<commit_message>
ScreenSaverState working; Updated FSM Table
</commit_message>
<xml_diff>
--- a/Documents/AnalysisAndDesign.docx
+++ b/Documents/AnalysisAndDesign.docx
@@ -27,16 +27,16 @@
         <w:tblLook w:val="04A0" w:firstRow="1" w:lastRow="0" w:firstColumn="1" w:lastColumn="0" w:noHBand="0" w:noVBand="1"/>
       </w:tblPr>
       <w:tblGrid>
-        <w:gridCol w:w="1004"/>
-        <w:gridCol w:w="1005"/>
-        <w:gridCol w:w="581"/>
-        <w:gridCol w:w="1005"/>
-        <w:gridCol w:w="1005"/>
-        <w:gridCol w:w="1005"/>
-        <w:gridCol w:w="1005"/>
-        <w:gridCol w:w="1005"/>
-        <w:gridCol w:w="1005"/>
-        <w:gridCol w:w="724"/>
+        <w:gridCol w:w="998"/>
+        <w:gridCol w:w="997"/>
+        <w:gridCol w:w="606"/>
+        <w:gridCol w:w="997"/>
+        <w:gridCol w:w="997"/>
+        <w:gridCol w:w="997"/>
+        <w:gridCol w:w="997"/>
+        <w:gridCol w:w="997"/>
+        <w:gridCol w:w="997"/>
+        <w:gridCol w:w="761"/>
       </w:tblGrid>
       <w:tr>
         <w:trPr>
@@ -480,7 +480,7 @@
                 <w:sz w:val="16"/>
                 <w:szCs w:val="16"/>
               </w:rPr>
-              <w:t>Idle; Show Unselected</w:t>
+              <w:t>Show Unselected</w:t>
             </w:r>
           </w:p>
         </w:tc>
@@ -818,44 +818,44 @@
                 <w:sz w:val="16"/>
                 <w:szCs w:val="16"/>
               </w:rPr>
-              <w:t>Idle; Show Unselected</w:t>
-            </w:r>
-          </w:p>
-        </w:tc>
-        <w:tc>
-          <w:tcPr>
-            <w:tcW w:w="0" w:type="auto"/>
-            <w:tcBorders>
-              <w:top w:val="single" w:sz="6" w:space="0" w:color="CCCCCC"/>
-              <w:left w:val="single" w:sz="6" w:space="0" w:color="CCCCCC"/>
-              <w:bottom w:val="single" w:sz="6" w:space="0" w:color="CCCCCC"/>
-              <w:right w:val="single" w:sz="6" w:space="0" w:color="CCCCCC"/>
-            </w:tcBorders>
-            <w:tcMar>
-              <w:top w:w="30" w:type="dxa"/>
-              <w:left w:w="45" w:type="dxa"/>
-              <w:bottom w:w="30" w:type="dxa"/>
-              <w:right w:w="45" w:type="dxa"/>
-            </w:tcMar>
-            <w:vAlign w:val="bottom"/>
-            <w:hideMark/>
-          </w:tcPr>
-          <w:p>
-            <w:pPr>
-              <w:spacing w:after="0" w:line="240" w:lineRule="auto"/>
-              <w:rPr>
-                <w:rFonts w:ascii="Arial" w:eastAsia="Times New Roman" w:hAnsi="Arial" w:cs="Arial"/>
-                <w:sz w:val="16"/>
-                <w:szCs w:val="16"/>
-              </w:rPr>
-            </w:pPr>
-            <w:r>
-              <w:rPr>
-                <w:rFonts w:ascii="Arial" w:eastAsia="Times New Roman" w:hAnsi="Arial" w:cs="Arial"/>
-                <w:sz w:val="16"/>
-                <w:szCs w:val="16"/>
-              </w:rPr>
-              <w:t>Idle; Show Unselected</w:t>
+              <w:t>Show Unselected</w:t>
+            </w:r>
+          </w:p>
+        </w:tc>
+        <w:tc>
+          <w:tcPr>
+            <w:tcW w:w="0" w:type="auto"/>
+            <w:tcBorders>
+              <w:top w:val="single" w:sz="6" w:space="0" w:color="CCCCCC"/>
+              <w:left w:val="single" w:sz="6" w:space="0" w:color="CCCCCC"/>
+              <w:bottom w:val="single" w:sz="6" w:space="0" w:color="CCCCCC"/>
+              <w:right w:val="single" w:sz="6" w:space="0" w:color="CCCCCC"/>
+            </w:tcBorders>
+            <w:tcMar>
+              <w:top w:w="30" w:type="dxa"/>
+              <w:left w:w="45" w:type="dxa"/>
+              <w:bottom w:w="30" w:type="dxa"/>
+              <w:right w:w="45" w:type="dxa"/>
+            </w:tcMar>
+            <w:vAlign w:val="bottom"/>
+            <w:hideMark/>
+          </w:tcPr>
+          <w:p>
+            <w:pPr>
+              <w:spacing w:after="0" w:line="240" w:lineRule="auto"/>
+              <w:rPr>
+                <w:rFonts w:ascii="Arial" w:eastAsia="Times New Roman" w:hAnsi="Arial" w:cs="Arial"/>
+                <w:sz w:val="16"/>
+                <w:szCs w:val="16"/>
+              </w:rPr>
+            </w:pPr>
+            <w:r>
+              <w:rPr>
+                <w:rFonts w:ascii="Arial" w:eastAsia="Times New Roman" w:hAnsi="Arial" w:cs="Arial"/>
+                <w:sz w:val="16"/>
+                <w:szCs w:val="16"/>
+              </w:rPr>
+              <w:t>Show Unselected</w:t>
             </w:r>
           </w:p>
         </w:tc>
@@ -929,192 +929,192 @@
                 <w:sz w:val="16"/>
                 <w:szCs w:val="16"/>
               </w:rPr>
-              <w:t>Idle; Show Selected</w:t>
-            </w:r>
-          </w:p>
-        </w:tc>
-        <w:tc>
-          <w:tcPr>
-            <w:tcW w:w="0" w:type="auto"/>
-            <w:tcBorders>
-              <w:top w:val="single" w:sz="6" w:space="0" w:color="CCCCCC"/>
-              <w:left w:val="single" w:sz="6" w:space="0" w:color="CCCCCC"/>
-              <w:bottom w:val="single" w:sz="6" w:space="0" w:color="CCCCCC"/>
-              <w:right w:val="single" w:sz="6" w:space="0" w:color="CCCCCC"/>
-            </w:tcBorders>
-            <w:tcMar>
-              <w:top w:w="30" w:type="dxa"/>
-              <w:left w:w="45" w:type="dxa"/>
-              <w:bottom w:w="30" w:type="dxa"/>
-              <w:right w:w="45" w:type="dxa"/>
-            </w:tcMar>
-            <w:vAlign w:val="bottom"/>
-            <w:hideMark/>
-          </w:tcPr>
-          <w:p>
-            <w:pPr>
-              <w:spacing w:after="0" w:line="240" w:lineRule="auto"/>
-              <w:rPr>
-                <w:rFonts w:ascii="Arial" w:eastAsia="Times New Roman" w:hAnsi="Arial" w:cs="Arial"/>
-                <w:sz w:val="16"/>
-                <w:szCs w:val="16"/>
-              </w:rPr>
-            </w:pPr>
-            <w:r>
-              <w:rPr>
-                <w:rFonts w:ascii="Arial" w:eastAsia="Times New Roman" w:hAnsi="Arial" w:cs="Arial"/>
-                <w:sz w:val="16"/>
-                <w:szCs w:val="16"/>
-              </w:rPr>
-              <w:t>Idle; Show Unselected</w:t>
-            </w:r>
-          </w:p>
-        </w:tc>
-        <w:tc>
-          <w:tcPr>
-            <w:tcW w:w="0" w:type="auto"/>
-            <w:tcBorders>
-              <w:top w:val="single" w:sz="6" w:space="0" w:color="CCCCCC"/>
-              <w:left w:val="single" w:sz="6" w:space="0" w:color="CCCCCC"/>
-              <w:bottom w:val="single" w:sz="6" w:space="0" w:color="CCCCCC"/>
-              <w:right w:val="single" w:sz="6" w:space="0" w:color="CCCCCC"/>
-            </w:tcBorders>
-            <w:tcMar>
-              <w:top w:w="30" w:type="dxa"/>
-              <w:left w:w="45" w:type="dxa"/>
-              <w:bottom w:w="30" w:type="dxa"/>
-              <w:right w:w="45" w:type="dxa"/>
-            </w:tcMar>
-            <w:vAlign w:val="bottom"/>
-            <w:hideMark/>
-          </w:tcPr>
-          <w:p>
-            <w:pPr>
-              <w:spacing w:after="0" w:line="240" w:lineRule="auto"/>
-              <w:rPr>
-                <w:rFonts w:ascii="Arial" w:eastAsia="Times New Roman" w:hAnsi="Arial" w:cs="Arial"/>
-                <w:sz w:val="16"/>
-                <w:szCs w:val="16"/>
-              </w:rPr>
-            </w:pPr>
-            <w:r>
-              <w:rPr>
-                <w:rFonts w:ascii="Arial" w:eastAsia="Times New Roman" w:hAnsi="Arial" w:cs="Arial"/>
-                <w:sz w:val="16"/>
-                <w:szCs w:val="16"/>
-              </w:rPr>
-              <w:t>Idle; Show Unselected</w:t>
-            </w:r>
-          </w:p>
-        </w:tc>
-        <w:tc>
-          <w:tcPr>
-            <w:tcW w:w="0" w:type="auto"/>
-            <w:tcBorders>
-              <w:top w:val="single" w:sz="6" w:space="0" w:color="CCCCCC"/>
-              <w:left w:val="single" w:sz="6" w:space="0" w:color="CCCCCC"/>
-              <w:bottom w:val="single" w:sz="6" w:space="0" w:color="CCCCCC"/>
-              <w:right w:val="single" w:sz="6" w:space="0" w:color="CCCCCC"/>
-            </w:tcBorders>
-            <w:tcMar>
-              <w:top w:w="30" w:type="dxa"/>
-              <w:left w:w="45" w:type="dxa"/>
-              <w:bottom w:w="30" w:type="dxa"/>
-              <w:right w:w="45" w:type="dxa"/>
-            </w:tcMar>
-            <w:vAlign w:val="bottom"/>
-            <w:hideMark/>
-          </w:tcPr>
-          <w:p>
-            <w:pPr>
-              <w:spacing w:after="0" w:line="240" w:lineRule="auto"/>
-              <w:rPr>
-                <w:rFonts w:ascii="Arial" w:eastAsia="Times New Roman" w:hAnsi="Arial" w:cs="Arial"/>
-                <w:sz w:val="16"/>
-                <w:szCs w:val="16"/>
-              </w:rPr>
-            </w:pPr>
-            <w:r>
-              <w:rPr>
-                <w:rFonts w:ascii="Arial" w:eastAsia="Times New Roman" w:hAnsi="Arial" w:cs="Arial"/>
-                <w:sz w:val="16"/>
-                <w:szCs w:val="16"/>
-              </w:rPr>
-              <w:t>Idle; Show Unselected</w:t>
-            </w:r>
-          </w:p>
-        </w:tc>
-        <w:tc>
-          <w:tcPr>
-            <w:tcW w:w="0" w:type="auto"/>
-            <w:tcBorders>
-              <w:top w:val="single" w:sz="6" w:space="0" w:color="CCCCCC"/>
-              <w:left w:val="single" w:sz="6" w:space="0" w:color="CCCCCC"/>
-              <w:bottom w:val="single" w:sz="6" w:space="0" w:color="CCCCCC"/>
-              <w:right w:val="single" w:sz="6" w:space="0" w:color="CCCCCC"/>
-            </w:tcBorders>
-            <w:tcMar>
-              <w:top w:w="30" w:type="dxa"/>
-              <w:left w:w="45" w:type="dxa"/>
-              <w:bottom w:w="30" w:type="dxa"/>
-              <w:right w:w="45" w:type="dxa"/>
-            </w:tcMar>
-            <w:vAlign w:val="bottom"/>
-            <w:hideMark/>
-          </w:tcPr>
-          <w:p>
-            <w:pPr>
-              <w:spacing w:after="0" w:line="240" w:lineRule="auto"/>
-              <w:rPr>
-                <w:rFonts w:ascii="Arial" w:eastAsia="Times New Roman" w:hAnsi="Arial" w:cs="Arial"/>
-                <w:sz w:val="16"/>
-                <w:szCs w:val="16"/>
-              </w:rPr>
-            </w:pPr>
-            <w:r>
-              <w:rPr>
-                <w:rFonts w:ascii="Arial" w:eastAsia="Times New Roman" w:hAnsi="Arial" w:cs="Arial"/>
-                <w:sz w:val="16"/>
-                <w:szCs w:val="16"/>
-              </w:rPr>
-              <w:t>Idle; Show Unselected</w:t>
-            </w:r>
-          </w:p>
-        </w:tc>
-        <w:tc>
-          <w:tcPr>
-            <w:tcW w:w="0" w:type="auto"/>
-            <w:tcBorders>
-              <w:top w:val="single" w:sz="6" w:space="0" w:color="CCCCCC"/>
-              <w:left w:val="single" w:sz="6" w:space="0" w:color="CCCCCC"/>
-              <w:bottom w:val="single" w:sz="6" w:space="0" w:color="CCCCCC"/>
-              <w:right w:val="single" w:sz="6" w:space="0" w:color="CCCCCC"/>
-            </w:tcBorders>
-            <w:tcMar>
-              <w:top w:w="30" w:type="dxa"/>
-              <w:left w:w="45" w:type="dxa"/>
-              <w:bottom w:w="30" w:type="dxa"/>
-              <w:right w:w="45" w:type="dxa"/>
-            </w:tcMar>
-            <w:vAlign w:val="bottom"/>
-            <w:hideMark/>
-          </w:tcPr>
-          <w:p>
-            <w:pPr>
-              <w:spacing w:after="0" w:line="240" w:lineRule="auto"/>
-              <w:rPr>
-                <w:rFonts w:ascii="Arial" w:eastAsia="Times New Roman" w:hAnsi="Arial" w:cs="Arial"/>
-                <w:sz w:val="16"/>
-                <w:szCs w:val="16"/>
-              </w:rPr>
-            </w:pPr>
-            <w:r>
-              <w:rPr>
-                <w:rFonts w:ascii="Arial" w:eastAsia="Times New Roman" w:hAnsi="Arial" w:cs="Arial"/>
-                <w:sz w:val="16"/>
-                <w:szCs w:val="16"/>
-              </w:rPr>
-              <w:t>Idle; Show Unselected</w:t>
+              <w:t>Show Selected</w:t>
+            </w:r>
+          </w:p>
+        </w:tc>
+        <w:tc>
+          <w:tcPr>
+            <w:tcW w:w="0" w:type="auto"/>
+            <w:tcBorders>
+              <w:top w:val="single" w:sz="6" w:space="0" w:color="CCCCCC"/>
+              <w:left w:val="single" w:sz="6" w:space="0" w:color="CCCCCC"/>
+              <w:bottom w:val="single" w:sz="6" w:space="0" w:color="CCCCCC"/>
+              <w:right w:val="single" w:sz="6" w:space="0" w:color="CCCCCC"/>
+            </w:tcBorders>
+            <w:tcMar>
+              <w:top w:w="30" w:type="dxa"/>
+              <w:left w:w="45" w:type="dxa"/>
+              <w:bottom w:w="30" w:type="dxa"/>
+              <w:right w:w="45" w:type="dxa"/>
+            </w:tcMar>
+            <w:vAlign w:val="bottom"/>
+            <w:hideMark/>
+          </w:tcPr>
+          <w:p>
+            <w:pPr>
+              <w:spacing w:after="0" w:line="240" w:lineRule="auto"/>
+              <w:rPr>
+                <w:rFonts w:ascii="Arial" w:eastAsia="Times New Roman" w:hAnsi="Arial" w:cs="Arial"/>
+                <w:sz w:val="16"/>
+                <w:szCs w:val="16"/>
+              </w:rPr>
+            </w:pPr>
+            <w:r>
+              <w:rPr>
+                <w:rFonts w:ascii="Arial" w:eastAsia="Times New Roman" w:hAnsi="Arial" w:cs="Arial"/>
+                <w:sz w:val="16"/>
+                <w:szCs w:val="16"/>
+              </w:rPr>
+              <w:t>Show Unselected</w:t>
+            </w:r>
+          </w:p>
+        </w:tc>
+        <w:tc>
+          <w:tcPr>
+            <w:tcW w:w="0" w:type="auto"/>
+            <w:tcBorders>
+              <w:top w:val="single" w:sz="6" w:space="0" w:color="CCCCCC"/>
+              <w:left w:val="single" w:sz="6" w:space="0" w:color="CCCCCC"/>
+              <w:bottom w:val="single" w:sz="6" w:space="0" w:color="CCCCCC"/>
+              <w:right w:val="single" w:sz="6" w:space="0" w:color="CCCCCC"/>
+            </w:tcBorders>
+            <w:tcMar>
+              <w:top w:w="30" w:type="dxa"/>
+              <w:left w:w="45" w:type="dxa"/>
+              <w:bottom w:w="30" w:type="dxa"/>
+              <w:right w:w="45" w:type="dxa"/>
+            </w:tcMar>
+            <w:vAlign w:val="bottom"/>
+            <w:hideMark/>
+          </w:tcPr>
+          <w:p>
+            <w:pPr>
+              <w:spacing w:after="0" w:line="240" w:lineRule="auto"/>
+              <w:rPr>
+                <w:rFonts w:ascii="Arial" w:eastAsia="Times New Roman" w:hAnsi="Arial" w:cs="Arial"/>
+                <w:sz w:val="16"/>
+                <w:szCs w:val="16"/>
+              </w:rPr>
+            </w:pPr>
+            <w:r>
+              <w:rPr>
+                <w:rFonts w:ascii="Arial" w:eastAsia="Times New Roman" w:hAnsi="Arial" w:cs="Arial"/>
+                <w:sz w:val="16"/>
+                <w:szCs w:val="16"/>
+              </w:rPr>
+              <w:t>Show Unselected</w:t>
+            </w:r>
+          </w:p>
+        </w:tc>
+        <w:tc>
+          <w:tcPr>
+            <w:tcW w:w="0" w:type="auto"/>
+            <w:tcBorders>
+              <w:top w:val="single" w:sz="6" w:space="0" w:color="CCCCCC"/>
+              <w:left w:val="single" w:sz="6" w:space="0" w:color="CCCCCC"/>
+              <w:bottom w:val="single" w:sz="6" w:space="0" w:color="CCCCCC"/>
+              <w:right w:val="single" w:sz="6" w:space="0" w:color="CCCCCC"/>
+            </w:tcBorders>
+            <w:tcMar>
+              <w:top w:w="30" w:type="dxa"/>
+              <w:left w:w="45" w:type="dxa"/>
+              <w:bottom w:w="30" w:type="dxa"/>
+              <w:right w:w="45" w:type="dxa"/>
+            </w:tcMar>
+            <w:vAlign w:val="bottom"/>
+            <w:hideMark/>
+          </w:tcPr>
+          <w:p>
+            <w:pPr>
+              <w:spacing w:after="0" w:line="240" w:lineRule="auto"/>
+              <w:rPr>
+                <w:rFonts w:ascii="Arial" w:eastAsia="Times New Roman" w:hAnsi="Arial" w:cs="Arial"/>
+                <w:sz w:val="16"/>
+                <w:szCs w:val="16"/>
+              </w:rPr>
+            </w:pPr>
+            <w:r>
+              <w:rPr>
+                <w:rFonts w:ascii="Arial" w:eastAsia="Times New Roman" w:hAnsi="Arial" w:cs="Arial"/>
+                <w:sz w:val="16"/>
+                <w:szCs w:val="16"/>
+              </w:rPr>
+              <w:t>Show Unselected</w:t>
+            </w:r>
+          </w:p>
+        </w:tc>
+        <w:tc>
+          <w:tcPr>
+            <w:tcW w:w="0" w:type="auto"/>
+            <w:tcBorders>
+              <w:top w:val="single" w:sz="6" w:space="0" w:color="CCCCCC"/>
+              <w:left w:val="single" w:sz="6" w:space="0" w:color="CCCCCC"/>
+              <w:bottom w:val="single" w:sz="6" w:space="0" w:color="CCCCCC"/>
+              <w:right w:val="single" w:sz="6" w:space="0" w:color="CCCCCC"/>
+            </w:tcBorders>
+            <w:tcMar>
+              <w:top w:w="30" w:type="dxa"/>
+              <w:left w:w="45" w:type="dxa"/>
+              <w:bottom w:w="30" w:type="dxa"/>
+              <w:right w:w="45" w:type="dxa"/>
+            </w:tcMar>
+            <w:vAlign w:val="bottom"/>
+            <w:hideMark/>
+          </w:tcPr>
+          <w:p>
+            <w:pPr>
+              <w:spacing w:after="0" w:line="240" w:lineRule="auto"/>
+              <w:rPr>
+                <w:rFonts w:ascii="Arial" w:eastAsia="Times New Roman" w:hAnsi="Arial" w:cs="Arial"/>
+                <w:sz w:val="16"/>
+                <w:szCs w:val="16"/>
+              </w:rPr>
+            </w:pPr>
+            <w:r>
+              <w:rPr>
+                <w:rFonts w:ascii="Arial" w:eastAsia="Times New Roman" w:hAnsi="Arial" w:cs="Arial"/>
+                <w:sz w:val="16"/>
+                <w:szCs w:val="16"/>
+              </w:rPr>
+              <w:t>Show Unselected</w:t>
+            </w:r>
+          </w:p>
+        </w:tc>
+        <w:tc>
+          <w:tcPr>
+            <w:tcW w:w="0" w:type="auto"/>
+            <w:tcBorders>
+              <w:top w:val="single" w:sz="6" w:space="0" w:color="CCCCCC"/>
+              <w:left w:val="single" w:sz="6" w:space="0" w:color="CCCCCC"/>
+              <w:bottom w:val="single" w:sz="6" w:space="0" w:color="CCCCCC"/>
+              <w:right w:val="single" w:sz="6" w:space="0" w:color="CCCCCC"/>
+            </w:tcBorders>
+            <w:tcMar>
+              <w:top w:w="30" w:type="dxa"/>
+              <w:left w:w="45" w:type="dxa"/>
+              <w:bottom w:w="30" w:type="dxa"/>
+              <w:right w:w="45" w:type="dxa"/>
+            </w:tcMar>
+            <w:vAlign w:val="bottom"/>
+            <w:hideMark/>
+          </w:tcPr>
+          <w:p>
+            <w:pPr>
+              <w:spacing w:after="0" w:line="240" w:lineRule="auto"/>
+              <w:rPr>
+                <w:rFonts w:ascii="Arial" w:eastAsia="Times New Roman" w:hAnsi="Arial" w:cs="Arial"/>
+                <w:sz w:val="16"/>
+                <w:szCs w:val="16"/>
+              </w:rPr>
+            </w:pPr>
+            <w:r>
+              <w:rPr>
+                <w:rFonts w:ascii="Arial" w:eastAsia="Times New Roman" w:hAnsi="Arial" w:cs="Arial"/>
+                <w:sz w:val="16"/>
+                <w:szCs w:val="16"/>
+              </w:rPr>
+              <w:t>Show Unselected</w:t>
             </w:r>
           </w:p>
         </w:tc>
@@ -1194,44 +1194,44 @@
                 <w:sz w:val="16"/>
                 <w:szCs w:val="16"/>
               </w:rPr>
-              <w:t>Idle; Show Selected</w:t>
-            </w:r>
-          </w:p>
-        </w:tc>
-        <w:tc>
-          <w:tcPr>
-            <w:tcW w:w="0" w:type="auto"/>
-            <w:tcBorders>
-              <w:top w:val="single" w:sz="6" w:space="0" w:color="CCCCCC"/>
-              <w:left w:val="single" w:sz="6" w:space="0" w:color="CCCCCC"/>
-              <w:bottom w:val="single" w:sz="6" w:space="0" w:color="CCCCCC"/>
-              <w:right w:val="single" w:sz="6" w:space="0" w:color="CCCCCC"/>
-            </w:tcBorders>
-            <w:tcMar>
-              <w:top w:w="30" w:type="dxa"/>
-              <w:left w:w="45" w:type="dxa"/>
-              <w:bottom w:w="30" w:type="dxa"/>
-              <w:right w:w="45" w:type="dxa"/>
-            </w:tcMar>
-            <w:vAlign w:val="bottom"/>
-            <w:hideMark/>
-          </w:tcPr>
-          <w:p>
-            <w:pPr>
-              <w:spacing w:after="0" w:line="240" w:lineRule="auto"/>
-              <w:rPr>
-                <w:rFonts w:ascii="Arial" w:eastAsia="Times New Roman" w:hAnsi="Arial" w:cs="Arial"/>
-                <w:sz w:val="16"/>
-                <w:szCs w:val="16"/>
-              </w:rPr>
-            </w:pPr>
-            <w:r>
-              <w:rPr>
-                <w:rFonts w:ascii="Arial" w:eastAsia="Times New Roman" w:hAnsi="Arial" w:cs="Arial"/>
-                <w:sz w:val="16"/>
-                <w:szCs w:val="16"/>
-              </w:rPr>
-              <w:t>Idle; Show Selected</w:t>
+              <w:t>Show Selected</w:t>
+            </w:r>
+          </w:p>
+        </w:tc>
+        <w:tc>
+          <w:tcPr>
+            <w:tcW w:w="0" w:type="auto"/>
+            <w:tcBorders>
+              <w:top w:val="single" w:sz="6" w:space="0" w:color="CCCCCC"/>
+              <w:left w:val="single" w:sz="6" w:space="0" w:color="CCCCCC"/>
+              <w:bottom w:val="single" w:sz="6" w:space="0" w:color="CCCCCC"/>
+              <w:right w:val="single" w:sz="6" w:space="0" w:color="CCCCCC"/>
+            </w:tcBorders>
+            <w:tcMar>
+              <w:top w:w="30" w:type="dxa"/>
+              <w:left w:w="45" w:type="dxa"/>
+              <w:bottom w:w="30" w:type="dxa"/>
+              <w:right w:w="45" w:type="dxa"/>
+            </w:tcMar>
+            <w:vAlign w:val="bottom"/>
+            <w:hideMark/>
+          </w:tcPr>
+          <w:p>
+            <w:pPr>
+              <w:spacing w:after="0" w:line="240" w:lineRule="auto"/>
+              <w:rPr>
+                <w:rFonts w:ascii="Arial" w:eastAsia="Times New Roman" w:hAnsi="Arial" w:cs="Arial"/>
+                <w:sz w:val="16"/>
+                <w:szCs w:val="16"/>
+              </w:rPr>
+            </w:pPr>
+            <w:r>
+              <w:rPr>
+                <w:rFonts w:ascii="Arial" w:eastAsia="Times New Roman" w:hAnsi="Arial" w:cs="Arial"/>
+                <w:sz w:val="16"/>
+                <w:szCs w:val="16"/>
+              </w:rPr>
+              <w:t>Show Selected</w:t>
             </w:r>
           </w:p>
         </w:tc>
@@ -1306,7 +1306,7 @@
                 <w:sz w:val="16"/>
                 <w:szCs w:val="16"/>
               </w:rPr>
-              <w:t>Idle; Show Selected</w:t>
+              <w:t>Show Selected</w:t>
             </w:r>
           </w:p>
         </w:tc>
@@ -1380,118 +1380,118 @@
                 <w:sz w:val="16"/>
                 <w:szCs w:val="16"/>
               </w:rPr>
-              <w:t>Idle; Show Selected</w:t>
-            </w:r>
-          </w:p>
-        </w:tc>
-        <w:tc>
-          <w:tcPr>
-            <w:tcW w:w="0" w:type="auto"/>
-            <w:tcBorders>
-              <w:top w:val="single" w:sz="6" w:space="0" w:color="CCCCCC"/>
-              <w:left w:val="single" w:sz="6" w:space="0" w:color="CCCCCC"/>
-              <w:bottom w:val="single" w:sz="6" w:space="0" w:color="CCCCCC"/>
-              <w:right w:val="single" w:sz="6" w:space="0" w:color="CCCCCC"/>
-            </w:tcBorders>
-            <w:tcMar>
-              <w:top w:w="30" w:type="dxa"/>
-              <w:left w:w="45" w:type="dxa"/>
-              <w:bottom w:w="30" w:type="dxa"/>
-              <w:right w:w="45" w:type="dxa"/>
-            </w:tcMar>
-            <w:vAlign w:val="bottom"/>
-            <w:hideMark/>
-          </w:tcPr>
-          <w:p>
-            <w:pPr>
-              <w:spacing w:after="0" w:line="240" w:lineRule="auto"/>
-              <w:rPr>
-                <w:rFonts w:ascii="Arial" w:eastAsia="Times New Roman" w:hAnsi="Arial" w:cs="Arial"/>
-                <w:sz w:val="16"/>
-                <w:szCs w:val="16"/>
-              </w:rPr>
-            </w:pPr>
-            <w:r>
-              <w:rPr>
-                <w:rFonts w:ascii="Arial" w:eastAsia="Times New Roman" w:hAnsi="Arial" w:cs="Arial"/>
-                <w:sz w:val="16"/>
-                <w:szCs w:val="16"/>
-              </w:rPr>
-              <w:t>Idle; Show Selected</w:t>
-            </w:r>
-          </w:p>
-        </w:tc>
-        <w:tc>
-          <w:tcPr>
-            <w:tcW w:w="0" w:type="auto"/>
-            <w:tcBorders>
-              <w:top w:val="single" w:sz="6" w:space="0" w:color="CCCCCC"/>
-              <w:left w:val="single" w:sz="6" w:space="0" w:color="CCCCCC"/>
-              <w:bottom w:val="single" w:sz="6" w:space="0" w:color="CCCCCC"/>
-              <w:right w:val="single" w:sz="6" w:space="0" w:color="CCCCCC"/>
-            </w:tcBorders>
-            <w:tcMar>
-              <w:top w:w="30" w:type="dxa"/>
-              <w:left w:w="45" w:type="dxa"/>
-              <w:bottom w:w="30" w:type="dxa"/>
-              <w:right w:w="45" w:type="dxa"/>
-            </w:tcMar>
-            <w:vAlign w:val="bottom"/>
-            <w:hideMark/>
-          </w:tcPr>
-          <w:p>
-            <w:pPr>
-              <w:spacing w:after="0" w:line="240" w:lineRule="auto"/>
-              <w:rPr>
-                <w:rFonts w:ascii="Arial" w:eastAsia="Times New Roman" w:hAnsi="Arial" w:cs="Arial"/>
-                <w:sz w:val="16"/>
-                <w:szCs w:val="16"/>
-              </w:rPr>
-            </w:pPr>
-            <w:r>
-              <w:rPr>
-                <w:rFonts w:ascii="Arial" w:eastAsia="Times New Roman" w:hAnsi="Arial" w:cs="Arial"/>
-                <w:sz w:val="16"/>
-                <w:szCs w:val="16"/>
-              </w:rPr>
-              <w:t>Idle; Show Selected</w:t>
-            </w:r>
-          </w:p>
-        </w:tc>
-        <w:tc>
-          <w:tcPr>
-            <w:tcW w:w="0" w:type="auto"/>
-            <w:tcBorders>
-              <w:top w:val="single" w:sz="6" w:space="0" w:color="CCCCCC"/>
-              <w:left w:val="single" w:sz="6" w:space="0" w:color="CCCCCC"/>
-              <w:bottom w:val="single" w:sz="6" w:space="0" w:color="CCCCCC"/>
-              <w:right w:val="single" w:sz="6" w:space="0" w:color="CCCCCC"/>
-            </w:tcBorders>
-            <w:tcMar>
-              <w:top w:w="30" w:type="dxa"/>
-              <w:left w:w="45" w:type="dxa"/>
-              <w:bottom w:w="30" w:type="dxa"/>
-              <w:right w:w="45" w:type="dxa"/>
-            </w:tcMar>
-            <w:vAlign w:val="bottom"/>
-            <w:hideMark/>
-          </w:tcPr>
-          <w:p>
-            <w:pPr>
-              <w:spacing w:after="0" w:line="240" w:lineRule="auto"/>
-              <w:rPr>
-                <w:rFonts w:ascii="Arial" w:eastAsia="Times New Roman" w:hAnsi="Arial" w:cs="Arial"/>
-                <w:sz w:val="16"/>
-                <w:szCs w:val="16"/>
-              </w:rPr>
-            </w:pPr>
-            <w:r>
-              <w:rPr>
-                <w:rFonts w:ascii="Arial" w:eastAsia="Times New Roman" w:hAnsi="Arial" w:cs="Arial"/>
-                <w:sz w:val="16"/>
-                <w:szCs w:val="16"/>
-              </w:rPr>
-              <w:t>Idle; Show Selected</w:t>
+              <w:t>Show Selected</w:t>
+            </w:r>
+          </w:p>
+        </w:tc>
+        <w:tc>
+          <w:tcPr>
+            <w:tcW w:w="0" w:type="auto"/>
+            <w:tcBorders>
+              <w:top w:val="single" w:sz="6" w:space="0" w:color="CCCCCC"/>
+              <w:left w:val="single" w:sz="6" w:space="0" w:color="CCCCCC"/>
+              <w:bottom w:val="single" w:sz="6" w:space="0" w:color="CCCCCC"/>
+              <w:right w:val="single" w:sz="6" w:space="0" w:color="CCCCCC"/>
+            </w:tcBorders>
+            <w:tcMar>
+              <w:top w:w="30" w:type="dxa"/>
+              <w:left w:w="45" w:type="dxa"/>
+              <w:bottom w:w="30" w:type="dxa"/>
+              <w:right w:w="45" w:type="dxa"/>
+            </w:tcMar>
+            <w:vAlign w:val="bottom"/>
+            <w:hideMark/>
+          </w:tcPr>
+          <w:p>
+            <w:pPr>
+              <w:spacing w:after="0" w:line="240" w:lineRule="auto"/>
+              <w:rPr>
+                <w:rFonts w:ascii="Arial" w:eastAsia="Times New Roman" w:hAnsi="Arial" w:cs="Arial"/>
+                <w:sz w:val="16"/>
+                <w:szCs w:val="16"/>
+              </w:rPr>
+            </w:pPr>
+            <w:r>
+              <w:rPr>
+                <w:rFonts w:ascii="Arial" w:eastAsia="Times New Roman" w:hAnsi="Arial" w:cs="Arial"/>
+                <w:sz w:val="16"/>
+                <w:szCs w:val="16"/>
+              </w:rPr>
+              <w:t>Show Selected</w:t>
+            </w:r>
+          </w:p>
+        </w:tc>
+        <w:tc>
+          <w:tcPr>
+            <w:tcW w:w="0" w:type="auto"/>
+            <w:tcBorders>
+              <w:top w:val="single" w:sz="6" w:space="0" w:color="CCCCCC"/>
+              <w:left w:val="single" w:sz="6" w:space="0" w:color="CCCCCC"/>
+              <w:bottom w:val="single" w:sz="6" w:space="0" w:color="CCCCCC"/>
+              <w:right w:val="single" w:sz="6" w:space="0" w:color="CCCCCC"/>
+            </w:tcBorders>
+            <w:tcMar>
+              <w:top w:w="30" w:type="dxa"/>
+              <w:left w:w="45" w:type="dxa"/>
+              <w:bottom w:w="30" w:type="dxa"/>
+              <w:right w:w="45" w:type="dxa"/>
+            </w:tcMar>
+            <w:vAlign w:val="bottom"/>
+            <w:hideMark/>
+          </w:tcPr>
+          <w:p>
+            <w:pPr>
+              <w:spacing w:after="0" w:line="240" w:lineRule="auto"/>
+              <w:rPr>
+                <w:rFonts w:ascii="Arial" w:eastAsia="Times New Roman" w:hAnsi="Arial" w:cs="Arial"/>
+                <w:sz w:val="16"/>
+                <w:szCs w:val="16"/>
+              </w:rPr>
+            </w:pPr>
+            <w:r>
+              <w:rPr>
+                <w:rFonts w:ascii="Arial" w:eastAsia="Times New Roman" w:hAnsi="Arial" w:cs="Arial"/>
+                <w:sz w:val="16"/>
+                <w:szCs w:val="16"/>
+              </w:rPr>
+              <w:t>Show Selected</w:t>
+            </w:r>
+          </w:p>
+        </w:tc>
+        <w:tc>
+          <w:tcPr>
+            <w:tcW w:w="0" w:type="auto"/>
+            <w:tcBorders>
+              <w:top w:val="single" w:sz="6" w:space="0" w:color="CCCCCC"/>
+              <w:left w:val="single" w:sz="6" w:space="0" w:color="CCCCCC"/>
+              <w:bottom w:val="single" w:sz="6" w:space="0" w:color="CCCCCC"/>
+              <w:right w:val="single" w:sz="6" w:space="0" w:color="CCCCCC"/>
+            </w:tcBorders>
+            <w:tcMar>
+              <w:top w:w="30" w:type="dxa"/>
+              <w:left w:w="45" w:type="dxa"/>
+              <w:bottom w:w="30" w:type="dxa"/>
+              <w:right w:w="45" w:type="dxa"/>
+            </w:tcMar>
+            <w:vAlign w:val="bottom"/>
+            <w:hideMark/>
+          </w:tcPr>
+          <w:p>
+            <w:pPr>
+              <w:spacing w:after="0" w:line="240" w:lineRule="auto"/>
+              <w:rPr>
+                <w:rFonts w:ascii="Arial" w:eastAsia="Times New Roman" w:hAnsi="Arial" w:cs="Arial"/>
+                <w:sz w:val="16"/>
+                <w:szCs w:val="16"/>
+              </w:rPr>
+            </w:pPr>
+            <w:r>
+              <w:rPr>
+                <w:rFonts w:ascii="Arial" w:eastAsia="Times New Roman" w:hAnsi="Arial" w:cs="Arial"/>
+                <w:sz w:val="16"/>
+                <w:szCs w:val="16"/>
+              </w:rPr>
+              <w:t>Show Selected</w:t>
             </w:r>
           </w:p>
         </w:tc>
@@ -3182,7 +3182,7 @@
                 <w:sz w:val="16"/>
                 <w:szCs w:val="16"/>
               </w:rPr>
-              <w:t>Idle; Show Selected</w:t>
+              <w:t>Show Selected</w:t>
             </w:r>
           </w:p>
         </w:tc>
@@ -3293,7 +3293,7 @@
                 <w:sz w:val="16"/>
                 <w:szCs w:val="16"/>
               </w:rPr>
-              <w:t>Idle; Show Unselected</w:t>
+              <w:t>Show Unselected</w:t>
             </w:r>
           </w:p>
         </w:tc>
@@ -3483,7 +3483,7 @@
                 <w:sz w:val="16"/>
                 <w:szCs w:val="16"/>
               </w:rPr>
-              <w:t>Idle; Show Unselected</w:t>
+              <w:t>Show Unselected</w:t>
             </w:r>
           </w:p>
         </w:tc>
@@ -3557,192 +3557,192 @@
                 <w:sz w:val="16"/>
                 <w:szCs w:val="16"/>
               </w:rPr>
-              <w:t>Idle; Show Unselected</w:t>
-            </w:r>
-          </w:p>
-        </w:tc>
-        <w:tc>
-          <w:tcPr>
-            <w:tcW w:w="0" w:type="auto"/>
-            <w:tcBorders>
-              <w:top w:val="single" w:sz="6" w:space="0" w:color="CCCCCC"/>
-              <w:left w:val="single" w:sz="6" w:space="0" w:color="CCCCCC"/>
-              <w:bottom w:val="single" w:sz="6" w:space="0" w:color="CCCCCC"/>
-              <w:right w:val="single" w:sz="6" w:space="0" w:color="CCCCCC"/>
-            </w:tcBorders>
-            <w:tcMar>
-              <w:top w:w="30" w:type="dxa"/>
-              <w:left w:w="45" w:type="dxa"/>
-              <w:bottom w:w="30" w:type="dxa"/>
-              <w:right w:w="45" w:type="dxa"/>
-            </w:tcMar>
-            <w:vAlign w:val="bottom"/>
-            <w:hideMark/>
-          </w:tcPr>
-          <w:p>
-            <w:pPr>
-              <w:spacing w:after="0" w:line="240" w:lineRule="auto"/>
-              <w:rPr>
-                <w:rFonts w:ascii="Arial" w:eastAsia="Times New Roman" w:hAnsi="Arial" w:cs="Arial"/>
-                <w:sz w:val="16"/>
-                <w:szCs w:val="16"/>
-              </w:rPr>
-            </w:pPr>
-            <w:r>
-              <w:rPr>
-                <w:rFonts w:ascii="Arial" w:eastAsia="Times New Roman" w:hAnsi="Arial" w:cs="Arial"/>
-                <w:sz w:val="16"/>
-                <w:szCs w:val="16"/>
-              </w:rPr>
-              <w:t>Idle; Show Unselected</w:t>
-            </w:r>
-          </w:p>
-        </w:tc>
-        <w:tc>
-          <w:tcPr>
-            <w:tcW w:w="0" w:type="auto"/>
-            <w:tcBorders>
-              <w:top w:val="single" w:sz="6" w:space="0" w:color="CCCCCC"/>
-              <w:left w:val="single" w:sz="6" w:space="0" w:color="CCCCCC"/>
-              <w:bottom w:val="single" w:sz="6" w:space="0" w:color="CCCCCC"/>
-              <w:right w:val="single" w:sz="6" w:space="0" w:color="CCCCCC"/>
-            </w:tcBorders>
-            <w:tcMar>
-              <w:top w:w="30" w:type="dxa"/>
-              <w:left w:w="45" w:type="dxa"/>
-              <w:bottom w:w="30" w:type="dxa"/>
-              <w:right w:w="45" w:type="dxa"/>
-            </w:tcMar>
-            <w:vAlign w:val="bottom"/>
-            <w:hideMark/>
-          </w:tcPr>
-          <w:p>
-            <w:pPr>
-              <w:spacing w:after="0" w:line="240" w:lineRule="auto"/>
-              <w:rPr>
-                <w:rFonts w:ascii="Arial" w:eastAsia="Times New Roman" w:hAnsi="Arial" w:cs="Arial"/>
-                <w:sz w:val="16"/>
-                <w:szCs w:val="16"/>
-              </w:rPr>
-            </w:pPr>
-            <w:r>
-              <w:rPr>
-                <w:rFonts w:ascii="Arial" w:eastAsia="Times New Roman" w:hAnsi="Arial" w:cs="Arial"/>
-                <w:sz w:val="16"/>
-                <w:szCs w:val="16"/>
-              </w:rPr>
-              <w:t>Idle; Show Unselected</w:t>
-            </w:r>
-          </w:p>
-        </w:tc>
-        <w:tc>
-          <w:tcPr>
-            <w:tcW w:w="0" w:type="auto"/>
-            <w:tcBorders>
-              <w:top w:val="single" w:sz="6" w:space="0" w:color="CCCCCC"/>
-              <w:left w:val="single" w:sz="6" w:space="0" w:color="CCCCCC"/>
-              <w:bottom w:val="single" w:sz="6" w:space="0" w:color="CCCCCC"/>
-              <w:right w:val="single" w:sz="6" w:space="0" w:color="CCCCCC"/>
-            </w:tcBorders>
-            <w:tcMar>
-              <w:top w:w="30" w:type="dxa"/>
-              <w:left w:w="45" w:type="dxa"/>
-              <w:bottom w:w="30" w:type="dxa"/>
-              <w:right w:w="45" w:type="dxa"/>
-            </w:tcMar>
-            <w:vAlign w:val="bottom"/>
-            <w:hideMark/>
-          </w:tcPr>
-          <w:p>
-            <w:pPr>
-              <w:spacing w:after="0" w:line="240" w:lineRule="auto"/>
-              <w:rPr>
-                <w:rFonts w:ascii="Arial" w:eastAsia="Times New Roman" w:hAnsi="Arial" w:cs="Arial"/>
-                <w:sz w:val="16"/>
-                <w:szCs w:val="16"/>
-              </w:rPr>
-            </w:pPr>
-            <w:r>
-              <w:rPr>
-                <w:rFonts w:ascii="Arial" w:eastAsia="Times New Roman" w:hAnsi="Arial" w:cs="Arial"/>
-                <w:sz w:val="16"/>
-                <w:szCs w:val="16"/>
-              </w:rPr>
-              <w:t>Idle; Show Unselected</w:t>
-            </w:r>
-          </w:p>
-        </w:tc>
-        <w:tc>
-          <w:tcPr>
-            <w:tcW w:w="0" w:type="auto"/>
-            <w:tcBorders>
-              <w:top w:val="single" w:sz="6" w:space="0" w:color="CCCCCC"/>
-              <w:left w:val="single" w:sz="6" w:space="0" w:color="CCCCCC"/>
-              <w:bottom w:val="single" w:sz="6" w:space="0" w:color="CCCCCC"/>
-              <w:right w:val="single" w:sz="6" w:space="0" w:color="CCCCCC"/>
-            </w:tcBorders>
-            <w:tcMar>
-              <w:top w:w="30" w:type="dxa"/>
-              <w:left w:w="45" w:type="dxa"/>
-              <w:bottom w:w="30" w:type="dxa"/>
-              <w:right w:w="45" w:type="dxa"/>
-            </w:tcMar>
-            <w:vAlign w:val="bottom"/>
-            <w:hideMark/>
-          </w:tcPr>
-          <w:p>
-            <w:pPr>
-              <w:spacing w:after="0" w:line="240" w:lineRule="auto"/>
-              <w:rPr>
-                <w:rFonts w:ascii="Arial" w:eastAsia="Times New Roman" w:hAnsi="Arial" w:cs="Arial"/>
-                <w:sz w:val="16"/>
-                <w:szCs w:val="16"/>
-              </w:rPr>
-            </w:pPr>
-            <w:r>
-              <w:rPr>
-                <w:rFonts w:ascii="Arial" w:eastAsia="Times New Roman" w:hAnsi="Arial" w:cs="Arial"/>
-                <w:sz w:val="16"/>
-                <w:szCs w:val="16"/>
-              </w:rPr>
-              <w:t>Idle; Show Unselected</w:t>
-            </w:r>
-          </w:p>
-        </w:tc>
-        <w:tc>
-          <w:tcPr>
-            <w:tcW w:w="0" w:type="auto"/>
-            <w:tcBorders>
-              <w:top w:val="single" w:sz="6" w:space="0" w:color="CCCCCC"/>
-              <w:left w:val="single" w:sz="6" w:space="0" w:color="CCCCCC"/>
-              <w:bottom w:val="single" w:sz="6" w:space="0" w:color="CCCCCC"/>
-              <w:right w:val="single" w:sz="6" w:space="0" w:color="CCCCCC"/>
-            </w:tcBorders>
-            <w:tcMar>
-              <w:top w:w="30" w:type="dxa"/>
-              <w:left w:w="45" w:type="dxa"/>
-              <w:bottom w:w="30" w:type="dxa"/>
-              <w:right w:w="45" w:type="dxa"/>
-            </w:tcMar>
-            <w:vAlign w:val="bottom"/>
-            <w:hideMark/>
-          </w:tcPr>
-          <w:p>
-            <w:pPr>
-              <w:spacing w:after="0" w:line="240" w:lineRule="auto"/>
-              <w:rPr>
-                <w:rFonts w:ascii="Arial" w:eastAsia="Times New Roman" w:hAnsi="Arial" w:cs="Arial"/>
-                <w:sz w:val="16"/>
-                <w:szCs w:val="16"/>
-              </w:rPr>
-            </w:pPr>
-            <w:r>
-              <w:rPr>
-                <w:rFonts w:ascii="Arial" w:eastAsia="Times New Roman" w:hAnsi="Arial" w:cs="Arial"/>
-                <w:sz w:val="16"/>
-                <w:szCs w:val="16"/>
-              </w:rPr>
-              <w:t>Idle; Show Unselected</w:t>
+              <w:t>Show Unselected</w:t>
+            </w:r>
+          </w:p>
+        </w:tc>
+        <w:tc>
+          <w:tcPr>
+            <w:tcW w:w="0" w:type="auto"/>
+            <w:tcBorders>
+              <w:top w:val="single" w:sz="6" w:space="0" w:color="CCCCCC"/>
+              <w:left w:val="single" w:sz="6" w:space="0" w:color="CCCCCC"/>
+              <w:bottom w:val="single" w:sz="6" w:space="0" w:color="CCCCCC"/>
+              <w:right w:val="single" w:sz="6" w:space="0" w:color="CCCCCC"/>
+            </w:tcBorders>
+            <w:tcMar>
+              <w:top w:w="30" w:type="dxa"/>
+              <w:left w:w="45" w:type="dxa"/>
+              <w:bottom w:w="30" w:type="dxa"/>
+              <w:right w:w="45" w:type="dxa"/>
+            </w:tcMar>
+            <w:vAlign w:val="bottom"/>
+            <w:hideMark/>
+          </w:tcPr>
+          <w:p>
+            <w:pPr>
+              <w:spacing w:after="0" w:line="240" w:lineRule="auto"/>
+              <w:rPr>
+                <w:rFonts w:ascii="Arial" w:eastAsia="Times New Roman" w:hAnsi="Arial" w:cs="Arial"/>
+                <w:sz w:val="16"/>
+                <w:szCs w:val="16"/>
+              </w:rPr>
+            </w:pPr>
+            <w:r>
+              <w:rPr>
+                <w:rFonts w:ascii="Arial" w:eastAsia="Times New Roman" w:hAnsi="Arial" w:cs="Arial"/>
+                <w:sz w:val="16"/>
+                <w:szCs w:val="16"/>
+              </w:rPr>
+              <w:t>Show Unselected</w:t>
+            </w:r>
+          </w:p>
+        </w:tc>
+        <w:tc>
+          <w:tcPr>
+            <w:tcW w:w="0" w:type="auto"/>
+            <w:tcBorders>
+              <w:top w:val="single" w:sz="6" w:space="0" w:color="CCCCCC"/>
+              <w:left w:val="single" w:sz="6" w:space="0" w:color="CCCCCC"/>
+              <w:bottom w:val="single" w:sz="6" w:space="0" w:color="CCCCCC"/>
+              <w:right w:val="single" w:sz="6" w:space="0" w:color="CCCCCC"/>
+            </w:tcBorders>
+            <w:tcMar>
+              <w:top w:w="30" w:type="dxa"/>
+              <w:left w:w="45" w:type="dxa"/>
+              <w:bottom w:w="30" w:type="dxa"/>
+              <w:right w:w="45" w:type="dxa"/>
+            </w:tcMar>
+            <w:vAlign w:val="bottom"/>
+            <w:hideMark/>
+          </w:tcPr>
+          <w:p>
+            <w:pPr>
+              <w:spacing w:after="0" w:line="240" w:lineRule="auto"/>
+              <w:rPr>
+                <w:rFonts w:ascii="Arial" w:eastAsia="Times New Roman" w:hAnsi="Arial" w:cs="Arial"/>
+                <w:sz w:val="16"/>
+                <w:szCs w:val="16"/>
+              </w:rPr>
+            </w:pPr>
+            <w:r>
+              <w:rPr>
+                <w:rFonts w:ascii="Arial" w:eastAsia="Times New Roman" w:hAnsi="Arial" w:cs="Arial"/>
+                <w:sz w:val="16"/>
+                <w:szCs w:val="16"/>
+              </w:rPr>
+              <w:t>Show Unselected</w:t>
+            </w:r>
+          </w:p>
+        </w:tc>
+        <w:tc>
+          <w:tcPr>
+            <w:tcW w:w="0" w:type="auto"/>
+            <w:tcBorders>
+              <w:top w:val="single" w:sz="6" w:space="0" w:color="CCCCCC"/>
+              <w:left w:val="single" w:sz="6" w:space="0" w:color="CCCCCC"/>
+              <w:bottom w:val="single" w:sz="6" w:space="0" w:color="CCCCCC"/>
+              <w:right w:val="single" w:sz="6" w:space="0" w:color="CCCCCC"/>
+            </w:tcBorders>
+            <w:tcMar>
+              <w:top w:w="30" w:type="dxa"/>
+              <w:left w:w="45" w:type="dxa"/>
+              <w:bottom w:w="30" w:type="dxa"/>
+              <w:right w:w="45" w:type="dxa"/>
+            </w:tcMar>
+            <w:vAlign w:val="bottom"/>
+            <w:hideMark/>
+          </w:tcPr>
+          <w:p>
+            <w:pPr>
+              <w:spacing w:after="0" w:line="240" w:lineRule="auto"/>
+              <w:rPr>
+                <w:rFonts w:ascii="Arial" w:eastAsia="Times New Roman" w:hAnsi="Arial" w:cs="Arial"/>
+                <w:sz w:val="16"/>
+                <w:szCs w:val="16"/>
+              </w:rPr>
+            </w:pPr>
+            <w:r>
+              <w:rPr>
+                <w:rFonts w:ascii="Arial" w:eastAsia="Times New Roman" w:hAnsi="Arial" w:cs="Arial"/>
+                <w:sz w:val="16"/>
+                <w:szCs w:val="16"/>
+              </w:rPr>
+              <w:t>Show Unselected</w:t>
+            </w:r>
+          </w:p>
+        </w:tc>
+        <w:tc>
+          <w:tcPr>
+            <w:tcW w:w="0" w:type="auto"/>
+            <w:tcBorders>
+              <w:top w:val="single" w:sz="6" w:space="0" w:color="CCCCCC"/>
+              <w:left w:val="single" w:sz="6" w:space="0" w:color="CCCCCC"/>
+              <w:bottom w:val="single" w:sz="6" w:space="0" w:color="CCCCCC"/>
+              <w:right w:val="single" w:sz="6" w:space="0" w:color="CCCCCC"/>
+            </w:tcBorders>
+            <w:tcMar>
+              <w:top w:w="30" w:type="dxa"/>
+              <w:left w:w="45" w:type="dxa"/>
+              <w:bottom w:w="30" w:type="dxa"/>
+              <w:right w:w="45" w:type="dxa"/>
+            </w:tcMar>
+            <w:vAlign w:val="bottom"/>
+            <w:hideMark/>
+          </w:tcPr>
+          <w:p>
+            <w:pPr>
+              <w:spacing w:after="0" w:line="240" w:lineRule="auto"/>
+              <w:rPr>
+                <w:rFonts w:ascii="Arial" w:eastAsia="Times New Roman" w:hAnsi="Arial" w:cs="Arial"/>
+                <w:sz w:val="16"/>
+                <w:szCs w:val="16"/>
+              </w:rPr>
+            </w:pPr>
+            <w:r>
+              <w:rPr>
+                <w:rFonts w:ascii="Arial" w:eastAsia="Times New Roman" w:hAnsi="Arial" w:cs="Arial"/>
+                <w:sz w:val="16"/>
+                <w:szCs w:val="16"/>
+              </w:rPr>
+              <w:t>Show Unselected</w:t>
+            </w:r>
+          </w:p>
+        </w:tc>
+        <w:tc>
+          <w:tcPr>
+            <w:tcW w:w="0" w:type="auto"/>
+            <w:tcBorders>
+              <w:top w:val="single" w:sz="6" w:space="0" w:color="CCCCCC"/>
+              <w:left w:val="single" w:sz="6" w:space="0" w:color="CCCCCC"/>
+              <w:bottom w:val="single" w:sz="6" w:space="0" w:color="CCCCCC"/>
+              <w:right w:val="single" w:sz="6" w:space="0" w:color="CCCCCC"/>
+            </w:tcBorders>
+            <w:tcMar>
+              <w:top w:w="30" w:type="dxa"/>
+              <w:left w:w="45" w:type="dxa"/>
+              <w:bottom w:w="30" w:type="dxa"/>
+              <w:right w:w="45" w:type="dxa"/>
+            </w:tcMar>
+            <w:vAlign w:val="bottom"/>
+            <w:hideMark/>
+          </w:tcPr>
+          <w:p>
+            <w:pPr>
+              <w:spacing w:after="0" w:line="240" w:lineRule="auto"/>
+              <w:rPr>
+                <w:rFonts w:ascii="Arial" w:eastAsia="Times New Roman" w:hAnsi="Arial" w:cs="Arial"/>
+                <w:sz w:val="16"/>
+                <w:szCs w:val="16"/>
+              </w:rPr>
+            </w:pPr>
+            <w:r>
+              <w:rPr>
+                <w:rFonts w:ascii="Arial" w:eastAsia="Times New Roman" w:hAnsi="Arial" w:cs="Arial"/>
+                <w:sz w:val="16"/>
+                <w:szCs w:val="16"/>
+              </w:rPr>
+              <w:t>Show Unselected</w:t>
             </w:r>
           </w:p>
         </w:tc>
@@ -3858,7 +3858,7 @@
                 <w:sz w:val="16"/>
                 <w:szCs w:val="16"/>
               </w:rPr>
-              <w:t>Idle; Show Selected</w:t>
+              <w:t>Show Selected</w:t>
             </w:r>
           </w:p>
         </w:tc>
@@ -3933,7 +3933,7 @@
                 <w:sz w:val="16"/>
                 <w:szCs w:val="16"/>
               </w:rPr>
-              <w:t>Idle; Show Selected</w:t>
+              <w:t>Show Selected</w:t>
             </w:r>
           </w:p>
         </w:tc>
@@ -4008,7 +4008,7 @@
                 <w:sz w:val="16"/>
                 <w:szCs w:val="16"/>
               </w:rPr>
-              <w:t>Idle; Show Selected</w:t>
+              <w:t>Show Selected</w:t>
             </w:r>
           </w:p>
         </w:tc>
@@ -4046,7 +4046,7 @@
                 <w:sz w:val="16"/>
                 <w:szCs w:val="16"/>
               </w:rPr>
-              <w:t>Idle; Show Selected</w:t>
+              <w:t>Show Selected</w:t>
             </w:r>
           </w:p>
         </w:tc>
@@ -4084,7 +4084,7 @@
                 <w:sz w:val="16"/>
                 <w:szCs w:val="16"/>
               </w:rPr>
-              <w:t>Idle; Show Selected</w:t>
+              <w:t>Show Selected</w:t>
             </w:r>
           </w:p>
         </w:tc>
@@ -4122,7 +4122,7 @@
                 <w:sz w:val="16"/>
                 <w:szCs w:val="16"/>
               </w:rPr>
-              <w:t>Idle; Show Selected</w:t>
+              <w:t>Show Selected</w:t>
             </w:r>
           </w:p>
         </w:tc>

</xml_diff>

<commit_message>
ScreenSaverState working; Updated FSM Table (#21)
</commit_message>
<xml_diff>
--- a/Documents/AnalysisAndDesign.docx
+++ b/Documents/AnalysisAndDesign.docx
@@ -27,16 +27,16 @@
         <w:tblLook w:val="04A0" w:firstRow="1" w:lastRow="0" w:firstColumn="1" w:lastColumn="0" w:noHBand="0" w:noVBand="1"/>
       </w:tblPr>
       <w:tblGrid>
-        <w:gridCol w:w="1004"/>
-        <w:gridCol w:w="1005"/>
-        <w:gridCol w:w="581"/>
-        <w:gridCol w:w="1005"/>
-        <w:gridCol w:w="1005"/>
-        <w:gridCol w:w="1005"/>
-        <w:gridCol w:w="1005"/>
-        <w:gridCol w:w="1005"/>
-        <w:gridCol w:w="1005"/>
-        <w:gridCol w:w="724"/>
+        <w:gridCol w:w="998"/>
+        <w:gridCol w:w="997"/>
+        <w:gridCol w:w="606"/>
+        <w:gridCol w:w="997"/>
+        <w:gridCol w:w="997"/>
+        <w:gridCol w:w="997"/>
+        <w:gridCol w:w="997"/>
+        <w:gridCol w:w="997"/>
+        <w:gridCol w:w="997"/>
+        <w:gridCol w:w="761"/>
       </w:tblGrid>
       <w:tr>
         <w:trPr>
@@ -480,7 +480,7 @@
                 <w:sz w:val="16"/>
                 <w:szCs w:val="16"/>
               </w:rPr>
-              <w:t>Idle; Show Unselected</w:t>
+              <w:t>Show Unselected</w:t>
             </w:r>
           </w:p>
         </w:tc>
@@ -818,44 +818,44 @@
                 <w:sz w:val="16"/>
                 <w:szCs w:val="16"/>
               </w:rPr>
-              <w:t>Idle; Show Unselected</w:t>
-            </w:r>
-          </w:p>
-        </w:tc>
-        <w:tc>
-          <w:tcPr>
-            <w:tcW w:w="0" w:type="auto"/>
-            <w:tcBorders>
-              <w:top w:val="single" w:sz="6" w:space="0" w:color="CCCCCC"/>
-              <w:left w:val="single" w:sz="6" w:space="0" w:color="CCCCCC"/>
-              <w:bottom w:val="single" w:sz="6" w:space="0" w:color="CCCCCC"/>
-              <w:right w:val="single" w:sz="6" w:space="0" w:color="CCCCCC"/>
-            </w:tcBorders>
-            <w:tcMar>
-              <w:top w:w="30" w:type="dxa"/>
-              <w:left w:w="45" w:type="dxa"/>
-              <w:bottom w:w="30" w:type="dxa"/>
-              <w:right w:w="45" w:type="dxa"/>
-            </w:tcMar>
-            <w:vAlign w:val="bottom"/>
-            <w:hideMark/>
-          </w:tcPr>
-          <w:p>
-            <w:pPr>
-              <w:spacing w:after="0" w:line="240" w:lineRule="auto"/>
-              <w:rPr>
-                <w:rFonts w:ascii="Arial" w:eastAsia="Times New Roman" w:hAnsi="Arial" w:cs="Arial"/>
-                <w:sz w:val="16"/>
-                <w:szCs w:val="16"/>
-              </w:rPr>
-            </w:pPr>
-            <w:r>
-              <w:rPr>
-                <w:rFonts w:ascii="Arial" w:eastAsia="Times New Roman" w:hAnsi="Arial" w:cs="Arial"/>
-                <w:sz w:val="16"/>
-                <w:szCs w:val="16"/>
-              </w:rPr>
-              <w:t>Idle; Show Unselected</w:t>
+              <w:t>Show Unselected</w:t>
+            </w:r>
+          </w:p>
+        </w:tc>
+        <w:tc>
+          <w:tcPr>
+            <w:tcW w:w="0" w:type="auto"/>
+            <w:tcBorders>
+              <w:top w:val="single" w:sz="6" w:space="0" w:color="CCCCCC"/>
+              <w:left w:val="single" w:sz="6" w:space="0" w:color="CCCCCC"/>
+              <w:bottom w:val="single" w:sz="6" w:space="0" w:color="CCCCCC"/>
+              <w:right w:val="single" w:sz="6" w:space="0" w:color="CCCCCC"/>
+            </w:tcBorders>
+            <w:tcMar>
+              <w:top w:w="30" w:type="dxa"/>
+              <w:left w:w="45" w:type="dxa"/>
+              <w:bottom w:w="30" w:type="dxa"/>
+              <w:right w:w="45" w:type="dxa"/>
+            </w:tcMar>
+            <w:vAlign w:val="bottom"/>
+            <w:hideMark/>
+          </w:tcPr>
+          <w:p>
+            <w:pPr>
+              <w:spacing w:after="0" w:line="240" w:lineRule="auto"/>
+              <w:rPr>
+                <w:rFonts w:ascii="Arial" w:eastAsia="Times New Roman" w:hAnsi="Arial" w:cs="Arial"/>
+                <w:sz w:val="16"/>
+                <w:szCs w:val="16"/>
+              </w:rPr>
+            </w:pPr>
+            <w:r>
+              <w:rPr>
+                <w:rFonts w:ascii="Arial" w:eastAsia="Times New Roman" w:hAnsi="Arial" w:cs="Arial"/>
+                <w:sz w:val="16"/>
+                <w:szCs w:val="16"/>
+              </w:rPr>
+              <w:t>Show Unselected</w:t>
             </w:r>
           </w:p>
         </w:tc>
@@ -929,192 +929,192 @@
                 <w:sz w:val="16"/>
                 <w:szCs w:val="16"/>
               </w:rPr>
-              <w:t>Idle; Show Selected</w:t>
-            </w:r>
-          </w:p>
-        </w:tc>
-        <w:tc>
-          <w:tcPr>
-            <w:tcW w:w="0" w:type="auto"/>
-            <w:tcBorders>
-              <w:top w:val="single" w:sz="6" w:space="0" w:color="CCCCCC"/>
-              <w:left w:val="single" w:sz="6" w:space="0" w:color="CCCCCC"/>
-              <w:bottom w:val="single" w:sz="6" w:space="0" w:color="CCCCCC"/>
-              <w:right w:val="single" w:sz="6" w:space="0" w:color="CCCCCC"/>
-            </w:tcBorders>
-            <w:tcMar>
-              <w:top w:w="30" w:type="dxa"/>
-              <w:left w:w="45" w:type="dxa"/>
-              <w:bottom w:w="30" w:type="dxa"/>
-              <w:right w:w="45" w:type="dxa"/>
-            </w:tcMar>
-            <w:vAlign w:val="bottom"/>
-            <w:hideMark/>
-          </w:tcPr>
-          <w:p>
-            <w:pPr>
-              <w:spacing w:after="0" w:line="240" w:lineRule="auto"/>
-              <w:rPr>
-                <w:rFonts w:ascii="Arial" w:eastAsia="Times New Roman" w:hAnsi="Arial" w:cs="Arial"/>
-                <w:sz w:val="16"/>
-                <w:szCs w:val="16"/>
-              </w:rPr>
-            </w:pPr>
-            <w:r>
-              <w:rPr>
-                <w:rFonts w:ascii="Arial" w:eastAsia="Times New Roman" w:hAnsi="Arial" w:cs="Arial"/>
-                <w:sz w:val="16"/>
-                <w:szCs w:val="16"/>
-              </w:rPr>
-              <w:t>Idle; Show Unselected</w:t>
-            </w:r>
-          </w:p>
-        </w:tc>
-        <w:tc>
-          <w:tcPr>
-            <w:tcW w:w="0" w:type="auto"/>
-            <w:tcBorders>
-              <w:top w:val="single" w:sz="6" w:space="0" w:color="CCCCCC"/>
-              <w:left w:val="single" w:sz="6" w:space="0" w:color="CCCCCC"/>
-              <w:bottom w:val="single" w:sz="6" w:space="0" w:color="CCCCCC"/>
-              <w:right w:val="single" w:sz="6" w:space="0" w:color="CCCCCC"/>
-            </w:tcBorders>
-            <w:tcMar>
-              <w:top w:w="30" w:type="dxa"/>
-              <w:left w:w="45" w:type="dxa"/>
-              <w:bottom w:w="30" w:type="dxa"/>
-              <w:right w:w="45" w:type="dxa"/>
-            </w:tcMar>
-            <w:vAlign w:val="bottom"/>
-            <w:hideMark/>
-          </w:tcPr>
-          <w:p>
-            <w:pPr>
-              <w:spacing w:after="0" w:line="240" w:lineRule="auto"/>
-              <w:rPr>
-                <w:rFonts w:ascii="Arial" w:eastAsia="Times New Roman" w:hAnsi="Arial" w:cs="Arial"/>
-                <w:sz w:val="16"/>
-                <w:szCs w:val="16"/>
-              </w:rPr>
-            </w:pPr>
-            <w:r>
-              <w:rPr>
-                <w:rFonts w:ascii="Arial" w:eastAsia="Times New Roman" w:hAnsi="Arial" w:cs="Arial"/>
-                <w:sz w:val="16"/>
-                <w:szCs w:val="16"/>
-              </w:rPr>
-              <w:t>Idle; Show Unselected</w:t>
-            </w:r>
-          </w:p>
-        </w:tc>
-        <w:tc>
-          <w:tcPr>
-            <w:tcW w:w="0" w:type="auto"/>
-            <w:tcBorders>
-              <w:top w:val="single" w:sz="6" w:space="0" w:color="CCCCCC"/>
-              <w:left w:val="single" w:sz="6" w:space="0" w:color="CCCCCC"/>
-              <w:bottom w:val="single" w:sz="6" w:space="0" w:color="CCCCCC"/>
-              <w:right w:val="single" w:sz="6" w:space="0" w:color="CCCCCC"/>
-            </w:tcBorders>
-            <w:tcMar>
-              <w:top w:w="30" w:type="dxa"/>
-              <w:left w:w="45" w:type="dxa"/>
-              <w:bottom w:w="30" w:type="dxa"/>
-              <w:right w:w="45" w:type="dxa"/>
-            </w:tcMar>
-            <w:vAlign w:val="bottom"/>
-            <w:hideMark/>
-          </w:tcPr>
-          <w:p>
-            <w:pPr>
-              <w:spacing w:after="0" w:line="240" w:lineRule="auto"/>
-              <w:rPr>
-                <w:rFonts w:ascii="Arial" w:eastAsia="Times New Roman" w:hAnsi="Arial" w:cs="Arial"/>
-                <w:sz w:val="16"/>
-                <w:szCs w:val="16"/>
-              </w:rPr>
-            </w:pPr>
-            <w:r>
-              <w:rPr>
-                <w:rFonts w:ascii="Arial" w:eastAsia="Times New Roman" w:hAnsi="Arial" w:cs="Arial"/>
-                <w:sz w:val="16"/>
-                <w:szCs w:val="16"/>
-              </w:rPr>
-              <w:t>Idle; Show Unselected</w:t>
-            </w:r>
-          </w:p>
-        </w:tc>
-        <w:tc>
-          <w:tcPr>
-            <w:tcW w:w="0" w:type="auto"/>
-            <w:tcBorders>
-              <w:top w:val="single" w:sz="6" w:space="0" w:color="CCCCCC"/>
-              <w:left w:val="single" w:sz="6" w:space="0" w:color="CCCCCC"/>
-              <w:bottom w:val="single" w:sz="6" w:space="0" w:color="CCCCCC"/>
-              <w:right w:val="single" w:sz="6" w:space="0" w:color="CCCCCC"/>
-            </w:tcBorders>
-            <w:tcMar>
-              <w:top w:w="30" w:type="dxa"/>
-              <w:left w:w="45" w:type="dxa"/>
-              <w:bottom w:w="30" w:type="dxa"/>
-              <w:right w:w="45" w:type="dxa"/>
-            </w:tcMar>
-            <w:vAlign w:val="bottom"/>
-            <w:hideMark/>
-          </w:tcPr>
-          <w:p>
-            <w:pPr>
-              <w:spacing w:after="0" w:line="240" w:lineRule="auto"/>
-              <w:rPr>
-                <w:rFonts w:ascii="Arial" w:eastAsia="Times New Roman" w:hAnsi="Arial" w:cs="Arial"/>
-                <w:sz w:val="16"/>
-                <w:szCs w:val="16"/>
-              </w:rPr>
-            </w:pPr>
-            <w:r>
-              <w:rPr>
-                <w:rFonts w:ascii="Arial" w:eastAsia="Times New Roman" w:hAnsi="Arial" w:cs="Arial"/>
-                <w:sz w:val="16"/>
-                <w:szCs w:val="16"/>
-              </w:rPr>
-              <w:t>Idle; Show Unselected</w:t>
-            </w:r>
-          </w:p>
-        </w:tc>
-        <w:tc>
-          <w:tcPr>
-            <w:tcW w:w="0" w:type="auto"/>
-            <w:tcBorders>
-              <w:top w:val="single" w:sz="6" w:space="0" w:color="CCCCCC"/>
-              <w:left w:val="single" w:sz="6" w:space="0" w:color="CCCCCC"/>
-              <w:bottom w:val="single" w:sz="6" w:space="0" w:color="CCCCCC"/>
-              <w:right w:val="single" w:sz="6" w:space="0" w:color="CCCCCC"/>
-            </w:tcBorders>
-            <w:tcMar>
-              <w:top w:w="30" w:type="dxa"/>
-              <w:left w:w="45" w:type="dxa"/>
-              <w:bottom w:w="30" w:type="dxa"/>
-              <w:right w:w="45" w:type="dxa"/>
-            </w:tcMar>
-            <w:vAlign w:val="bottom"/>
-            <w:hideMark/>
-          </w:tcPr>
-          <w:p>
-            <w:pPr>
-              <w:spacing w:after="0" w:line="240" w:lineRule="auto"/>
-              <w:rPr>
-                <w:rFonts w:ascii="Arial" w:eastAsia="Times New Roman" w:hAnsi="Arial" w:cs="Arial"/>
-                <w:sz w:val="16"/>
-                <w:szCs w:val="16"/>
-              </w:rPr>
-            </w:pPr>
-            <w:r>
-              <w:rPr>
-                <w:rFonts w:ascii="Arial" w:eastAsia="Times New Roman" w:hAnsi="Arial" w:cs="Arial"/>
-                <w:sz w:val="16"/>
-                <w:szCs w:val="16"/>
-              </w:rPr>
-              <w:t>Idle; Show Unselected</w:t>
+              <w:t>Show Selected</w:t>
+            </w:r>
+          </w:p>
+        </w:tc>
+        <w:tc>
+          <w:tcPr>
+            <w:tcW w:w="0" w:type="auto"/>
+            <w:tcBorders>
+              <w:top w:val="single" w:sz="6" w:space="0" w:color="CCCCCC"/>
+              <w:left w:val="single" w:sz="6" w:space="0" w:color="CCCCCC"/>
+              <w:bottom w:val="single" w:sz="6" w:space="0" w:color="CCCCCC"/>
+              <w:right w:val="single" w:sz="6" w:space="0" w:color="CCCCCC"/>
+            </w:tcBorders>
+            <w:tcMar>
+              <w:top w:w="30" w:type="dxa"/>
+              <w:left w:w="45" w:type="dxa"/>
+              <w:bottom w:w="30" w:type="dxa"/>
+              <w:right w:w="45" w:type="dxa"/>
+            </w:tcMar>
+            <w:vAlign w:val="bottom"/>
+            <w:hideMark/>
+          </w:tcPr>
+          <w:p>
+            <w:pPr>
+              <w:spacing w:after="0" w:line="240" w:lineRule="auto"/>
+              <w:rPr>
+                <w:rFonts w:ascii="Arial" w:eastAsia="Times New Roman" w:hAnsi="Arial" w:cs="Arial"/>
+                <w:sz w:val="16"/>
+                <w:szCs w:val="16"/>
+              </w:rPr>
+            </w:pPr>
+            <w:r>
+              <w:rPr>
+                <w:rFonts w:ascii="Arial" w:eastAsia="Times New Roman" w:hAnsi="Arial" w:cs="Arial"/>
+                <w:sz w:val="16"/>
+                <w:szCs w:val="16"/>
+              </w:rPr>
+              <w:t>Show Unselected</w:t>
+            </w:r>
+          </w:p>
+        </w:tc>
+        <w:tc>
+          <w:tcPr>
+            <w:tcW w:w="0" w:type="auto"/>
+            <w:tcBorders>
+              <w:top w:val="single" w:sz="6" w:space="0" w:color="CCCCCC"/>
+              <w:left w:val="single" w:sz="6" w:space="0" w:color="CCCCCC"/>
+              <w:bottom w:val="single" w:sz="6" w:space="0" w:color="CCCCCC"/>
+              <w:right w:val="single" w:sz="6" w:space="0" w:color="CCCCCC"/>
+            </w:tcBorders>
+            <w:tcMar>
+              <w:top w:w="30" w:type="dxa"/>
+              <w:left w:w="45" w:type="dxa"/>
+              <w:bottom w:w="30" w:type="dxa"/>
+              <w:right w:w="45" w:type="dxa"/>
+            </w:tcMar>
+            <w:vAlign w:val="bottom"/>
+            <w:hideMark/>
+          </w:tcPr>
+          <w:p>
+            <w:pPr>
+              <w:spacing w:after="0" w:line="240" w:lineRule="auto"/>
+              <w:rPr>
+                <w:rFonts w:ascii="Arial" w:eastAsia="Times New Roman" w:hAnsi="Arial" w:cs="Arial"/>
+                <w:sz w:val="16"/>
+                <w:szCs w:val="16"/>
+              </w:rPr>
+            </w:pPr>
+            <w:r>
+              <w:rPr>
+                <w:rFonts w:ascii="Arial" w:eastAsia="Times New Roman" w:hAnsi="Arial" w:cs="Arial"/>
+                <w:sz w:val="16"/>
+                <w:szCs w:val="16"/>
+              </w:rPr>
+              <w:t>Show Unselected</w:t>
+            </w:r>
+          </w:p>
+        </w:tc>
+        <w:tc>
+          <w:tcPr>
+            <w:tcW w:w="0" w:type="auto"/>
+            <w:tcBorders>
+              <w:top w:val="single" w:sz="6" w:space="0" w:color="CCCCCC"/>
+              <w:left w:val="single" w:sz="6" w:space="0" w:color="CCCCCC"/>
+              <w:bottom w:val="single" w:sz="6" w:space="0" w:color="CCCCCC"/>
+              <w:right w:val="single" w:sz="6" w:space="0" w:color="CCCCCC"/>
+            </w:tcBorders>
+            <w:tcMar>
+              <w:top w:w="30" w:type="dxa"/>
+              <w:left w:w="45" w:type="dxa"/>
+              <w:bottom w:w="30" w:type="dxa"/>
+              <w:right w:w="45" w:type="dxa"/>
+            </w:tcMar>
+            <w:vAlign w:val="bottom"/>
+            <w:hideMark/>
+          </w:tcPr>
+          <w:p>
+            <w:pPr>
+              <w:spacing w:after="0" w:line="240" w:lineRule="auto"/>
+              <w:rPr>
+                <w:rFonts w:ascii="Arial" w:eastAsia="Times New Roman" w:hAnsi="Arial" w:cs="Arial"/>
+                <w:sz w:val="16"/>
+                <w:szCs w:val="16"/>
+              </w:rPr>
+            </w:pPr>
+            <w:r>
+              <w:rPr>
+                <w:rFonts w:ascii="Arial" w:eastAsia="Times New Roman" w:hAnsi="Arial" w:cs="Arial"/>
+                <w:sz w:val="16"/>
+                <w:szCs w:val="16"/>
+              </w:rPr>
+              <w:t>Show Unselected</w:t>
+            </w:r>
+          </w:p>
+        </w:tc>
+        <w:tc>
+          <w:tcPr>
+            <w:tcW w:w="0" w:type="auto"/>
+            <w:tcBorders>
+              <w:top w:val="single" w:sz="6" w:space="0" w:color="CCCCCC"/>
+              <w:left w:val="single" w:sz="6" w:space="0" w:color="CCCCCC"/>
+              <w:bottom w:val="single" w:sz="6" w:space="0" w:color="CCCCCC"/>
+              <w:right w:val="single" w:sz="6" w:space="0" w:color="CCCCCC"/>
+            </w:tcBorders>
+            <w:tcMar>
+              <w:top w:w="30" w:type="dxa"/>
+              <w:left w:w="45" w:type="dxa"/>
+              <w:bottom w:w="30" w:type="dxa"/>
+              <w:right w:w="45" w:type="dxa"/>
+            </w:tcMar>
+            <w:vAlign w:val="bottom"/>
+            <w:hideMark/>
+          </w:tcPr>
+          <w:p>
+            <w:pPr>
+              <w:spacing w:after="0" w:line="240" w:lineRule="auto"/>
+              <w:rPr>
+                <w:rFonts w:ascii="Arial" w:eastAsia="Times New Roman" w:hAnsi="Arial" w:cs="Arial"/>
+                <w:sz w:val="16"/>
+                <w:szCs w:val="16"/>
+              </w:rPr>
+            </w:pPr>
+            <w:r>
+              <w:rPr>
+                <w:rFonts w:ascii="Arial" w:eastAsia="Times New Roman" w:hAnsi="Arial" w:cs="Arial"/>
+                <w:sz w:val="16"/>
+                <w:szCs w:val="16"/>
+              </w:rPr>
+              <w:t>Show Unselected</w:t>
+            </w:r>
+          </w:p>
+        </w:tc>
+        <w:tc>
+          <w:tcPr>
+            <w:tcW w:w="0" w:type="auto"/>
+            <w:tcBorders>
+              <w:top w:val="single" w:sz="6" w:space="0" w:color="CCCCCC"/>
+              <w:left w:val="single" w:sz="6" w:space="0" w:color="CCCCCC"/>
+              <w:bottom w:val="single" w:sz="6" w:space="0" w:color="CCCCCC"/>
+              <w:right w:val="single" w:sz="6" w:space="0" w:color="CCCCCC"/>
+            </w:tcBorders>
+            <w:tcMar>
+              <w:top w:w="30" w:type="dxa"/>
+              <w:left w:w="45" w:type="dxa"/>
+              <w:bottom w:w="30" w:type="dxa"/>
+              <w:right w:w="45" w:type="dxa"/>
+            </w:tcMar>
+            <w:vAlign w:val="bottom"/>
+            <w:hideMark/>
+          </w:tcPr>
+          <w:p>
+            <w:pPr>
+              <w:spacing w:after="0" w:line="240" w:lineRule="auto"/>
+              <w:rPr>
+                <w:rFonts w:ascii="Arial" w:eastAsia="Times New Roman" w:hAnsi="Arial" w:cs="Arial"/>
+                <w:sz w:val="16"/>
+                <w:szCs w:val="16"/>
+              </w:rPr>
+            </w:pPr>
+            <w:r>
+              <w:rPr>
+                <w:rFonts w:ascii="Arial" w:eastAsia="Times New Roman" w:hAnsi="Arial" w:cs="Arial"/>
+                <w:sz w:val="16"/>
+                <w:szCs w:val="16"/>
+              </w:rPr>
+              <w:t>Show Unselected</w:t>
             </w:r>
           </w:p>
         </w:tc>
@@ -1194,44 +1194,44 @@
                 <w:sz w:val="16"/>
                 <w:szCs w:val="16"/>
               </w:rPr>
-              <w:t>Idle; Show Selected</w:t>
-            </w:r>
-          </w:p>
-        </w:tc>
-        <w:tc>
-          <w:tcPr>
-            <w:tcW w:w="0" w:type="auto"/>
-            <w:tcBorders>
-              <w:top w:val="single" w:sz="6" w:space="0" w:color="CCCCCC"/>
-              <w:left w:val="single" w:sz="6" w:space="0" w:color="CCCCCC"/>
-              <w:bottom w:val="single" w:sz="6" w:space="0" w:color="CCCCCC"/>
-              <w:right w:val="single" w:sz="6" w:space="0" w:color="CCCCCC"/>
-            </w:tcBorders>
-            <w:tcMar>
-              <w:top w:w="30" w:type="dxa"/>
-              <w:left w:w="45" w:type="dxa"/>
-              <w:bottom w:w="30" w:type="dxa"/>
-              <w:right w:w="45" w:type="dxa"/>
-            </w:tcMar>
-            <w:vAlign w:val="bottom"/>
-            <w:hideMark/>
-          </w:tcPr>
-          <w:p>
-            <w:pPr>
-              <w:spacing w:after="0" w:line="240" w:lineRule="auto"/>
-              <w:rPr>
-                <w:rFonts w:ascii="Arial" w:eastAsia="Times New Roman" w:hAnsi="Arial" w:cs="Arial"/>
-                <w:sz w:val="16"/>
-                <w:szCs w:val="16"/>
-              </w:rPr>
-            </w:pPr>
-            <w:r>
-              <w:rPr>
-                <w:rFonts w:ascii="Arial" w:eastAsia="Times New Roman" w:hAnsi="Arial" w:cs="Arial"/>
-                <w:sz w:val="16"/>
-                <w:szCs w:val="16"/>
-              </w:rPr>
-              <w:t>Idle; Show Selected</w:t>
+              <w:t>Show Selected</w:t>
+            </w:r>
+          </w:p>
+        </w:tc>
+        <w:tc>
+          <w:tcPr>
+            <w:tcW w:w="0" w:type="auto"/>
+            <w:tcBorders>
+              <w:top w:val="single" w:sz="6" w:space="0" w:color="CCCCCC"/>
+              <w:left w:val="single" w:sz="6" w:space="0" w:color="CCCCCC"/>
+              <w:bottom w:val="single" w:sz="6" w:space="0" w:color="CCCCCC"/>
+              <w:right w:val="single" w:sz="6" w:space="0" w:color="CCCCCC"/>
+            </w:tcBorders>
+            <w:tcMar>
+              <w:top w:w="30" w:type="dxa"/>
+              <w:left w:w="45" w:type="dxa"/>
+              <w:bottom w:w="30" w:type="dxa"/>
+              <w:right w:w="45" w:type="dxa"/>
+            </w:tcMar>
+            <w:vAlign w:val="bottom"/>
+            <w:hideMark/>
+          </w:tcPr>
+          <w:p>
+            <w:pPr>
+              <w:spacing w:after="0" w:line="240" w:lineRule="auto"/>
+              <w:rPr>
+                <w:rFonts w:ascii="Arial" w:eastAsia="Times New Roman" w:hAnsi="Arial" w:cs="Arial"/>
+                <w:sz w:val="16"/>
+                <w:szCs w:val="16"/>
+              </w:rPr>
+            </w:pPr>
+            <w:r>
+              <w:rPr>
+                <w:rFonts w:ascii="Arial" w:eastAsia="Times New Roman" w:hAnsi="Arial" w:cs="Arial"/>
+                <w:sz w:val="16"/>
+                <w:szCs w:val="16"/>
+              </w:rPr>
+              <w:t>Show Selected</w:t>
             </w:r>
           </w:p>
         </w:tc>
@@ -1306,7 +1306,7 @@
                 <w:sz w:val="16"/>
                 <w:szCs w:val="16"/>
               </w:rPr>
-              <w:t>Idle; Show Selected</w:t>
+              <w:t>Show Selected</w:t>
             </w:r>
           </w:p>
         </w:tc>
@@ -1380,118 +1380,118 @@
                 <w:sz w:val="16"/>
                 <w:szCs w:val="16"/>
               </w:rPr>
-              <w:t>Idle; Show Selected</w:t>
-            </w:r>
-          </w:p>
-        </w:tc>
-        <w:tc>
-          <w:tcPr>
-            <w:tcW w:w="0" w:type="auto"/>
-            <w:tcBorders>
-              <w:top w:val="single" w:sz="6" w:space="0" w:color="CCCCCC"/>
-              <w:left w:val="single" w:sz="6" w:space="0" w:color="CCCCCC"/>
-              <w:bottom w:val="single" w:sz="6" w:space="0" w:color="CCCCCC"/>
-              <w:right w:val="single" w:sz="6" w:space="0" w:color="CCCCCC"/>
-            </w:tcBorders>
-            <w:tcMar>
-              <w:top w:w="30" w:type="dxa"/>
-              <w:left w:w="45" w:type="dxa"/>
-              <w:bottom w:w="30" w:type="dxa"/>
-              <w:right w:w="45" w:type="dxa"/>
-            </w:tcMar>
-            <w:vAlign w:val="bottom"/>
-            <w:hideMark/>
-          </w:tcPr>
-          <w:p>
-            <w:pPr>
-              <w:spacing w:after="0" w:line="240" w:lineRule="auto"/>
-              <w:rPr>
-                <w:rFonts w:ascii="Arial" w:eastAsia="Times New Roman" w:hAnsi="Arial" w:cs="Arial"/>
-                <w:sz w:val="16"/>
-                <w:szCs w:val="16"/>
-              </w:rPr>
-            </w:pPr>
-            <w:r>
-              <w:rPr>
-                <w:rFonts w:ascii="Arial" w:eastAsia="Times New Roman" w:hAnsi="Arial" w:cs="Arial"/>
-                <w:sz w:val="16"/>
-                <w:szCs w:val="16"/>
-              </w:rPr>
-              <w:t>Idle; Show Selected</w:t>
-            </w:r>
-          </w:p>
-        </w:tc>
-        <w:tc>
-          <w:tcPr>
-            <w:tcW w:w="0" w:type="auto"/>
-            <w:tcBorders>
-              <w:top w:val="single" w:sz="6" w:space="0" w:color="CCCCCC"/>
-              <w:left w:val="single" w:sz="6" w:space="0" w:color="CCCCCC"/>
-              <w:bottom w:val="single" w:sz="6" w:space="0" w:color="CCCCCC"/>
-              <w:right w:val="single" w:sz="6" w:space="0" w:color="CCCCCC"/>
-            </w:tcBorders>
-            <w:tcMar>
-              <w:top w:w="30" w:type="dxa"/>
-              <w:left w:w="45" w:type="dxa"/>
-              <w:bottom w:w="30" w:type="dxa"/>
-              <w:right w:w="45" w:type="dxa"/>
-            </w:tcMar>
-            <w:vAlign w:val="bottom"/>
-            <w:hideMark/>
-          </w:tcPr>
-          <w:p>
-            <w:pPr>
-              <w:spacing w:after="0" w:line="240" w:lineRule="auto"/>
-              <w:rPr>
-                <w:rFonts w:ascii="Arial" w:eastAsia="Times New Roman" w:hAnsi="Arial" w:cs="Arial"/>
-                <w:sz w:val="16"/>
-                <w:szCs w:val="16"/>
-              </w:rPr>
-            </w:pPr>
-            <w:r>
-              <w:rPr>
-                <w:rFonts w:ascii="Arial" w:eastAsia="Times New Roman" w:hAnsi="Arial" w:cs="Arial"/>
-                <w:sz w:val="16"/>
-                <w:szCs w:val="16"/>
-              </w:rPr>
-              <w:t>Idle; Show Selected</w:t>
-            </w:r>
-          </w:p>
-        </w:tc>
-        <w:tc>
-          <w:tcPr>
-            <w:tcW w:w="0" w:type="auto"/>
-            <w:tcBorders>
-              <w:top w:val="single" w:sz="6" w:space="0" w:color="CCCCCC"/>
-              <w:left w:val="single" w:sz="6" w:space="0" w:color="CCCCCC"/>
-              <w:bottom w:val="single" w:sz="6" w:space="0" w:color="CCCCCC"/>
-              <w:right w:val="single" w:sz="6" w:space="0" w:color="CCCCCC"/>
-            </w:tcBorders>
-            <w:tcMar>
-              <w:top w:w="30" w:type="dxa"/>
-              <w:left w:w="45" w:type="dxa"/>
-              <w:bottom w:w="30" w:type="dxa"/>
-              <w:right w:w="45" w:type="dxa"/>
-            </w:tcMar>
-            <w:vAlign w:val="bottom"/>
-            <w:hideMark/>
-          </w:tcPr>
-          <w:p>
-            <w:pPr>
-              <w:spacing w:after="0" w:line="240" w:lineRule="auto"/>
-              <w:rPr>
-                <w:rFonts w:ascii="Arial" w:eastAsia="Times New Roman" w:hAnsi="Arial" w:cs="Arial"/>
-                <w:sz w:val="16"/>
-                <w:szCs w:val="16"/>
-              </w:rPr>
-            </w:pPr>
-            <w:r>
-              <w:rPr>
-                <w:rFonts w:ascii="Arial" w:eastAsia="Times New Roman" w:hAnsi="Arial" w:cs="Arial"/>
-                <w:sz w:val="16"/>
-                <w:szCs w:val="16"/>
-              </w:rPr>
-              <w:t>Idle; Show Selected</w:t>
+              <w:t>Show Selected</w:t>
+            </w:r>
+          </w:p>
+        </w:tc>
+        <w:tc>
+          <w:tcPr>
+            <w:tcW w:w="0" w:type="auto"/>
+            <w:tcBorders>
+              <w:top w:val="single" w:sz="6" w:space="0" w:color="CCCCCC"/>
+              <w:left w:val="single" w:sz="6" w:space="0" w:color="CCCCCC"/>
+              <w:bottom w:val="single" w:sz="6" w:space="0" w:color="CCCCCC"/>
+              <w:right w:val="single" w:sz="6" w:space="0" w:color="CCCCCC"/>
+            </w:tcBorders>
+            <w:tcMar>
+              <w:top w:w="30" w:type="dxa"/>
+              <w:left w:w="45" w:type="dxa"/>
+              <w:bottom w:w="30" w:type="dxa"/>
+              <w:right w:w="45" w:type="dxa"/>
+            </w:tcMar>
+            <w:vAlign w:val="bottom"/>
+            <w:hideMark/>
+          </w:tcPr>
+          <w:p>
+            <w:pPr>
+              <w:spacing w:after="0" w:line="240" w:lineRule="auto"/>
+              <w:rPr>
+                <w:rFonts w:ascii="Arial" w:eastAsia="Times New Roman" w:hAnsi="Arial" w:cs="Arial"/>
+                <w:sz w:val="16"/>
+                <w:szCs w:val="16"/>
+              </w:rPr>
+            </w:pPr>
+            <w:r>
+              <w:rPr>
+                <w:rFonts w:ascii="Arial" w:eastAsia="Times New Roman" w:hAnsi="Arial" w:cs="Arial"/>
+                <w:sz w:val="16"/>
+                <w:szCs w:val="16"/>
+              </w:rPr>
+              <w:t>Show Selected</w:t>
+            </w:r>
+          </w:p>
+        </w:tc>
+        <w:tc>
+          <w:tcPr>
+            <w:tcW w:w="0" w:type="auto"/>
+            <w:tcBorders>
+              <w:top w:val="single" w:sz="6" w:space="0" w:color="CCCCCC"/>
+              <w:left w:val="single" w:sz="6" w:space="0" w:color="CCCCCC"/>
+              <w:bottom w:val="single" w:sz="6" w:space="0" w:color="CCCCCC"/>
+              <w:right w:val="single" w:sz="6" w:space="0" w:color="CCCCCC"/>
+            </w:tcBorders>
+            <w:tcMar>
+              <w:top w:w="30" w:type="dxa"/>
+              <w:left w:w="45" w:type="dxa"/>
+              <w:bottom w:w="30" w:type="dxa"/>
+              <w:right w:w="45" w:type="dxa"/>
+            </w:tcMar>
+            <w:vAlign w:val="bottom"/>
+            <w:hideMark/>
+          </w:tcPr>
+          <w:p>
+            <w:pPr>
+              <w:spacing w:after="0" w:line="240" w:lineRule="auto"/>
+              <w:rPr>
+                <w:rFonts w:ascii="Arial" w:eastAsia="Times New Roman" w:hAnsi="Arial" w:cs="Arial"/>
+                <w:sz w:val="16"/>
+                <w:szCs w:val="16"/>
+              </w:rPr>
+            </w:pPr>
+            <w:r>
+              <w:rPr>
+                <w:rFonts w:ascii="Arial" w:eastAsia="Times New Roman" w:hAnsi="Arial" w:cs="Arial"/>
+                <w:sz w:val="16"/>
+                <w:szCs w:val="16"/>
+              </w:rPr>
+              <w:t>Show Selected</w:t>
+            </w:r>
+          </w:p>
+        </w:tc>
+        <w:tc>
+          <w:tcPr>
+            <w:tcW w:w="0" w:type="auto"/>
+            <w:tcBorders>
+              <w:top w:val="single" w:sz="6" w:space="0" w:color="CCCCCC"/>
+              <w:left w:val="single" w:sz="6" w:space="0" w:color="CCCCCC"/>
+              <w:bottom w:val="single" w:sz="6" w:space="0" w:color="CCCCCC"/>
+              <w:right w:val="single" w:sz="6" w:space="0" w:color="CCCCCC"/>
+            </w:tcBorders>
+            <w:tcMar>
+              <w:top w:w="30" w:type="dxa"/>
+              <w:left w:w="45" w:type="dxa"/>
+              <w:bottom w:w="30" w:type="dxa"/>
+              <w:right w:w="45" w:type="dxa"/>
+            </w:tcMar>
+            <w:vAlign w:val="bottom"/>
+            <w:hideMark/>
+          </w:tcPr>
+          <w:p>
+            <w:pPr>
+              <w:spacing w:after="0" w:line="240" w:lineRule="auto"/>
+              <w:rPr>
+                <w:rFonts w:ascii="Arial" w:eastAsia="Times New Roman" w:hAnsi="Arial" w:cs="Arial"/>
+                <w:sz w:val="16"/>
+                <w:szCs w:val="16"/>
+              </w:rPr>
+            </w:pPr>
+            <w:r>
+              <w:rPr>
+                <w:rFonts w:ascii="Arial" w:eastAsia="Times New Roman" w:hAnsi="Arial" w:cs="Arial"/>
+                <w:sz w:val="16"/>
+                <w:szCs w:val="16"/>
+              </w:rPr>
+              <w:t>Show Selected</w:t>
             </w:r>
           </w:p>
         </w:tc>
@@ -3182,7 +3182,7 @@
                 <w:sz w:val="16"/>
                 <w:szCs w:val="16"/>
               </w:rPr>
-              <w:t>Idle; Show Selected</w:t>
+              <w:t>Show Selected</w:t>
             </w:r>
           </w:p>
         </w:tc>
@@ -3293,7 +3293,7 @@
                 <w:sz w:val="16"/>
                 <w:szCs w:val="16"/>
               </w:rPr>
-              <w:t>Idle; Show Unselected</w:t>
+              <w:t>Show Unselected</w:t>
             </w:r>
           </w:p>
         </w:tc>
@@ -3483,7 +3483,7 @@
                 <w:sz w:val="16"/>
                 <w:szCs w:val="16"/>
               </w:rPr>
-              <w:t>Idle; Show Unselected</w:t>
+              <w:t>Show Unselected</w:t>
             </w:r>
           </w:p>
         </w:tc>
@@ -3557,192 +3557,192 @@
                 <w:sz w:val="16"/>
                 <w:szCs w:val="16"/>
               </w:rPr>
-              <w:t>Idle; Show Unselected</w:t>
-            </w:r>
-          </w:p>
-        </w:tc>
-        <w:tc>
-          <w:tcPr>
-            <w:tcW w:w="0" w:type="auto"/>
-            <w:tcBorders>
-              <w:top w:val="single" w:sz="6" w:space="0" w:color="CCCCCC"/>
-              <w:left w:val="single" w:sz="6" w:space="0" w:color="CCCCCC"/>
-              <w:bottom w:val="single" w:sz="6" w:space="0" w:color="CCCCCC"/>
-              <w:right w:val="single" w:sz="6" w:space="0" w:color="CCCCCC"/>
-            </w:tcBorders>
-            <w:tcMar>
-              <w:top w:w="30" w:type="dxa"/>
-              <w:left w:w="45" w:type="dxa"/>
-              <w:bottom w:w="30" w:type="dxa"/>
-              <w:right w:w="45" w:type="dxa"/>
-            </w:tcMar>
-            <w:vAlign w:val="bottom"/>
-            <w:hideMark/>
-          </w:tcPr>
-          <w:p>
-            <w:pPr>
-              <w:spacing w:after="0" w:line="240" w:lineRule="auto"/>
-              <w:rPr>
-                <w:rFonts w:ascii="Arial" w:eastAsia="Times New Roman" w:hAnsi="Arial" w:cs="Arial"/>
-                <w:sz w:val="16"/>
-                <w:szCs w:val="16"/>
-              </w:rPr>
-            </w:pPr>
-            <w:r>
-              <w:rPr>
-                <w:rFonts w:ascii="Arial" w:eastAsia="Times New Roman" w:hAnsi="Arial" w:cs="Arial"/>
-                <w:sz w:val="16"/>
-                <w:szCs w:val="16"/>
-              </w:rPr>
-              <w:t>Idle; Show Unselected</w:t>
-            </w:r>
-          </w:p>
-        </w:tc>
-        <w:tc>
-          <w:tcPr>
-            <w:tcW w:w="0" w:type="auto"/>
-            <w:tcBorders>
-              <w:top w:val="single" w:sz="6" w:space="0" w:color="CCCCCC"/>
-              <w:left w:val="single" w:sz="6" w:space="0" w:color="CCCCCC"/>
-              <w:bottom w:val="single" w:sz="6" w:space="0" w:color="CCCCCC"/>
-              <w:right w:val="single" w:sz="6" w:space="0" w:color="CCCCCC"/>
-            </w:tcBorders>
-            <w:tcMar>
-              <w:top w:w="30" w:type="dxa"/>
-              <w:left w:w="45" w:type="dxa"/>
-              <w:bottom w:w="30" w:type="dxa"/>
-              <w:right w:w="45" w:type="dxa"/>
-            </w:tcMar>
-            <w:vAlign w:val="bottom"/>
-            <w:hideMark/>
-          </w:tcPr>
-          <w:p>
-            <w:pPr>
-              <w:spacing w:after="0" w:line="240" w:lineRule="auto"/>
-              <w:rPr>
-                <w:rFonts w:ascii="Arial" w:eastAsia="Times New Roman" w:hAnsi="Arial" w:cs="Arial"/>
-                <w:sz w:val="16"/>
-                <w:szCs w:val="16"/>
-              </w:rPr>
-            </w:pPr>
-            <w:r>
-              <w:rPr>
-                <w:rFonts w:ascii="Arial" w:eastAsia="Times New Roman" w:hAnsi="Arial" w:cs="Arial"/>
-                <w:sz w:val="16"/>
-                <w:szCs w:val="16"/>
-              </w:rPr>
-              <w:t>Idle; Show Unselected</w:t>
-            </w:r>
-          </w:p>
-        </w:tc>
-        <w:tc>
-          <w:tcPr>
-            <w:tcW w:w="0" w:type="auto"/>
-            <w:tcBorders>
-              <w:top w:val="single" w:sz="6" w:space="0" w:color="CCCCCC"/>
-              <w:left w:val="single" w:sz="6" w:space="0" w:color="CCCCCC"/>
-              <w:bottom w:val="single" w:sz="6" w:space="0" w:color="CCCCCC"/>
-              <w:right w:val="single" w:sz="6" w:space="0" w:color="CCCCCC"/>
-            </w:tcBorders>
-            <w:tcMar>
-              <w:top w:w="30" w:type="dxa"/>
-              <w:left w:w="45" w:type="dxa"/>
-              <w:bottom w:w="30" w:type="dxa"/>
-              <w:right w:w="45" w:type="dxa"/>
-            </w:tcMar>
-            <w:vAlign w:val="bottom"/>
-            <w:hideMark/>
-          </w:tcPr>
-          <w:p>
-            <w:pPr>
-              <w:spacing w:after="0" w:line="240" w:lineRule="auto"/>
-              <w:rPr>
-                <w:rFonts w:ascii="Arial" w:eastAsia="Times New Roman" w:hAnsi="Arial" w:cs="Arial"/>
-                <w:sz w:val="16"/>
-                <w:szCs w:val="16"/>
-              </w:rPr>
-            </w:pPr>
-            <w:r>
-              <w:rPr>
-                <w:rFonts w:ascii="Arial" w:eastAsia="Times New Roman" w:hAnsi="Arial" w:cs="Arial"/>
-                <w:sz w:val="16"/>
-                <w:szCs w:val="16"/>
-              </w:rPr>
-              <w:t>Idle; Show Unselected</w:t>
-            </w:r>
-          </w:p>
-        </w:tc>
-        <w:tc>
-          <w:tcPr>
-            <w:tcW w:w="0" w:type="auto"/>
-            <w:tcBorders>
-              <w:top w:val="single" w:sz="6" w:space="0" w:color="CCCCCC"/>
-              <w:left w:val="single" w:sz="6" w:space="0" w:color="CCCCCC"/>
-              <w:bottom w:val="single" w:sz="6" w:space="0" w:color="CCCCCC"/>
-              <w:right w:val="single" w:sz="6" w:space="0" w:color="CCCCCC"/>
-            </w:tcBorders>
-            <w:tcMar>
-              <w:top w:w="30" w:type="dxa"/>
-              <w:left w:w="45" w:type="dxa"/>
-              <w:bottom w:w="30" w:type="dxa"/>
-              <w:right w:w="45" w:type="dxa"/>
-            </w:tcMar>
-            <w:vAlign w:val="bottom"/>
-            <w:hideMark/>
-          </w:tcPr>
-          <w:p>
-            <w:pPr>
-              <w:spacing w:after="0" w:line="240" w:lineRule="auto"/>
-              <w:rPr>
-                <w:rFonts w:ascii="Arial" w:eastAsia="Times New Roman" w:hAnsi="Arial" w:cs="Arial"/>
-                <w:sz w:val="16"/>
-                <w:szCs w:val="16"/>
-              </w:rPr>
-            </w:pPr>
-            <w:r>
-              <w:rPr>
-                <w:rFonts w:ascii="Arial" w:eastAsia="Times New Roman" w:hAnsi="Arial" w:cs="Arial"/>
-                <w:sz w:val="16"/>
-                <w:szCs w:val="16"/>
-              </w:rPr>
-              <w:t>Idle; Show Unselected</w:t>
-            </w:r>
-          </w:p>
-        </w:tc>
-        <w:tc>
-          <w:tcPr>
-            <w:tcW w:w="0" w:type="auto"/>
-            <w:tcBorders>
-              <w:top w:val="single" w:sz="6" w:space="0" w:color="CCCCCC"/>
-              <w:left w:val="single" w:sz="6" w:space="0" w:color="CCCCCC"/>
-              <w:bottom w:val="single" w:sz="6" w:space="0" w:color="CCCCCC"/>
-              <w:right w:val="single" w:sz="6" w:space="0" w:color="CCCCCC"/>
-            </w:tcBorders>
-            <w:tcMar>
-              <w:top w:w="30" w:type="dxa"/>
-              <w:left w:w="45" w:type="dxa"/>
-              <w:bottom w:w="30" w:type="dxa"/>
-              <w:right w:w="45" w:type="dxa"/>
-            </w:tcMar>
-            <w:vAlign w:val="bottom"/>
-            <w:hideMark/>
-          </w:tcPr>
-          <w:p>
-            <w:pPr>
-              <w:spacing w:after="0" w:line="240" w:lineRule="auto"/>
-              <w:rPr>
-                <w:rFonts w:ascii="Arial" w:eastAsia="Times New Roman" w:hAnsi="Arial" w:cs="Arial"/>
-                <w:sz w:val="16"/>
-                <w:szCs w:val="16"/>
-              </w:rPr>
-            </w:pPr>
-            <w:r>
-              <w:rPr>
-                <w:rFonts w:ascii="Arial" w:eastAsia="Times New Roman" w:hAnsi="Arial" w:cs="Arial"/>
-                <w:sz w:val="16"/>
-                <w:szCs w:val="16"/>
-              </w:rPr>
-              <w:t>Idle; Show Unselected</w:t>
+              <w:t>Show Unselected</w:t>
+            </w:r>
+          </w:p>
+        </w:tc>
+        <w:tc>
+          <w:tcPr>
+            <w:tcW w:w="0" w:type="auto"/>
+            <w:tcBorders>
+              <w:top w:val="single" w:sz="6" w:space="0" w:color="CCCCCC"/>
+              <w:left w:val="single" w:sz="6" w:space="0" w:color="CCCCCC"/>
+              <w:bottom w:val="single" w:sz="6" w:space="0" w:color="CCCCCC"/>
+              <w:right w:val="single" w:sz="6" w:space="0" w:color="CCCCCC"/>
+            </w:tcBorders>
+            <w:tcMar>
+              <w:top w:w="30" w:type="dxa"/>
+              <w:left w:w="45" w:type="dxa"/>
+              <w:bottom w:w="30" w:type="dxa"/>
+              <w:right w:w="45" w:type="dxa"/>
+            </w:tcMar>
+            <w:vAlign w:val="bottom"/>
+            <w:hideMark/>
+          </w:tcPr>
+          <w:p>
+            <w:pPr>
+              <w:spacing w:after="0" w:line="240" w:lineRule="auto"/>
+              <w:rPr>
+                <w:rFonts w:ascii="Arial" w:eastAsia="Times New Roman" w:hAnsi="Arial" w:cs="Arial"/>
+                <w:sz w:val="16"/>
+                <w:szCs w:val="16"/>
+              </w:rPr>
+            </w:pPr>
+            <w:r>
+              <w:rPr>
+                <w:rFonts w:ascii="Arial" w:eastAsia="Times New Roman" w:hAnsi="Arial" w:cs="Arial"/>
+                <w:sz w:val="16"/>
+                <w:szCs w:val="16"/>
+              </w:rPr>
+              <w:t>Show Unselected</w:t>
+            </w:r>
+          </w:p>
+        </w:tc>
+        <w:tc>
+          <w:tcPr>
+            <w:tcW w:w="0" w:type="auto"/>
+            <w:tcBorders>
+              <w:top w:val="single" w:sz="6" w:space="0" w:color="CCCCCC"/>
+              <w:left w:val="single" w:sz="6" w:space="0" w:color="CCCCCC"/>
+              <w:bottom w:val="single" w:sz="6" w:space="0" w:color="CCCCCC"/>
+              <w:right w:val="single" w:sz="6" w:space="0" w:color="CCCCCC"/>
+            </w:tcBorders>
+            <w:tcMar>
+              <w:top w:w="30" w:type="dxa"/>
+              <w:left w:w="45" w:type="dxa"/>
+              <w:bottom w:w="30" w:type="dxa"/>
+              <w:right w:w="45" w:type="dxa"/>
+            </w:tcMar>
+            <w:vAlign w:val="bottom"/>
+            <w:hideMark/>
+          </w:tcPr>
+          <w:p>
+            <w:pPr>
+              <w:spacing w:after="0" w:line="240" w:lineRule="auto"/>
+              <w:rPr>
+                <w:rFonts w:ascii="Arial" w:eastAsia="Times New Roman" w:hAnsi="Arial" w:cs="Arial"/>
+                <w:sz w:val="16"/>
+                <w:szCs w:val="16"/>
+              </w:rPr>
+            </w:pPr>
+            <w:r>
+              <w:rPr>
+                <w:rFonts w:ascii="Arial" w:eastAsia="Times New Roman" w:hAnsi="Arial" w:cs="Arial"/>
+                <w:sz w:val="16"/>
+                <w:szCs w:val="16"/>
+              </w:rPr>
+              <w:t>Show Unselected</w:t>
+            </w:r>
+          </w:p>
+        </w:tc>
+        <w:tc>
+          <w:tcPr>
+            <w:tcW w:w="0" w:type="auto"/>
+            <w:tcBorders>
+              <w:top w:val="single" w:sz="6" w:space="0" w:color="CCCCCC"/>
+              <w:left w:val="single" w:sz="6" w:space="0" w:color="CCCCCC"/>
+              <w:bottom w:val="single" w:sz="6" w:space="0" w:color="CCCCCC"/>
+              <w:right w:val="single" w:sz="6" w:space="0" w:color="CCCCCC"/>
+            </w:tcBorders>
+            <w:tcMar>
+              <w:top w:w="30" w:type="dxa"/>
+              <w:left w:w="45" w:type="dxa"/>
+              <w:bottom w:w="30" w:type="dxa"/>
+              <w:right w:w="45" w:type="dxa"/>
+            </w:tcMar>
+            <w:vAlign w:val="bottom"/>
+            <w:hideMark/>
+          </w:tcPr>
+          <w:p>
+            <w:pPr>
+              <w:spacing w:after="0" w:line="240" w:lineRule="auto"/>
+              <w:rPr>
+                <w:rFonts w:ascii="Arial" w:eastAsia="Times New Roman" w:hAnsi="Arial" w:cs="Arial"/>
+                <w:sz w:val="16"/>
+                <w:szCs w:val="16"/>
+              </w:rPr>
+            </w:pPr>
+            <w:r>
+              <w:rPr>
+                <w:rFonts w:ascii="Arial" w:eastAsia="Times New Roman" w:hAnsi="Arial" w:cs="Arial"/>
+                <w:sz w:val="16"/>
+                <w:szCs w:val="16"/>
+              </w:rPr>
+              <w:t>Show Unselected</w:t>
+            </w:r>
+          </w:p>
+        </w:tc>
+        <w:tc>
+          <w:tcPr>
+            <w:tcW w:w="0" w:type="auto"/>
+            <w:tcBorders>
+              <w:top w:val="single" w:sz="6" w:space="0" w:color="CCCCCC"/>
+              <w:left w:val="single" w:sz="6" w:space="0" w:color="CCCCCC"/>
+              <w:bottom w:val="single" w:sz="6" w:space="0" w:color="CCCCCC"/>
+              <w:right w:val="single" w:sz="6" w:space="0" w:color="CCCCCC"/>
+            </w:tcBorders>
+            <w:tcMar>
+              <w:top w:w="30" w:type="dxa"/>
+              <w:left w:w="45" w:type="dxa"/>
+              <w:bottom w:w="30" w:type="dxa"/>
+              <w:right w:w="45" w:type="dxa"/>
+            </w:tcMar>
+            <w:vAlign w:val="bottom"/>
+            <w:hideMark/>
+          </w:tcPr>
+          <w:p>
+            <w:pPr>
+              <w:spacing w:after="0" w:line="240" w:lineRule="auto"/>
+              <w:rPr>
+                <w:rFonts w:ascii="Arial" w:eastAsia="Times New Roman" w:hAnsi="Arial" w:cs="Arial"/>
+                <w:sz w:val="16"/>
+                <w:szCs w:val="16"/>
+              </w:rPr>
+            </w:pPr>
+            <w:r>
+              <w:rPr>
+                <w:rFonts w:ascii="Arial" w:eastAsia="Times New Roman" w:hAnsi="Arial" w:cs="Arial"/>
+                <w:sz w:val="16"/>
+                <w:szCs w:val="16"/>
+              </w:rPr>
+              <w:t>Show Unselected</w:t>
+            </w:r>
+          </w:p>
+        </w:tc>
+        <w:tc>
+          <w:tcPr>
+            <w:tcW w:w="0" w:type="auto"/>
+            <w:tcBorders>
+              <w:top w:val="single" w:sz="6" w:space="0" w:color="CCCCCC"/>
+              <w:left w:val="single" w:sz="6" w:space="0" w:color="CCCCCC"/>
+              <w:bottom w:val="single" w:sz="6" w:space="0" w:color="CCCCCC"/>
+              <w:right w:val="single" w:sz="6" w:space="0" w:color="CCCCCC"/>
+            </w:tcBorders>
+            <w:tcMar>
+              <w:top w:w="30" w:type="dxa"/>
+              <w:left w:w="45" w:type="dxa"/>
+              <w:bottom w:w="30" w:type="dxa"/>
+              <w:right w:w="45" w:type="dxa"/>
+            </w:tcMar>
+            <w:vAlign w:val="bottom"/>
+            <w:hideMark/>
+          </w:tcPr>
+          <w:p>
+            <w:pPr>
+              <w:spacing w:after="0" w:line="240" w:lineRule="auto"/>
+              <w:rPr>
+                <w:rFonts w:ascii="Arial" w:eastAsia="Times New Roman" w:hAnsi="Arial" w:cs="Arial"/>
+                <w:sz w:val="16"/>
+                <w:szCs w:val="16"/>
+              </w:rPr>
+            </w:pPr>
+            <w:r>
+              <w:rPr>
+                <w:rFonts w:ascii="Arial" w:eastAsia="Times New Roman" w:hAnsi="Arial" w:cs="Arial"/>
+                <w:sz w:val="16"/>
+                <w:szCs w:val="16"/>
+              </w:rPr>
+              <w:t>Show Unselected</w:t>
             </w:r>
           </w:p>
         </w:tc>
@@ -3858,7 +3858,7 @@
                 <w:sz w:val="16"/>
                 <w:szCs w:val="16"/>
               </w:rPr>
-              <w:t>Idle; Show Selected</w:t>
+              <w:t>Show Selected</w:t>
             </w:r>
           </w:p>
         </w:tc>
@@ -3933,7 +3933,7 @@
                 <w:sz w:val="16"/>
                 <w:szCs w:val="16"/>
               </w:rPr>
-              <w:t>Idle; Show Selected</w:t>
+              <w:t>Show Selected</w:t>
             </w:r>
           </w:p>
         </w:tc>
@@ -4008,7 +4008,7 @@
                 <w:sz w:val="16"/>
                 <w:szCs w:val="16"/>
               </w:rPr>
-              <w:t>Idle; Show Selected</w:t>
+              <w:t>Show Selected</w:t>
             </w:r>
           </w:p>
         </w:tc>
@@ -4046,7 +4046,7 @@
                 <w:sz w:val="16"/>
                 <w:szCs w:val="16"/>
               </w:rPr>
-              <w:t>Idle; Show Selected</w:t>
+              <w:t>Show Selected</w:t>
             </w:r>
           </w:p>
         </w:tc>
@@ -4084,7 +4084,7 @@
                 <w:sz w:val="16"/>
                 <w:szCs w:val="16"/>
               </w:rPr>
-              <w:t>Idle; Show Selected</w:t>
+              <w:t>Show Selected</w:t>
             </w:r>
           </w:p>
         </w:tc>
@@ -4122,7 +4122,7 @@
                 <w:sz w:val="16"/>
                 <w:szCs w:val="16"/>
               </w:rPr>
-              <w:t>Idle; Show Selected</w:t>
+              <w:t>Show Selected</w:t>
             </w:r>
           </w:p>
         </w:tc>

</xml_diff>

<commit_message>
Added FSM diagram to word
</commit_message>
<xml_diff>
--- a/Documents/AnalysisAndDesign.docx
+++ b/Documents/AnalysisAndDesign.docx
@@ -19,7 +19,7 @@
     </w:p>
     <w:tbl>
       <w:tblPr>
-        <w:tblW w:w="0" w:type="dxa"/>
+        <w:tblW w:w="12944" w:type="dxa"/>
         <w:tblCellMar>
           <w:left w:w="0" w:type="dxa"/>
           <w:right w:w="0" w:type="dxa"/>
@@ -27,16 +27,17 @@
         <w:tblLook w:val="04A0" w:firstRow="1" w:lastRow="0" w:firstColumn="1" w:lastColumn="0" w:noHBand="0" w:noVBand="1"/>
       </w:tblPr>
       <w:tblGrid>
-        <w:gridCol w:w="998"/>
-        <w:gridCol w:w="997"/>
-        <w:gridCol w:w="606"/>
-        <w:gridCol w:w="997"/>
-        <w:gridCol w:w="997"/>
-        <w:gridCol w:w="997"/>
-        <w:gridCol w:w="997"/>
-        <w:gridCol w:w="997"/>
-        <w:gridCol w:w="997"/>
-        <w:gridCol w:w="761"/>
+        <w:gridCol w:w="1254"/>
+        <w:gridCol w:w="1253"/>
+        <w:gridCol w:w="754"/>
+        <w:gridCol w:w="1253"/>
+        <w:gridCol w:w="1253"/>
+        <w:gridCol w:w="1253"/>
+        <w:gridCol w:w="1253"/>
+        <w:gridCol w:w="1253"/>
+        <w:gridCol w:w="1253"/>
+        <w:gridCol w:w="1178"/>
+        <w:gridCol w:w="987"/>
       </w:tblGrid>
       <w:tr>
         <w:trPr>
@@ -377,6 +378,36 @@
               <w:right w:val="single" w:sz="6" w:space="0" w:color="CCCCCC"/>
             </w:tcBorders>
             <w:shd w:val="clear" w:color="auto" w:fill="FFFFFF"/>
+          </w:tcPr>
+          <w:p>
+            <w:pPr>
+              <w:spacing w:after="0" w:line="240" w:lineRule="auto"/>
+              <w:rPr>
+                <w:rFonts w:ascii="Arial" w:eastAsia="Times New Roman" w:hAnsi="Arial" w:cs="Arial"/>
+                <w:sz w:val="16"/>
+                <w:szCs w:val="16"/>
+              </w:rPr>
+            </w:pPr>
+            <w:r>
+              <w:rPr>
+                <w:rFonts w:ascii="Arial" w:eastAsia="Times New Roman" w:hAnsi="Arial" w:cs="Arial"/>
+                <w:sz w:val="16"/>
+                <w:szCs w:val="16"/>
+              </w:rPr>
+              <w:t>Clock Ticks</w:t>
+            </w:r>
+          </w:p>
+        </w:tc>
+        <w:tc>
+          <w:tcPr>
+            <w:tcW w:w="0" w:type="auto"/>
+            <w:tcBorders>
+              <w:top w:val="single" w:sz="6" w:space="0" w:color="CCCCCC"/>
+              <w:left w:val="single" w:sz="6" w:space="0" w:color="CCCCCC"/>
+              <w:bottom w:val="single" w:sz="6" w:space="0" w:color="CCCCCC"/>
+              <w:right w:val="single" w:sz="6" w:space="0" w:color="CCCCCC"/>
+            </w:tcBorders>
+            <w:shd w:val="clear" w:color="auto" w:fill="FFFFFF"/>
             <w:tcMar>
               <w:top w:w="30" w:type="dxa"/>
               <w:left w:w="45" w:type="dxa"/>
@@ -752,6 +783,35 @@
               <w:bottom w:val="single" w:sz="6" w:space="0" w:color="CCCCCC"/>
               <w:right w:val="single" w:sz="6" w:space="0" w:color="CCCCCC"/>
             </w:tcBorders>
+          </w:tcPr>
+          <w:p>
+            <w:pPr>
+              <w:spacing w:after="0" w:line="240" w:lineRule="auto"/>
+              <w:rPr>
+                <w:rFonts w:ascii="Arial" w:eastAsia="Times New Roman" w:hAnsi="Arial" w:cs="Arial"/>
+                <w:sz w:val="16"/>
+                <w:szCs w:val="16"/>
+              </w:rPr>
+            </w:pPr>
+            <w:r>
+              <w:rPr>
+                <w:rFonts w:ascii="Arial" w:eastAsia="Times New Roman" w:hAnsi="Arial" w:cs="Arial"/>
+                <w:sz w:val="16"/>
+                <w:szCs w:val="16"/>
+              </w:rPr>
+              <w:t>Player Off</w:t>
+            </w:r>
+          </w:p>
+        </w:tc>
+        <w:tc>
+          <w:tcPr>
+            <w:tcW w:w="0" w:type="auto"/>
+            <w:tcBorders>
+              <w:top w:val="single" w:sz="6" w:space="0" w:color="CCCCCC"/>
+              <w:left w:val="single" w:sz="6" w:space="0" w:color="CCCCCC"/>
+              <w:bottom w:val="single" w:sz="6" w:space="0" w:color="CCCCCC"/>
+              <w:right w:val="single" w:sz="6" w:space="0" w:color="CCCCCC"/>
+            </w:tcBorders>
             <w:tcMar>
               <w:top w:w="30" w:type="dxa"/>
               <w:left w:w="45" w:type="dxa"/>
@@ -1127,6 +1187,36 @@
               <w:bottom w:val="single" w:sz="6" w:space="0" w:color="CCCCCC"/>
               <w:right w:val="single" w:sz="6" w:space="0" w:color="CCCCCC"/>
             </w:tcBorders>
+            <w:vAlign w:val="bottom"/>
+          </w:tcPr>
+          <w:p>
+            <w:pPr>
+              <w:spacing w:after="0" w:line="240" w:lineRule="auto"/>
+              <w:rPr>
+                <w:rFonts w:ascii="Arial" w:eastAsia="Times New Roman" w:hAnsi="Arial" w:cs="Arial"/>
+                <w:sz w:val="16"/>
+                <w:szCs w:val="16"/>
+              </w:rPr>
+            </w:pPr>
+            <w:r>
+              <w:rPr>
+                <w:rFonts w:ascii="Arial" w:eastAsia="Times New Roman" w:hAnsi="Arial" w:cs="Arial"/>
+                <w:sz w:val="16"/>
+                <w:szCs w:val="16"/>
+              </w:rPr>
+              <w:t>Show Unselected</w:t>
+            </w:r>
+          </w:p>
+        </w:tc>
+        <w:tc>
+          <w:tcPr>
+            <w:tcW w:w="0" w:type="auto"/>
+            <w:tcBorders>
+              <w:top w:val="single" w:sz="6" w:space="0" w:color="CCCCCC"/>
+              <w:left w:val="single" w:sz="6" w:space="0" w:color="CCCCCC"/>
+              <w:bottom w:val="single" w:sz="6" w:space="0" w:color="CCCCCC"/>
+              <w:right w:val="single" w:sz="6" w:space="0" w:color="CCCCCC"/>
+            </w:tcBorders>
             <w:tcMar>
               <w:top w:w="30" w:type="dxa"/>
               <w:left w:w="45" w:type="dxa"/>
@@ -1504,6 +1594,35 @@
               <w:bottom w:val="single" w:sz="6" w:space="0" w:color="CCCCCC"/>
               <w:right w:val="single" w:sz="6" w:space="0" w:color="CCCCCC"/>
             </w:tcBorders>
+          </w:tcPr>
+          <w:p>
+            <w:pPr>
+              <w:spacing w:after="0" w:line="240" w:lineRule="auto"/>
+              <w:rPr>
+                <w:rFonts w:ascii="Arial" w:eastAsia="Times New Roman" w:hAnsi="Arial" w:cs="Arial"/>
+                <w:sz w:val="16"/>
+                <w:szCs w:val="16"/>
+              </w:rPr>
+            </w:pPr>
+            <w:r>
+              <w:rPr>
+                <w:rFonts w:ascii="Arial" w:eastAsia="Times New Roman" w:hAnsi="Arial" w:cs="Arial"/>
+                <w:sz w:val="16"/>
+                <w:szCs w:val="16"/>
+              </w:rPr>
+              <w:t>Show Selected</w:t>
+            </w:r>
+          </w:p>
+        </w:tc>
+        <w:tc>
+          <w:tcPr>
+            <w:tcW w:w="0" w:type="auto"/>
+            <w:tcBorders>
+              <w:top w:val="single" w:sz="6" w:space="0" w:color="CCCCCC"/>
+              <w:left w:val="single" w:sz="6" w:space="0" w:color="CCCCCC"/>
+              <w:bottom w:val="single" w:sz="6" w:space="0" w:color="CCCCCC"/>
+              <w:right w:val="single" w:sz="6" w:space="0" w:color="CCCCCC"/>
+            </w:tcBorders>
             <w:tcMar>
               <w:top w:w="30" w:type="dxa"/>
               <w:left w:w="45" w:type="dxa"/>
@@ -1879,6 +1998,35 @@
               <w:bottom w:val="single" w:sz="6" w:space="0" w:color="CCCCCC"/>
               <w:right w:val="single" w:sz="6" w:space="0" w:color="CCCCCC"/>
             </w:tcBorders>
+          </w:tcPr>
+          <w:p>
+            <w:pPr>
+              <w:spacing w:after="0" w:line="240" w:lineRule="auto"/>
+              <w:rPr>
+                <w:rFonts w:ascii="Arial" w:eastAsia="Times New Roman" w:hAnsi="Arial" w:cs="Arial"/>
+                <w:sz w:val="16"/>
+                <w:szCs w:val="16"/>
+              </w:rPr>
+            </w:pPr>
+            <w:r>
+              <w:rPr>
+                <w:rFonts w:ascii="Arial" w:eastAsia="Times New Roman" w:hAnsi="Arial" w:cs="Arial"/>
+                <w:sz w:val="16"/>
+                <w:szCs w:val="16"/>
+              </w:rPr>
+              <w:t>Playing</w:t>
+            </w:r>
+          </w:p>
+        </w:tc>
+        <w:tc>
+          <w:tcPr>
+            <w:tcW w:w="0" w:type="auto"/>
+            <w:tcBorders>
+              <w:top w:val="single" w:sz="6" w:space="0" w:color="CCCCCC"/>
+              <w:left w:val="single" w:sz="6" w:space="0" w:color="CCCCCC"/>
+              <w:bottom w:val="single" w:sz="6" w:space="0" w:color="CCCCCC"/>
+              <w:right w:val="single" w:sz="6" w:space="0" w:color="CCCCCC"/>
+            </w:tcBorders>
             <w:tcMar>
               <w:top w:w="30" w:type="dxa"/>
               <w:left w:w="45" w:type="dxa"/>
@@ -2254,6 +2402,35 @@
               <w:bottom w:val="single" w:sz="6" w:space="0" w:color="CCCCCC"/>
               <w:right w:val="single" w:sz="6" w:space="0" w:color="CCCCCC"/>
             </w:tcBorders>
+          </w:tcPr>
+          <w:p>
+            <w:pPr>
+              <w:spacing w:after="0" w:line="240" w:lineRule="auto"/>
+              <w:rPr>
+                <w:rFonts w:ascii="Arial" w:eastAsia="Times New Roman" w:hAnsi="Arial" w:cs="Arial"/>
+                <w:sz w:val="16"/>
+                <w:szCs w:val="16"/>
+              </w:rPr>
+            </w:pPr>
+            <w:r>
+              <w:rPr>
+                <w:rFonts w:ascii="Arial" w:eastAsia="Times New Roman" w:hAnsi="Arial" w:cs="Arial"/>
+                <w:sz w:val="16"/>
+                <w:szCs w:val="16"/>
+              </w:rPr>
+              <w:t>Paused</w:t>
+            </w:r>
+          </w:p>
+        </w:tc>
+        <w:tc>
+          <w:tcPr>
+            <w:tcW w:w="0" w:type="auto"/>
+            <w:tcBorders>
+              <w:top w:val="single" w:sz="6" w:space="0" w:color="CCCCCC"/>
+              <w:left w:val="single" w:sz="6" w:space="0" w:color="CCCCCC"/>
+              <w:bottom w:val="single" w:sz="6" w:space="0" w:color="CCCCCC"/>
+              <w:right w:val="single" w:sz="6" w:space="0" w:color="CCCCCC"/>
+            </w:tcBorders>
             <w:tcMar>
               <w:top w:w="30" w:type="dxa"/>
               <w:left w:w="45" w:type="dxa"/>
@@ -2629,6 +2806,35 @@
               <w:bottom w:val="single" w:sz="6" w:space="0" w:color="CCCCCC"/>
               <w:right w:val="single" w:sz="6" w:space="0" w:color="CCCCCC"/>
             </w:tcBorders>
+          </w:tcPr>
+          <w:p>
+            <w:pPr>
+              <w:spacing w:after="0" w:line="240" w:lineRule="auto"/>
+              <w:rPr>
+                <w:rFonts w:ascii="Arial" w:eastAsia="Times New Roman" w:hAnsi="Arial" w:cs="Arial"/>
+                <w:sz w:val="16"/>
+                <w:szCs w:val="16"/>
+              </w:rPr>
+            </w:pPr>
+            <w:r>
+              <w:rPr>
+                <w:rFonts w:ascii="Arial" w:eastAsia="Times New Roman" w:hAnsi="Arial" w:cs="Arial"/>
+                <w:sz w:val="16"/>
+                <w:szCs w:val="16"/>
+              </w:rPr>
+              <w:t>Rewinding</w:t>
+            </w:r>
+          </w:p>
+        </w:tc>
+        <w:tc>
+          <w:tcPr>
+            <w:tcW w:w="0" w:type="auto"/>
+            <w:tcBorders>
+              <w:top w:val="single" w:sz="6" w:space="0" w:color="CCCCCC"/>
+              <w:left w:val="single" w:sz="6" w:space="0" w:color="CCCCCC"/>
+              <w:bottom w:val="single" w:sz="6" w:space="0" w:color="CCCCCC"/>
+              <w:right w:val="single" w:sz="6" w:space="0" w:color="CCCCCC"/>
+            </w:tcBorders>
             <w:tcMar>
               <w:top w:w="30" w:type="dxa"/>
               <w:left w:w="45" w:type="dxa"/>
@@ -3004,6 +3210,35 @@
               <w:bottom w:val="single" w:sz="6" w:space="0" w:color="CCCCCC"/>
               <w:right w:val="single" w:sz="6" w:space="0" w:color="CCCCCC"/>
             </w:tcBorders>
+          </w:tcPr>
+          <w:p>
+            <w:pPr>
+              <w:spacing w:after="0" w:line="240" w:lineRule="auto"/>
+              <w:rPr>
+                <w:rFonts w:ascii="Arial" w:eastAsia="Times New Roman" w:hAnsi="Arial" w:cs="Arial"/>
+                <w:sz w:val="16"/>
+                <w:szCs w:val="16"/>
+              </w:rPr>
+            </w:pPr>
+            <w:r>
+              <w:rPr>
+                <w:rFonts w:ascii="Arial" w:eastAsia="Times New Roman" w:hAnsi="Arial" w:cs="Arial"/>
+                <w:sz w:val="16"/>
+                <w:szCs w:val="16"/>
+              </w:rPr>
+              <w:t>Fast Forwarding</w:t>
+            </w:r>
+          </w:p>
+        </w:tc>
+        <w:tc>
+          <w:tcPr>
+            <w:tcW w:w="0" w:type="auto"/>
+            <w:tcBorders>
+              <w:top w:val="single" w:sz="6" w:space="0" w:color="CCCCCC"/>
+              <w:left w:val="single" w:sz="6" w:space="0" w:color="CCCCCC"/>
+              <w:bottom w:val="single" w:sz="6" w:space="0" w:color="CCCCCC"/>
+              <w:right w:val="single" w:sz="6" w:space="0" w:color="CCCCCC"/>
+            </w:tcBorders>
             <w:tcMar>
               <w:top w:w="30" w:type="dxa"/>
               <w:left w:w="45" w:type="dxa"/>
@@ -3380,6 +3615,35 @@
               <w:bottom w:val="single" w:sz="6" w:space="0" w:color="CCCCCC"/>
               <w:right w:val="single" w:sz="6" w:space="0" w:color="CCCCCC"/>
             </w:tcBorders>
+          </w:tcPr>
+          <w:p>
+            <w:pPr>
+              <w:spacing w:after="0" w:line="240" w:lineRule="auto"/>
+              <w:rPr>
+                <w:rFonts w:ascii="Arial" w:eastAsia="Times New Roman" w:hAnsi="Arial" w:cs="Arial"/>
+                <w:sz w:val="16"/>
+                <w:szCs w:val="16"/>
+              </w:rPr>
+            </w:pPr>
+            <w:r>
+              <w:rPr>
+                <w:rFonts w:ascii="Arial" w:eastAsia="Times New Roman" w:hAnsi="Arial" w:cs="Arial"/>
+                <w:sz w:val="16"/>
+                <w:szCs w:val="16"/>
+              </w:rPr>
+              <w:t>Show Ended</w:t>
+            </w:r>
+          </w:p>
+        </w:tc>
+        <w:tc>
+          <w:tcPr>
+            <w:tcW w:w="0" w:type="auto"/>
+            <w:tcBorders>
+              <w:top w:val="single" w:sz="6" w:space="0" w:color="CCCCCC"/>
+              <w:left w:val="single" w:sz="6" w:space="0" w:color="CCCCCC"/>
+              <w:bottom w:val="single" w:sz="6" w:space="0" w:color="CCCCCC"/>
+              <w:right w:val="single" w:sz="6" w:space="0" w:color="CCCCCC"/>
+            </w:tcBorders>
             <w:tcMar>
               <w:top w:w="30" w:type="dxa"/>
               <w:left w:w="45" w:type="dxa"/>
@@ -3755,6 +4019,35 @@
               <w:bottom w:val="single" w:sz="6" w:space="0" w:color="CCCCCC"/>
               <w:right w:val="single" w:sz="6" w:space="0" w:color="CCCCCC"/>
             </w:tcBorders>
+          </w:tcPr>
+          <w:p>
+            <w:pPr>
+              <w:spacing w:after="0" w:line="240" w:lineRule="auto"/>
+              <w:rPr>
+                <w:rFonts w:ascii="Arial" w:eastAsia="Times New Roman" w:hAnsi="Arial" w:cs="Arial"/>
+                <w:sz w:val="16"/>
+                <w:szCs w:val="16"/>
+              </w:rPr>
+            </w:pPr>
+            <w:r>
+              <w:rPr>
+                <w:rFonts w:ascii="Arial" w:eastAsia="Times New Roman" w:hAnsi="Arial" w:cs="Arial"/>
+                <w:sz w:val="16"/>
+                <w:szCs w:val="16"/>
+              </w:rPr>
+              <w:t>Screen Saver</w:t>
+            </w:r>
+          </w:p>
+        </w:tc>
+        <w:tc>
+          <w:tcPr>
+            <w:tcW w:w="0" w:type="auto"/>
+            <w:tcBorders>
+              <w:top w:val="single" w:sz="6" w:space="0" w:color="CCCCCC"/>
+              <w:left w:val="single" w:sz="6" w:space="0" w:color="CCCCCC"/>
+              <w:bottom w:val="single" w:sz="6" w:space="0" w:color="CCCCCC"/>
+              <w:right w:val="single" w:sz="6" w:space="0" w:color="CCCCCC"/>
+            </w:tcBorders>
             <w:tcMar>
               <w:top w:w="30" w:type="dxa"/>
               <w:left w:w="45" w:type="dxa"/>
@@ -4123,6 +4416,35 @@
                 <w:szCs w:val="16"/>
               </w:rPr>
               <w:t>Show Selected</w:t>
+            </w:r>
+          </w:p>
+        </w:tc>
+        <w:tc>
+          <w:tcPr>
+            <w:tcW w:w="0" w:type="auto"/>
+            <w:tcBorders>
+              <w:top w:val="single" w:sz="6" w:space="0" w:color="CCCCCC"/>
+              <w:left w:val="single" w:sz="6" w:space="0" w:color="CCCCCC"/>
+              <w:bottom w:val="single" w:sz="6" w:space="0" w:color="CCCCCC"/>
+              <w:right w:val="single" w:sz="6" w:space="0" w:color="CCCCCC"/>
+            </w:tcBorders>
+          </w:tcPr>
+          <w:p>
+            <w:pPr>
+              <w:spacing w:after="0" w:line="240" w:lineRule="auto"/>
+              <w:rPr>
+                <w:rFonts w:ascii="Arial" w:eastAsia="Times New Roman" w:hAnsi="Arial" w:cs="Arial"/>
+                <w:sz w:val="16"/>
+                <w:szCs w:val="16"/>
+              </w:rPr>
+            </w:pPr>
+            <w:r>
+              <w:rPr>
+                <w:rFonts w:ascii="Arial" w:eastAsia="Times New Roman" w:hAnsi="Arial" w:cs="Arial"/>
+                <w:sz w:val="16"/>
+                <w:szCs w:val="16"/>
+              </w:rPr>
+              <w:t>Screen Saver</w:t>
             </w:r>
           </w:p>
         </w:tc>
@@ -4172,6 +4494,155 @@
           <w:szCs w:val="16"/>
         </w:rPr>
       </w:pPr>
+    </w:p>
+    <w:p>
+      <w:pPr>
+        <w:rPr>
+          <w:sz w:val="16"/>
+          <w:szCs w:val="16"/>
+        </w:rPr>
+      </w:pPr>
+    </w:p>
+    <w:p>
+      <w:pPr>
+        <w:rPr>
+          <w:sz w:val="16"/>
+          <w:szCs w:val="16"/>
+        </w:rPr>
+      </w:pPr>
+    </w:p>
+    <w:p>
+      <w:pPr>
+        <w:rPr>
+          <w:sz w:val="16"/>
+          <w:szCs w:val="16"/>
+        </w:rPr>
+      </w:pPr>
+    </w:p>
+    <w:p>
+      <w:pPr>
+        <w:rPr>
+          <w:sz w:val="16"/>
+          <w:szCs w:val="16"/>
+        </w:rPr>
+      </w:pPr>
+    </w:p>
+    <w:p>
+      <w:pPr>
+        <w:rPr>
+          <w:sz w:val="16"/>
+          <w:szCs w:val="16"/>
+        </w:rPr>
+      </w:pPr>
+    </w:p>
+    <w:p>
+      <w:pPr>
+        <w:rPr>
+          <w:sz w:val="16"/>
+          <w:szCs w:val="16"/>
+        </w:rPr>
+      </w:pPr>
+    </w:p>
+    <w:p>
+      <w:pPr>
+        <w:rPr>
+          <w:sz w:val="16"/>
+          <w:szCs w:val="16"/>
+        </w:rPr>
+      </w:pPr>
+    </w:p>
+    <w:p>
+      <w:pPr>
+        <w:rPr>
+          <w:sz w:val="16"/>
+          <w:szCs w:val="16"/>
+        </w:rPr>
+      </w:pPr>
+    </w:p>
+    <w:p>
+      <w:pPr>
+        <w:rPr>
+          <w:sz w:val="16"/>
+          <w:szCs w:val="16"/>
+        </w:rPr>
+      </w:pPr>
+    </w:p>
+    <w:p>
+      <w:pPr>
+        <w:rPr>
+          <w:sz w:val="16"/>
+          <w:szCs w:val="16"/>
+        </w:rPr>
+      </w:pPr>
+      <w:r>
+        <w:rPr>
+          <w:sz w:val="16"/>
+          <w:szCs w:val="16"/>
+        </w:rPr>
+        <w:t>State Transition Diagram</w:t>
+      </w:r>
+    </w:p>
+    <w:p>
+      <w:pPr>
+        <w:rPr>
+          <w:sz w:val="16"/>
+          <w:szCs w:val="16"/>
+        </w:rPr>
+      </w:pPr>
+      <w:r>
+        <w:rPr>
+          <w:noProof/>
+        </w:rPr>
+        <w:lastRenderedPageBreak/>
+        <w:drawing>
+          <wp:inline distT="0" distB="0" distL="0" distR="0" wp14:anchorId="06EF79B0" wp14:editId="1079BB4E">
+            <wp:extent cx="6426200" cy="5943600"/>
+            <wp:effectExtent l="0" t="0" r="0" b="0"/>
+            <wp:docPr id="2" name="Picture 2" descr="Diagram, engineering drawing&#10;&#10;Description automatically generated"/>
+            <wp:cNvGraphicFramePr>
+              <a:graphicFrameLocks xmlns:a="http://schemas.openxmlformats.org/drawingml/2006/main" noChangeAspect="1"/>
+            </wp:cNvGraphicFramePr>
+            <a:graphic xmlns:a="http://schemas.openxmlformats.org/drawingml/2006/main">
+              <a:graphicData uri="http://schemas.openxmlformats.org/drawingml/2006/picture">
+                <pic:pic xmlns:pic="http://schemas.openxmlformats.org/drawingml/2006/picture">
+                  <pic:nvPicPr>
+                    <pic:cNvPr id="2" name="Picture 2" descr="Diagram, engineering drawing&#10;&#10;Description automatically generated"/>
+                    <pic:cNvPicPr>
+                      <a:picLocks noChangeAspect="1" noChangeArrowheads="1"/>
+                    </pic:cNvPicPr>
+                  </pic:nvPicPr>
+                  <pic:blipFill>
+                    <a:blip r:embed="rId4">
+                      <a:extLst>
+                        <a:ext uri="{28A0092B-C50C-407E-A947-70E740481C1C}">
+                          <a14:useLocalDpi xmlns:a14="http://schemas.microsoft.com/office/drawing/2010/main" val="0"/>
+                        </a:ext>
+                      </a:extLst>
+                    </a:blip>
+                    <a:srcRect/>
+                    <a:stretch>
+                      <a:fillRect/>
+                    </a:stretch>
+                  </pic:blipFill>
+                  <pic:spPr bwMode="auto">
+                    <a:xfrm>
+                      <a:off x="0" y="0"/>
+                      <a:ext cx="6426200" cy="5943600"/>
+                    </a:xfrm>
+                    <a:prstGeom prst="rect">
+                      <a:avLst/>
+                    </a:prstGeom>
+                    <a:noFill/>
+                    <a:ln>
+                      <a:noFill/>
+                    </a:ln>
+                  </pic:spPr>
+                </pic:pic>
+              </a:graphicData>
+            </a:graphic>
+          </wp:inline>
+        </w:drawing>
+      </w:r>
     </w:p>
     <w:p>
       <w:pPr>
@@ -4337,7 +4808,6 @@
           <w:sz w:val="24"/>
           <w:szCs w:val="24"/>
         </w:rPr>
-        <w:lastRenderedPageBreak/>
         <w:t>State Transition Diagram</w:t>
       </w:r>
     </w:p>
@@ -4360,6 +4830,7 @@
         <w:rPr>
           <w:noProof/>
         </w:rPr>
+        <w:lastRenderedPageBreak/>
         <w:drawing>
           <wp:inline distT="0" distB="0" distL="0" distR="0" wp14:anchorId="74D8487B" wp14:editId="172E17E4">
             <wp:extent cx="5943600" cy="5511165"/>
@@ -4378,7 +4849,7 @@
                     </pic:cNvPicPr>
                   </pic:nvPicPr>
                   <pic:blipFill>
-                    <a:blip r:embed="rId4">
+                    <a:blip r:embed="rId5">
                       <a:extLst>
                         <a:ext uri="{28A0092B-C50C-407E-A947-70E740481C1C}">
                           <a14:useLocalDpi xmlns:a14="http://schemas.microsoft.com/office/drawing/2010/main" val="0"/>
@@ -4411,7 +4882,7 @@
       </w:r>
     </w:p>
     <w:sectPr>
-      <w:pgSz w:w="12240" w:h="15840"/>
+      <w:pgSz w:w="15840" w:h="12240" w:orient="landscape"/>
       <w:pgMar w:top="1440" w:right="1440" w:bottom="1440" w:left="1440" w:header="720" w:footer="720" w:gutter="0"/>
       <w:cols w:space="720"/>
       <w:docGrid w:linePitch="360"/>

</xml_diff>

<commit_message>
updated state transition table and state transition diagram
</commit_message>
<xml_diff>
--- a/Documents/AnalysisAndDesign.docx
+++ b/Documents/AnalysisAndDesign.docx
@@ -19,7 +19,7 @@
     </w:p>
     <w:tbl>
       <w:tblPr>
-        <w:tblW w:w="0" w:type="dxa"/>
+        <w:tblW w:w="12944" w:type="dxa"/>
         <w:tblCellMar>
           <w:left w:w="0" w:type="dxa"/>
           <w:right w:w="0" w:type="dxa"/>
@@ -27,16 +27,17 @@
         <w:tblLook w:val="04A0" w:firstRow="1" w:lastRow="0" w:firstColumn="1" w:lastColumn="0" w:noHBand="0" w:noVBand="1"/>
       </w:tblPr>
       <w:tblGrid>
-        <w:gridCol w:w="993"/>
-        <w:gridCol w:w="994"/>
-        <w:gridCol w:w="577"/>
-        <w:gridCol w:w="994"/>
-        <w:gridCol w:w="994"/>
-        <w:gridCol w:w="994"/>
-        <w:gridCol w:w="994"/>
-        <w:gridCol w:w="994"/>
-        <w:gridCol w:w="994"/>
-        <w:gridCol w:w="816"/>
+        <w:gridCol w:w="1158"/>
+        <w:gridCol w:w="1158"/>
+        <w:gridCol w:w="699"/>
+        <w:gridCol w:w="1158"/>
+        <w:gridCol w:w="1158"/>
+        <w:gridCol w:w="1158"/>
+        <w:gridCol w:w="1158"/>
+        <w:gridCol w:w="1158"/>
+        <w:gridCol w:w="1158"/>
+        <w:gridCol w:w="1696"/>
+        <w:gridCol w:w="1285"/>
       </w:tblGrid>
       <w:tr>
         <w:trPr>
@@ -401,7 +402,37 @@
                 <w:sz w:val="16"/>
                 <w:szCs w:val="16"/>
               </w:rPr>
-              <w:t>Timeout</w:t>
+              <w:t>Screen Saver Timer Runs Out</w:t>
+            </w:r>
+          </w:p>
+        </w:tc>
+        <w:tc>
+          <w:tcPr>
+            <w:tcW w:w="0" w:type="auto"/>
+            <w:tcBorders>
+              <w:top w:val="single" w:sz="6" w:space="0" w:color="CCCCCC"/>
+              <w:left w:val="single" w:sz="6" w:space="0" w:color="CCCCCC"/>
+              <w:bottom w:val="single" w:sz="6" w:space="0" w:color="CCCCCC"/>
+              <w:right w:val="single" w:sz="6" w:space="0" w:color="CCCCCC"/>
+            </w:tcBorders>
+            <w:shd w:val="clear" w:color="auto" w:fill="FFFFFF"/>
+          </w:tcPr>
+          <w:p>
+            <w:pPr>
+              <w:spacing w:after="0" w:line="240" w:lineRule="auto"/>
+              <w:rPr>
+                <w:rFonts w:ascii="Arial" w:eastAsia="Times New Roman" w:hAnsi="Arial" w:cs="Arial"/>
+                <w:sz w:val="16"/>
+                <w:szCs w:val="16"/>
+              </w:rPr>
+            </w:pPr>
+            <w:r>
+              <w:rPr>
+                <w:rFonts w:ascii="Arial" w:eastAsia="Times New Roman" w:hAnsi="Arial" w:cs="Arial"/>
+                <w:sz w:val="16"/>
+                <w:szCs w:val="16"/>
+              </w:rPr>
+              <w:t>Video Timer Runs Out</w:t>
             </w:r>
           </w:p>
         </w:tc>
@@ -480,7 +511,7 @@
                 <w:sz w:val="16"/>
                 <w:szCs w:val="16"/>
               </w:rPr>
-              <w:t>Idle; Show Unselected</w:t>
+              <w:t>Show Unselected</w:t>
             </w:r>
           </w:p>
         </w:tc>
@@ -760,6 +791,35 @@
             </w:tcMar>
             <w:vAlign w:val="bottom"/>
             <w:hideMark/>
+          </w:tcPr>
+          <w:p>
+            <w:pPr>
+              <w:spacing w:after="0" w:line="240" w:lineRule="auto"/>
+              <w:rPr>
+                <w:rFonts w:ascii="Arial" w:eastAsia="Times New Roman" w:hAnsi="Arial" w:cs="Arial"/>
+                <w:sz w:val="16"/>
+                <w:szCs w:val="16"/>
+              </w:rPr>
+            </w:pPr>
+            <w:r>
+              <w:rPr>
+                <w:rFonts w:ascii="Arial" w:eastAsia="Times New Roman" w:hAnsi="Arial" w:cs="Arial"/>
+                <w:sz w:val="16"/>
+                <w:szCs w:val="16"/>
+              </w:rPr>
+              <w:t>Player Off</w:t>
+            </w:r>
+          </w:p>
+        </w:tc>
+        <w:tc>
+          <w:tcPr>
+            <w:tcW w:w="0" w:type="auto"/>
+            <w:tcBorders>
+              <w:top w:val="single" w:sz="6" w:space="0" w:color="CCCCCC"/>
+              <w:left w:val="single" w:sz="6" w:space="0" w:color="CCCCCC"/>
+              <w:bottom w:val="single" w:sz="6" w:space="0" w:color="CCCCCC"/>
+              <w:right w:val="single" w:sz="6" w:space="0" w:color="CCCCCC"/>
+            </w:tcBorders>
           </w:tcPr>
           <w:p>
             <w:pPr>
@@ -818,44 +878,44 @@
                 <w:sz w:val="16"/>
                 <w:szCs w:val="16"/>
               </w:rPr>
-              <w:t>Idle; Show Unselected</w:t>
-            </w:r>
-          </w:p>
-        </w:tc>
-        <w:tc>
-          <w:tcPr>
-            <w:tcW w:w="0" w:type="auto"/>
-            <w:tcBorders>
-              <w:top w:val="single" w:sz="6" w:space="0" w:color="CCCCCC"/>
-              <w:left w:val="single" w:sz="6" w:space="0" w:color="CCCCCC"/>
-              <w:bottom w:val="single" w:sz="6" w:space="0" w:color="CCCCCC"/>
-              <w:right w:val="single" w:sz="6" w:space="0" w:color="CCCCCC"/>
-            </w:tcBorders>
-            <w:tcMar>
-              <w:top w:w="30" w:type="dxa"/>
-              <w:left w:w="45" w:type="dxa"/>
-              <w:bottom w:w="30" w:type="dxa"/>
-              <w:right w:w="45" w:type="dxa"/>
-            </w:tcMar>
-            <w:vAlign w:val="bottom"/>
-            <w:hideMark/>
-          </w:tcPr>
-          <w:p>
-            <w:pPr>
-              <w:spacing w:after="0" w:line="240" w:lineRule="auto"/>
-              <w:rPr>
-                <w:rFonts w:ascii="Arial" w:eastAsia="Times New Roman" w:hAnsi="Arial" w:cs="Arial"/>
-                <w:sz w:val="16"/>
-                <w:szCs w:val="16"/>
-              </w:rPr>
-            </w:pPr>
-            <w:r>
-              <w:rPr>
-                <w:rFonts w:ascii="Arial" w:eastAsia="Times New Roman" w:hAnsi="Arial" w:cs="Arial"/>
-                <w:sz w:val="16"/>
-                <w:szCs w:val="16"/>
-              </w:rPr>
-              <w:t>Idle; Show Unselected</w:t>
+              <w:t>Show Unselected</w:t>
+            </w:r>
+          </w:p>
+        </w:tc>
+        <w:tc>
+          <w:tcPr>
+            <w:tcW w:w="0" w:type="auto"/>
+            <w:tcBorders>
+              <w:top w:val="single" w:sz="6" w:space="0" w:color="CCCCCC"/>
+              <w:left w:val="single" w:sz="6" w:space="0" w:color="CCCCCC"/>
+              <w:bottom w:val="single" w:sz="6" w:space="0" w:color="CCCCCC"/>
+              <w:right w:val="single" w:sz="6" w:space="0" w:color="CCCCCC"/>
+            </w:tcBorders>
+            <w:tcMar>
+              <w:top w:w="30" w:type="dxa"/>
+              <w:left w:w="45" w:type="dxa"/>
+              <w:bottom w:w="30" w:type="dxa"/>
+              <w:right w:w="45" w:type="dxa"/>
+            </w:tcMar>
+            <w:vAlign w:val="bottom"/>
+            <w:hideMark/>
+          </w:tcPr>
+          <w:p>
+            <w:pPr>
+              <w:spacing w:after="0" w:line="240" w:lineRule="auto"/>
+              <w:rPr>
+                <w:rFonts w:ascii="Arial" w:eastAsia="Times New Roman" w:hAnsi="Arial" w:cs="Arial"/>
+                <w:sz w:val="16"/>
+                <w:szCs w:val="16"/>
+              </w:rPr>
+            </w:pPr>
+            <w:r>
+              <w:rPr>
+                <w:rFonts w:ascii="Arial" w:eastAsia="Times New Roman" w:hAnsi="Arial" w:cs="Arial"/>
+                <w:sz w:val="16"/>
+                <w:szCs w:val="16"/>
+              </w:rPr>
+              <w:t>Show Unselected</w:t>
             </w:r>
           </w:p>
         </w:tc>
@@ -929,192 +989,192 @@
                 <w:sz w:val="16"/>
                 <w:szCs w:val="16"/>
               </w:rPr>
-              <w:t>Idle; Show Selected</w:t>
-            </w:r>
-          </w:p>
-        </w:tc>
-        <w:tc>
-          <w:tcPr>
-            <w:tcW w:w="0" w:type="auto"/>
-            <w:tcBorders>
-              <w:top w:val="single" w:sz="6" w:space="0" w:color="CCCCCC"/>
-              <w:left w:val="single" w:sz="6" w:space="0" w:color="CCCCCC"/>
-              <w:bottom w:val="single" w:sz="6" w:space="0" w:color="CCCCCC"/>
-              <w:right w:val="single" w:sz="6" w:space="0" w:color="CCCCCC"/>
-            </w:tcBorders>
-            <w:tcMar>
-              <w:top w:w="30" w:type="dxa"/>
-              <w:left w:w="45" w:type="dxa"/>
-              <w:bottom w:w="30" w:type="dxa"/>
-              <w:right w:w="45" w:type="dxa"/>
-            </w:tcMar>
-            <w:vAlign w:val="bottom"/>
-            <w:hideMark/>
-          </w:tcPr>
-          <w:p>
-            <w:pPr>
-              <w:spacing w:after="0" w:line="240" w:lineRule="auto"/>
-              <w:rPr>
-                <w:rFonts w:ascii="Arial" w:eastAsia="Times New Roman" w:hAnsi="Arial" w:cs="Arial"/>
-                <w:sz w:val="16"/>
-                <w:szCs w:val="16"/>
-              </w:rPr>
-            </w:pPr>
-            <w:r>
-              <w:rPr>
-                <w:rFonts w:ascii="Arial" w:eastAsia="Times New Roman" w:hAnsi="Arial" w:cs="Arial"/>
-                <w:sz w:val="16"/>
-                <w:szCs w:val="16"/>
-              </w:rPr>
-              <w:t>Idle; Show Unselected</w:t>
-            </w:r>
-          </w:p>
-        </w:tc>
-        <w:tc>
-          <w:tcPr>
-            <w:tcW w:w="0" w:type="auto"/>
-            <w:tcBorders>
-              <w:top w:val="single" w:sz="6" w:space="0" w:color="CCCCCC"/>
-              <w:left w:val="single" w:sz="6" w:space="0" w:color="CCCCCC"/>
-              <w:bottom w:val="single" w:sz="6" w:space="0" w:color="CCCCCC"/>
-              <w:right w:val="single" w:sz="6" w:space="0" w:color="CCCCCC"/>
-            </w:tcBorders>
-            <w:tcMar>
-              <w:top w:w="30" w:type="dxa"/>
-              <w:left w:w="45" w:type="dxa"/>
-              <w:bottom w:w="30" w:type="dxa"/>
-              <w:right w:w="45" w:type="dxa"/>
-            </w:tcMar>
-            <w:vAlign w:val="bottom"/>
-            <w:hideMark/>
-          </w:tcPr>
-          <w:p>
-            <w:pPr>
-              <w:spacing w:after="0" w:line="240" w:lineRule="auto"/>
-              <w:rPr>
-                <w:rFonts w:ascii="Arial" w:eastAsia="Times New Roman" w:hAnsi="Arial" w:cs="Arial"/>
-                <w:sz w:val="16"/>
-                <w:szCs w:val="16"/>
-              </w:rPr>
-            </w:pPr>
-            <w:r>
-              <w:rPr>
-                <w:rFonts w:ascii="Arial" w:eastAsia="Times New Roman" w:hAnsi="Arial" w:cs="Arial"/>
-                <w:sz w:val="16"/>
-                <w:szCs w:val="16"/>
-              </w:rPr>
-              <w:t>Idle; Show Unselected</w:t>
-            </w:r>
-          </w:p>
-        </w:tc>
-        <w:tc>
-          <w:tcPr>
-            <w:tcW w:w="0" w:type="auto"/>
-            <w:tcBorders>
-              <w:top w:val="single" w:sz="6" w:space="0" w:color="CCCCCC"/>
-              <w:left w:val="single" w:sz="6" w:space="0" w:color="CCCCCC"/>
-              <w:bottom w:val="single" w:sz="6" w:space="0" w:color="CCCCCC"/>
-              <w:right w:val="single" w:sz="6" w:space="0" w:color="CCCCCC"/>
-            </w:tcBorders>
-            <w:tcMar>
-              <w:top w:w="30" w:type="dxa"/>
-              <w:left w:w="45" w:type="dxa"/>
-              <w:bottom w:w="30" w:type="dxa"/>
-              <w:right w:w="45" w:type="dxa"/>
-            </w:tcMar>
-            <w:vAlign w:val="bottom"/>
-            <w:hideMark/>
-          </w:tcPr>
-          <w:p>
-            <w:pPr>
-              <w:spacing w:after="0" w:line="240" w:lineRule="auto"/>
-              <w:rPr>
-                <w:rFonts w:ascii="Arial" w:eastAsia="Times New Roman" w:hAnsi="Arial" w:cs="Arial"/>
-                <w:sz w:val="16"/>
-                <w:szCs w:val="16"/>
-              </w:rPr>
-            </w:pPr>
-            <w:r>
-              <w:rPr>
-                <w:rFonts w:ascii="Arial" w:eastAsia="Times New Roman" w:hAnsi="Arial" w:cs="Arial"/>
-                <w:sz w:val="16"/>
-                <w:szCs w:val="16"/>
-              </w:rPr>
-              <w:t>Idle; Show Unselected</w:t>
-            </w:r>
-          </w:p>
-        </w:tc>
-        <w:tc>
-          <w:tcPr>
-            <w:tcW w:w="0" w:type="auto"/>
-            <w:tcBorders>
-              <w:top w:val="single" w:sz="6" w:space="0" w:color="CCCCCC"/>
-              <w:left w:val="single" w:sz="6" w:space="0" w:color="CCCCCC"/>
-              <w:bottom w:val="single" w:sz="6" w:space="0" w:color="CCCCCC"/>
-              <w:right w:val="single" w:sz="6" w:space="0" w:color="CCCCCC"/>
-            </w:tcBorders>
-            <w:tcMar>
-              <w:top w:w="30" w:type="dxa"/>
-              <w:left w:w="45" w:type="dxa"/>
-              <w:bottom w:w="30" w:type="dxa"/>
-              <w:right w:w="45" w:type="dxa"/>
-            </w:tcMar>
-            <w:vAlign w:val="bottom"/>
-            <w:hideMark/>
-          </w:tcPr>
-          <w:p>
-            <w:pPr>
-              <w:spacing w:after="0" w:line="240" w:lineRule="auto"/>
-              <w:rPr>
-                <w:rFonts w:ascii="Arial" w:eastAsia="Times New Roman" w:hAnsi="Arial" w:cs="Arial"/>
-                <w:sz w:val="16"/>
-                <w:szCs w:val="16"/>
-              </w:rPr>
-            </w:pPr>
-            <w:r>
-              <w:rPr>
-                <w:rFonts w:ascii="Arial" w:eastAsia="Times New Roman" w:hAnsi="Arial" w:cs="Arial"/>
-                <w:sz w:val="16"/>
-                <w:szCs w:val="16"/>
-              </w:rPr>
-              <w:t>Idle; Show Unselected</w:t>
-            </w:r>
-          </w:p>
-        </w:tc>
-        <w:tc>
-          <w:tcPr>
-            <w:tcW w:w="0" w:type="auto"/>
-            <w:tcBorders>
-              <w:top w:val="single" w:sz="6" w:space="0" w:color="CCCCCC"/>
-              <w:left w:val="single" w:sz="6" w:space="0" w:color="CCCCCC"/>
-              <w:bottom w:val="single" w:sz="6" w:space="0" w:color="CCCCCC"/>
-              <w:right w:val="single" w:sz="6" w:space="0" w:color="CCCCCC"/>
-            </w:tcBorders>
-            <w:tcMar>
-              <w:top w:w="30" w:type="dxa"/>
-              <w:left w:w="45" w:type="dxa"/>
-              <w:bottom w:w="30" w:type="dxa"/>
-              <w:right w:w="45" w:type="dxa"/>
-            </w:tcMar>
-            <w:vAlign w:val="bottom"/>
-            <w:hideMark/>
-          </w:tcPr>
-          <w:p>
-            <w:pPr>
-              <w:spacing w:after="0" w:line="240" w:lineRule="auto"/>
-              <w:rPr>
-                <w:rFonts w:ascii="Arial" w:eastAsia="Times New Roman" w:hAnsi="Arial" w:cs="Arial"/>
-                <w:sz w:val="16"/>
-                <w:szCs w:val="16"/>
-              </w:rPr>
-            </w:pPr>
-            <w:r>
-              <w:rPr>
-                <w:rFonts w:ascii="Arial" w:eastAsia="Times New Roman" w:hAnsi="Arial" w:cs="Arial"/>
-                <w:sz w:val="16"/>
-                <w:szCs w:val="16"/>
-              </w:rPr>
-              <w:t>Idle; Show Unselected</w:t>
+              <w:t>Show Selected</w:t>
+            </w:r>
+          </w:p>
+        </w:tc>
+        <w:tc>
+          <w:tcPr>
+            <w:tcW w:w="0" w:type="auto"/>
+            <w:tcBorders>
+              <w:top w:val="single" w:sz="6" w:space="0" w:color="CCCCCC"/>
+              <w:left w:val="single" w:sz="6" w:space="0" w:color="CCCCCC"/>
+              <w:bottom w:val="single" w:sz="6" w:space="0" w:color="CCCCCC"/>
+              <w:right w:val="single" w:sz="6" w:space="0" w:color="CCCCCC"/>
+            </w:tcBorders>
+            <w:tcMar>
+              <w:top w:w="30" w:type="dxa"/>
+              <w:left w:w="45" w:type="dxa"/>
+              <w:bottom w:w="30" w:type="dxa"/>
+              <w:right w:w="45" w:type="dxa"/>
+            </w:tcMar>
+            <w:vAlign w:val="bottom"/>
+            <w:hideMark/>
+          </w:tcPr>
+          <w:p>
+            <w:pPr>
+              <w:spacing w:after="0" w:line="240" w:lineRule="auto"/>
+              <w:rPr>
+                <w:rFonts w:ascii="Arial" w:eastAsia="Times New Roman" w:hAnsi="Arial" w:cs="Arial"/>
+                <w:sz w:val="16"/>
+                <w:szCs w:val="16"/>
+              </w:rPr>
+            </w:pPr>
+            <w:r>
+              <w:rPr>
+                <w:rFonts w:ascii="Arial" w:eastAsia="Times New Roman" w:hAnsi="Arial" w:cs="Arial"/>
+                <w:sz w:val="16"/>
+                <w:szCs w:val="16"/>
+              </w:rPr>
+              <w:t>Show Unselected</w:t>
+            </w:r>
+          </w:p>
+        </w:tc>
+        <w:tc>
+          <w:tcPr>
+            <w:tcW w:w="0" w:type="auto"/>
+            <w:tcBorders>
+              <w:top w:val="single" w:sz="6" w:space="0" w:color="CCCCCC"/>
+              <w:left w:val="single" w:sz="6" w:space="0" w:color="CCCCCC"/>
+              <w:bottom w:val="single" w:sz="6" w:space="0" w:color="CCCCCC"/>
+              <w:right w:val="single" w:sz="6" w:space="0" w:color="CCCCCC"/>
+            </w:tcBorders>
+            <w:tcMar>
+              <w:top w:w="30" w:type="dxa"/>
+              <w:left w:w="45" w:type="dxa"/>
+              <w:bottom w:w="30" w:type="dxa"/>
+              <w:right w:w="45" w:type="dxa"/>
+            </w:tcMar>
+            <w:vAlign w:val="bottom"/>
+            <w:hideMark/>
+          </w:tcPr>
+          <w:p>
+            <w:pPr>
+              <w:spacing w:after="0" w:line="240" w:lineRule="auto"/>
+              <w:rPr>
+                <w:rFonts w:ascii="Arial" w:eastAsia="Times New Roman" w:hAnsi="Arial" w:cs="Arial"/>
+                <w:sz w:val="16"/>
+                <w:szCs w:val="16"/>
+              </w:rPr>
+            </w:pPr>
+            <w:r>
+              <w:rPr>
+                <w:rFonts w:ascii="Arial" w:eastAsia="Times New Roman" w:hAnsi="Arial" w:cs="Arial"/>
+                <w:sz w:val="16"/>
+                <w:szCs w:val="16"/>
+              </w:rPr>
+              <w:t>Show Unselected</w:t>
+            </w:r>
+          </w:p>
+        </w:tc>
+        <w:tc>
+          <w:tcPr>
+            <w:tcW w:w="0" w:type="auto"/>
+            <w:tcBorders>
+              <w:top w:val="single" w:sz="6" w:space="0" w:color="CCCCCC"/>
+              <w:left w:val="single" w:sz="6" w:space="0" w:color="CCCCCC"/>
+              <w:bottom w:val="single" w:sz="6" w:space="0" w:color="CCCCCC"/>
+              <w:right w:val="single" w:sz="6" w:space="0" w:color="CCCCCC"/>
+            </w:tcBorders>
+            <w:tcMar>
+              <w:top w:w="30" w:type="dxa"/>
+              <w:left w:w="45" w:type="dxa"/>
+              <w:bottom w:w="30" w:type="dxa"/>
+              <w:right w:w="45" w:type="dxa"/>
+            </w:tcMar>
+            <w:vAlign w:val="bottom"/>
+            <w:hideMark/>
+          </w:tcPr>
+          <w:p>
+            <w:pPr>
+              <w:spacing w:after="0" w:line="240" w:lineRule="auto"/>
+              <w:rPr>
+                <w:rFonts w:ascii="Arial" w:eastAsia="Times New Roman" w:hAnsi="Arial" w:cs="Arial"/>
+                <w:sz w:val="16"/>
+                <w:szCs w:val="16"/>
+              </w:rPr>
+            </w:pPr>
+            <w:r>
+              <w:rPr>
+                <w:rFonts w:ascii="Arial" w:eastAsia="Times New Roman" w:hAnsi="Arial" w:cs="Arial"/>
+                <w:sz w:val="16"/>
+                <w:szCs w:val="16"/>
+              </w:rPr>
+              <w:t>Show Unselected</w:t>
+            </w:r>
+          </w:p>
+        </w:tc>
+        <w:tc>
+          <w:tcPr>
+            <w:tcW w:w="0" w:type="auto"/>
+            <w:tcBorders>
+              <w:top w:val="single" w:sz="6" w:space="0" w:color="CCCCCC"/>
+              <w:left w:val="single" w:sz="6" w:space="0" w:color="CCCCCC"/>
+              <w:bottom w:val="single" w:sz="6" w:space="0" w:color="CCCCCC"/>
+              <w:right w:val="single" w:sz="6" w:space="0" w:color="CCCCCC"/>
+            </w:tcBorders>
+            <w:tcMar>
+              <w:top w:w="30" w:type="dxa"/>
+              <w:left w:w="45" w:type="dxa"/>
+              <w:bottom w:w="30" w:type="dxa"/>
+              <w:right w:w="45" w:type="dxa"/>
+            </w:tcMar>
+            <w:vAlign w:val="bottom"/>
+            <w:hideMark/>
+          </w:tcPr>
+          <w:p>
+            <w:pPr>
+              <w:spacing w:after="0" w:line="240" w:lineRule="auto"/>
+              <w:rPr>
+                <w:rFonts w:ascii="Arial" w:eastAsia="Times New Roman" w:hAnsi="Arial" w:cs="Arial"/>
+                <w:sz w:val="16"/>
+                <w:szCs w:val="16"/>
+              </w:rPr>
+            </w:pPr>
+            <w:r>
+              <w:rPr>
+                <w:rFonts w:ascii="Arial" w:eastAsia="Times New Roman" w:hAnsi="Arial" w:cs="Arial"/>
+                <w:sz w:val="16"/>
+                <w:szCs w:val="16"/>
+              </w:rPr>
+              <w:t>Show Unselected</w:t>
+            </w:r>
+          </w:p>
+        </w:tc>
+        <w:tc>
+          <w:tcPr>
+            <w:tcW w:w="0" w:type="auto"/>
+            <w:tcBorders>
+              <w:top w:val="single" w:sz="6" w:space="0" w:color="CCCCCC"/>
+              <w:left w:val="single" w:sz="6" w:space="0" w:color="CCCCCC"/>
+              <w:bottom w:val="single" w:sz="6" w:space="0" w:color="CCCCCC"/>
+              <w:right w:val="single" w:sz="6" w:space="0" w:color="CCCCCC"/>
+            </w:tcBorders>
+            <w:tcMar>
+              <w:top w:w="30" w:type="dxa"/>
+              <w:left w:w="45" w:type="dxa"/>
+              <w:bottom w:w="30" w:type="dxa"/>
+              <w:right w:w="45" w:type="dxa"/>
+            </w:tcMar>
+            <w:vAlign w:val="bottom"/>
+            <w:hideMark/>
+          </w:tcPr>
+          <w:p>
+            <w:pPr>
+              <w:spacing w:after="0" w:line="240" w:lineRule="auto"/>
+              <w:rPr>
+                <w:rFonts w:ascii="Arial" w:eastAsia="Times New Roman" w:hAnsi="Arial" w:cs="Arial"/>
+                <w:sz w:val="16"/>
+                <w:szCs w:val="16"/>
+              </w:rPr>
+            </w:pPr>
+            <w:r>
+              <w:rPr>
+                <w:rFonts w:ascii="Arial" w:eastAsia="Times New Roman" w:hAnsi="Arial" w:cs="Arial"/>
+                <w:sz w:val="16"/>
+                <w:szCs w:val="16"/>
+              </w:rPr>
+              <w:t>Show Unselected</w:t>
             </w:r>
           </w:p>
         </w:tc>
@@ -1152,6 +1212,35 @@
                 <w:szCs w:val="16"/>
               </w:rPr>
               <w:t>Screen Saver</w:t>
+            </w:r>
+          </w:p>
+        </w:tc>
+        <w:tc>
+          <w:tcPr>
+            <w:tcW w:w="0" w:type="auto"/>
+            <w:tcBorders>
+              <w:top w:val="single" w:sz="6" w:space="0" w:color="CCCCCC"/>
+              <w:left w:val="single" w:sz="6" w:space="0" w:color="CCCCCC"/>
+              <w:bottom w:val="single" w:sz="6" w:space="0" w:color="CCCCCC"/>
+              <w:right w:val="single" w:sz="6" w:space="0" w:color="CCCCCC"/>
+            </w:tcBorders>
+          </w:tcPr>
+          <w:p>
+            <w:pPr>
+              <w:spacing w:after="0" w:line="240" w:lineRule="auto"/>
+              <w:rPr>
+                <w:rFonts w:ascii="Arial" w:eastAsia="Times New Roman" w:hAnsi="Arial" w:cs="Arial"/>
+                <w:sz w:val="16"/>
+                <w:szCs w:val="16"/>
+              </w:rPr>
+            </w:pPr>
+            <w:r>
+              <w:rPr>
+                <w:rFonts w:ascii="Arial" w:eastAsia="Times New Roman" w:hAnsi="Arial" w:cs="Arial"/>
+                <w:sz w:val="16"/>
+                <w:szCs w:val="16"/>
+              </w:rPr>
+              <w:t>Show Unselected</w:t>
             </w:r>
           </w:p>
         </w:tc>
@@ -1194,44 +1283,44 @@
                 <w:sz w:val="16"/>
                 <w:szCs w:val="16"/>
               </w:rPr>
-              <w:t>Idle; Show Selected</w:t>
-            </w:r>
-          </w:p>
-        </w:tc>
-        <w:tc>
-          <w:tcPr>
-            <w:tcW w:w="0" w:type="auto"/>
-            <w:tcBorders>
-              <w:top w:val="single" w:sz="6" w:space="0" w:color="CCCCCC"/>
-              <w:left w:val="single" w:sz="6" w:space="0" w:color="CCCCCC"/>
-              <w:bottom w:val="single" w:sz="6" w:space="0" w:color="CCCCCC"/>
-              <w:right w:val="single" w:sz="6" w:space="0" w:color="CCCCCC"/>
-            </w:tcBorders>
-            <w:tcMar>
-              <w:top w:w="30" w:type="dxa"/>
-              <w:left w:w="45" w:type="dxa"/>
-              <w:bottom w:w="30" w:type="dxa"/>
-              <w:right w:w="45" w:type="dxa"/>
-            </w:tcMar>
-            <w:vAlign w:val="bottom"/>
-            <w:hideMark/>
-          </w:tcPr>
-          <w:p>
-            <w:pPr>
-              <w:spacing w:after="0" w:line="240" w:lineRule="auto"/>
-              <w:rPr>
-                <w:rFonts w:ascii="Arial" w:eastAsia="Times New Roman" w:hAnsi="Arial" w:cs="Arial"/>
-                <w:sz w:val="16"/>
-                <w:szCs w:val="16"/>
-              </w:rPr>
-            </w:pPr>
-            <w:r>
-              <w:rPr>
-                <w:rFonts w:ascii="Arial" w:eastAsia="Times New Roman" w:hAnsi="Arial" w:cs="Arial"/>
-                <w:sz w:val="16"/>
-                <w:szCs w:val="16"/>
-              </w:rPr>
-              <w:t>Idle; Show Selected</w:t>
+              <w:t>Show Selected</w:t>
+            </w:r>
+          </w:p>
+        </w:tc>
+        <w:tc>
+          <w:tcPr>
+            <w:tcW w:w="0" w:type="auto"/>
+            <w:tcBorders>
+              <w:top w:val="single" w:sz="6" w:space="0" w:color="CCCCCC"/>
+              <w:left w:val="single" w:sz="6" w:space="0" w:color="CCCCCC"/>
+              <w:bottom w:val="single" w:sz="6" w:space="0" w:color="CCCCCC"/>
+              <w:right w:val="single" w:sz="6" w:space="0" w:color="CCCCCC"/>
+            </w:tcBorders>
+            <w:tcMar>
+              <w:top w:w="30" w:type="dxa"/>
+              <w:left w:w="45" w:type="dxa"/>
+              <w:bottom w:w="30" w:type="dxa"/>
+              <w:right w:w="45" w:type="dxa"/>
+            </w:tcMar>
+            <w:vAlign w:val="bottom"/>
+            <w:hideMark/>
+          </w:tcPr>
+          <w:p>
+            <w:pPr>
+              <w:spacing w:after="0" w:line="240" w:lineRule="auto"/>
+              <w:rPr>
+                <w:rFonts w:ascii="Arial" w:eastAsia="Times New Roman" w:hAnsi="Arial" w:cs="Arial"/>
+                <w:sz w:val="16"/>
+                <w:szCs w:val="16"/>
+              </w:rPr>
+            </w:pPr>
+            <w:r>
+              <w:rPr>
+                <w:rFonts w:ascii="Arial" w:eastAsia="Times New Roman" w:hAnsi="Arial" w:cs="Arial"/>
+                <w:sz w:val="16"/>
+                <w:szCs w:val="16"/>
+              </w:rPr>
+              <w:t>Show Selected</w:t>
             </w:r>
           </w:p>
         </w:tc>
@@ -1306,7 +1395,7 @@
                 <w:sz w:val="16"/>
                 <w:szCs w:val="16"/>
               </w:rPr>
-              <w:t>Idle; Show Selected</w:t>
+              <w:t>Show Selected</w:t>
             </w:r>
           </w:p>
         </w:tc>
@@ -1380,118 +1469,118 @@
                 <w:sz w:val="16"/>
                 <w:szCs w:val="16"/>
               </w:rPr>
-              <w:t>Idle; Show Selected</w:t>
-            </w:r>
-          </w:p>
-        </w:tc>
-        <w:tc>
-          <w:tcPr>
-            <w:tcW w:w="0" w:type="auto"/>
-            <w:tcBorders>
-              <w:top w:val="single" w:sz="6" w:space="0" w:color="CCCCCC"/>
-              <w:left w:val="single" w:sz="6" w:space="0" w:color="CCCCCC"/>
-              <w:bottom w:val="single" w:sz="6" w:space="0" w:color="CCCCCC"/>
-              <w:right w:val="single" w:sz="6" w:space="0" w:color="CCCCCC"/>
-            </w:tcBorders>
-            <w:tcMar>
-              <w:top w:w="30" w:type="dxa"/>
-              <w:left w:w="45" w:type="dxa"/>
-              <w:bottom w:w="30" w:type="dxa"/>
-              <w:right w:w="45" w:type="dxa"/>
-            </w:tcMar>
-            <w:vAlign w:val="bottom"/>
-            <w:hideMark/>
-          </w:tcPr>
-          <w:p>
-            <w:pPr>
-              <w:spacing w:after="0" w:line="240" w:lineRule="auto"/>
-              <w:rPr>
-                <w:rFonts w:ascii="Arial" w:eastAsia="Times New Roman" w:hAnsi="Arial" w:cs="Arial"/>
-                <w:sz w:val="16"/>
-                <w:szCs w:val="16"/>
-              </w:rPr>
-            </w:pPr>
-            <w:r>
-              <w:rPr>
-                <w:rFonts w:ascii="Arial" w:eastAsia="Times New Roman" w:hAnsi="Arial" w:cs="Arial"/>
-                <w:sz w:val="16"/>
-                <w:szCs w:val="16"/>
-              </w:rPr>
-              <w:t>Idle; Show Selected</w:t>
-            </w:r>
-          </w:p>
-        </w:tc>
-        <w:tc>
-          <w:tcPr>
-            <w:tcW w:w="0" w:type="auto"/>
-            <w:tcBorders>
-              <w:top w:val="single" w:sz="6" w:space="0" w:color="CCCCCC"/>
-              <w:left w:val="single" w:sz="6" w:space="0" w:color="CCCCCC"/>
-              <w:bottom w:val="single" w:sz="6" w:space="0" w:color="CCCCCC"/>
-              <w:right w:val="single" w:sz="6" w:space="0" w:color="CCCCCC"/>
-            </w:tcBorders>
-            <w:tcMar>
-              <w:top w:w="30" w:type="dxa"/>
-              <w:left w:w="45" w:type="dxa"/>
-              <w:bottom w:w="30" w:type="dxa"/>
-              <w:right w:w="45" w:type="dxa"/>
-            </w:tcMar>
-            <w:vAlign w:val="bottom"/>
-            <w:hideMark/>
-          </w:tcPr>
-          <w:p>
-            <w:pPr>
-              <w:spacing w:after="0" w:line="240" w:lineRule="auto"/>
-              <w:rPr>
-                <w:rFonts w:ascii="Arial" w:eastAsia="Times New Roman" w:hAnsi="Arial" w:cs="Arial"/>
-                <w:sz w:val="16"/>
-                <w:szCs w:val="16"/>
-              </w:rPr>
-            </w:pPr>
-            <w:r>
-              <w:rPr>
-                <w:rFonts w:ascii="Arial" w:eastAsia="Times New Roman" w:hAnsi="Arial" w:cs="Arial"/>
-                <w:sz w:val="16"/>
-                <w:szCs w:val="16"/>
-              </w:rPr>
-              <w:t>Idle; Show Selected</w:t>
-            </w:r>
-          </w:p>
-        </w:tc>
-        <w:tc>
-          <w:tcPr>
-            <w:tcW w:w="0" w:type="auto"/>
-            <w:tcBorders>
-              <w:top w:val="single" w:sz="6" w:space="0" w:color="CCCCCC"/>
-              <w:left w:val="single" w:sz="6" w:space="0" w:color="CCCCCC"/>
-              <w:bottom w:val="single" w:sz="6" w:space="0" w:color="CCCCCC"/>
-              <w:right w:val="single" w:sz="6" w:space="0" w:color="CCCCCC"/>
-            </w:tcBorders>
-            <w:tcMar>
-              <w:top w:w="30" w:type="dxa"/>
-              <w:left w:w="45" w:type="dxa"/>
-              <w:bottom w:w="30" w:type="dxa"/>
-              <w:right w:w="45" w:type="dxa"/>
-            </w:tcMar>
-            <w:vAlign w:val="bottom"/>
-            <w:hideMark/>
-          </w:tcPr>
-          <w:p>
-            <w:pPr>
-              <w:spacing w:after="0" w:line="240" w:lineRule="auto"/>
-              <w:rPr>
-                <w:rFonts w:ascii="Arial" w:eastAsia="Times New Roman" w:hAnsi="Arial" w:cs="Arial"/>
-                <w:sz w:val="16"/>
-                <w:szCs w:val="16"/>
-              </w:rPr>
-            </w:pPr>
-            <w:r>
-              <w:rPr>
-                <w:rFonts w:ascii="Arial" w:eastAsia="Times New Roman" w:hAnsi="Arial" w:cs="Arial"/>
-                <w:sz w:val="16"/>
-                <w:szCs w:val="16"/>
-              </w:rPr>
-              <w:t>Idle; Show Selected</w:t>
+              <w:t>Show Selected</w:t>
+            </w:r>
+          </w:p>
+        </w:tc>
+        <w:tc>
+          <w:tcPr>
+            <w:tcW w:w="0" w:type="auto"/>
+            <w:tcBorders>
+              <w:top w:val="single" w:sz="6" w:space="0" w:color="CCCCCC"/>
+              <w:left w:val="single" w:sz="6" w:space="0" w:color="CCCCCC"/>
+              <w:bottom w:val="single" w:sz="6" w:space="0" w:color="CCCCCC"/>
+              <w:right w:val="single" w:sz="6" w:space="0" w:color="CCCCCC"/>
+            </w:tcBorders>
+            <w:tcMar>
+              <w:top w:w="30" w:type="dxa"/>
+              <w:left w:w="45" w:type="dxa"/>
+              <w:bottom w:w="30" w:type="dxa"/>
+              <w:right w:w="45" w:type="dxa"/>
+            </w:tcMar>
+            <w:vAlign w:val="bottom"/>
+            <w:hideMark/>
+          </w:tcPr>
+          <w:p>
+            <w:pPr>
+              <w:spacing w:after="0" w:line="240" w:lineRule="auto"/>
+              <w:rPr>
+                <w:rFonts w:ascii="Arial" w:eastAsia="Times New Roman" w:hAnsi="Arial" w:cs="Arial"/>
+                <w:sz w:val="16"/>
+                <w:szCs w:val="16"/>
+              </w:rPr>
+            </w:pPr>
+            <w:r>
+              <w:rPr>
+                <w:rFonts w:ascii="Arial" w:eastAsia="Times New Roman" w:hAnsi="Arial" w:cs="Arial"/>
+                <w:sz w:val="16"/>
+                <w:szCs w:val="16"/>
+              </w:rPr>
+              <w:t>Show Selected</w:t>
+            </w:r>
+          </w:p>
+        </w:tc>
+        <w:tc>
+          <w:tcPr>
+            <w:tcW w:w="0" w:type="auto"/>
+            <w:tcBorders>
+              <w:top w:val="single" w:sz="6" w:space="0" w:color="CCCCCC"/>
+              <w:left w:val="single" w:sz="6" w:space="0" w:color="CCCCCC"/>
+              <w:bottom w:val="single" w:sz="6" w:space="0" w:color="CCCCCC"/>
+              <w:right w:val="single" w:sz="6" w:space="0" w:color="CCCCCC"/>
+            </w:tcBorders>
+            <w:tcMar>
+              <w:top w:w="30" w:type="dxa"/>
+              <w:left w:w="45" w:type="dxa"/>
+              <w:bottom w:w="30" w:type="dxa"/>
+              <w:right w:w="45" w:type="dxa"/>
+            </w:tcMar>
+            <w:vAlign w:val="bottom"/>
+            <w:hideMark/>
+          </w:tcPr>
+          <w:p>
+            <w:pPr>
+              <w:spacing w:after="0" w:line="240" w:lineRule="auto"/>
+              <w:rPr>
+                <w:rFonts w:ascii="Arial" w:eastAsia="Times New Roman" w:hAnsi="Arial" w:cs="Arial"/>
+                <w:sz w:val="16"/>
+                <w:szCs w:val="16"/>
+              </w:rPr>
+            </w:pPr>
+            <w:r>
+              <w:rPr>
+                <w:rFonts w:ascii="Arial" w:eastAsia="Times New Roman" w:hAnsi="Arial" w:cs="Arial"/>
+                <w:sz w:val="16"/>
+                <w:szCs w:val="16"/>
+              </w:rPr>
+              <w:t>Show Selected</w:t>
+            </w:r>
+          </w:p>
+        </w:tc>
+        <w:tc>
+          <w:tcPr>
+            <w:tcW w:w="0" w:type="auto"/>
+            <w:tcBorders>
+              <w:top w:val="single" w:sz="6" w:space="0" w:color="CCCCCC"/>
+              <w:left w:val="single" w:sz="6" w:space="0" w:color="CCCCCC"/>
+              <w:bottom w:val="single" w:sz="6" w:space="0" w:color="CCCCCC"/>
+              <w:right w:val="single" w:sz="6" w:space="0" w:color="CCCCCC"/>
+            </w:tcBorders>
+            <w:tcMar>
+              <w:top w:w="30" w:type="dxa"/>
+              <w:left w:w="45" w:type="dxa"/>
+              <w:bottom w:w="30" w:type="dxa"/>
+              <w:right w:w="45" w:type="dxa"/>
+            </w:tcMar>
+            <w:vAlign w:val="bottom"/>
+            <w:hideMark/>
+          </w:tcPr>
+          <w:p>
+            <w:pPr>
+              <w:spacing w:after="0" w:line="240" w:lineRule="auto"/>
+              <w:rPr>
+                <w:rFonts w:ascii="Arial" w:eastAsia="Times New Roman" w:hAnsi="Arial" w:cs="Arial"/>
+                <w:sz w:val="16"/>
+                <w:szCs w:val="16"/>
+              </w:rPr>
+            </w:pPr>
+            <w:r>
+              <w:rPr>
+                <w:rFonts w:ascii="Arial" w:eastAsia="Times New Roman" w:hAnsi="Arial" w:cs="Arial"/>
+                <w:sz w:val="16"/>
+                <w:szCs w:val="16"/>
+              </w:rPr>
+              <w:t>Show Selected</w:t>
             </w:r>
           </w:p>
         </w:tc>
@@ -1529,6 +1618,35 @@
                 <w:szCs w:val="16"/>
               </w:rPr>
               <w:t>Screen Saver</w:t>
+            </w:r>
+          </w:p>
+        </w:tc>
+        <w:tc>
+          <w:tcPr>
+            <w:tcW w:w="0" w:type="auto"/>
+            <w:tcBorders>
+              <w:top w:val="single" w:sz="6" w:space="0" w:color="CCCCCC"/>
+              <w:left w:val="single" w:sz="6" w:space="0" w:color="CCCCCC"/>
+              <w:bottom w:val="single" w:sz="6" w:space="0" w:color="CCCCCC"/>
+              <w:right w:val="single" w:sz="6" w:space="0" w:color="CCCCCC"/>
+            </w:tcBorders>
+          </w:tcPr>
+          <w:p>
+            <w:pPr>
+              <w:spacing w:after="0" w:line="240" w:lineRule="auto"/>
+              <w:rPr>
+                <w:rFonts w:ascii="Arial" w:eastAsia="Times New Roman" w:hAnsi="Arial" w:cs="Arial"/>
+                <w:sz w:val="16"/>
+                <w:szCs w:val="16"/>
+              </w:rPr>
+            </w:pPr>
+            <w:r>
+              <w:rPr>
+                <w:rFonts w:ascii="Arial" w:eastAsia="Times New Roman" w:hAnsi="Arial" w:cs="Arial"/>
+                <w:sz w:val="16"/>
+                <w:szCs w:val="16"/>
+              </w:rPr>
+              <w:t>Show Selected</w:t>
             </w:r>
           </w:p>
         </w:tc>
@@ -1903,6 +2021,35 @@
                 <w:sz w:val="16"/>
                 <w:szCs w:val="16"/>
               </w:rPr>
+              <w:t>Playing</w:t>
+            </w:r>
+          </w:p>
+        </w:tc>
+        <w:tc>
+          <w:tcPr>
+            <w:tcW w:w="0" w:type="auto"/>
+            <w:tcBorders>
+              <w:top w:val="single" w:sz="6" w:space="0" w:color="CCCCCC"/>
+              <w:left w:val="single" w:sz="6" w:space="0" w:color="CCCCCC"/>
+              <w:bottom w:val="single" w:sz="6" w:space="0" w:color="CCCCCC"/>
+              <w:right w:val="single" w:sz="6" w:space="0" w:color="CCCCCC"/>
+            </w:tcBorders>
+          </w:tcPr>
+          <w:p>
+            <w:pPr>
+              <w:spacing w:after="0" w:line="240" w:lineRule="auto"/>
+              <w:rPr>
+                <w:rFonts w:ascii="Arial" w:eastAsia="Times New Roman" w:hAnsi="Arial" w:cs="Arial"/>
+                <w:sz w:val="16"/>
+                <w:szCs w:val="16"/>
+              </w:rPr>
+            </w:pPr>
+            <w:r>
+              <w:rPr>
+                <w:rFonts w:ascii="Arial" w:eastAsia="Times New Roman" w:hAnsi="Arial" w:cs="Arial"/>
+                <w:sz w:val="16"/>
+                <w:szCs w:val="16"/>
+              </w:rPr>
               <w:t>Show Ended</w:t>
             </w:r>
           </w:p>
@@ -2282,6 +2429,35 @@
             </w:r>
           </w:p>
         </w:tc>
+        <w:tc>
+          <w:tcPr>
+            <w:tcW w:w="0" w:type="auto"/>
+            <w:tcBorders>
+              <w:top w:val="single" w:sz="6" w:space="0" w:color="CCCCCC"/>
+              <w:left w:val="single" w:sz="6" w:space="0" w:color="CCCCCC"/>
+              <w:bottom w:val="single" w:sz="6" w:space="0" w:color="CCCCCC"/>
+              <w:right w:val="single" w:sz="6" w:space="0" w:color="CCCCCC"/>
+            </w:tcBorders>
+          </w:tcPr>
+          <w:p>
+            <w:pPr>
+              <w:spacing w:after="0" w:line="240" w:lineRule="auto"/>
+              <w:rPr>
+                <w:rFonts w:ascii="Arial" w:eastAsia="Times New Roman" w:hAnsi="Arial" w:cs="Arial"/>
+                <w:sz w:val="16"/>
+                <w:szCs w:val="16"/>
+              </w:rPr>
+            </w:pPr>
+            <w:r>
+              <w:rPr>
+                <w:rFonts w:ascii="Arial" w:eastAsia="Times New Roman" w:hAnsi="Arial" w:cs="Arial"/>
+                <w:sz w:val="16"/>
+                <w:szCs w:val="16"/>
+              </w:rPr>
+              <w:t>Paused</w:t>
+            </w:r>
+          </w:p>
+        </w:tc>
       </w:tr>
       <w:tr>
         <w:trPr>
@@ -2653,7 +2829,36 @@
                 <w:sz w:val="16"/>
                 <w:szCs w:val="16"/>
               </w:rPr>
-              <w:t>Idle; Show Selected</w:t>
+              <w:t>Rewinding</w:t>
+            </w:r>
+          </w:p>
+        </w:tc>
+        <w:tc>
+          <w:tcPr>
+            <w:tcW w:w="0" w:type="auto"/>
+            <w:tcBorders>
+              <w:top w:val="single" w:sz="6" w:space="0" w:color="CCCCCC"/>
+              <w:left w:val="single" w:sz="6" w:space="0" w:color="CCCCCC"/>
+              <w:bottom w:val="single" w:sz="6" w:space="0" w:color="CCCCCC"/>
+              <w:right w:val="single" w:sz="6" w:space="0" w:color="CCCCCC"/>
+            </w:tcBorders>
+          </w:tcPr>
+          <w:p>
+            <w:pPr>
+              <w:spacing w:after="0" w:line="240" w:lineRule="auto"/>
+              <w:rPr>
+                <w:rFonts w:ascii="Arial" w:eastAsia="Times New Roman" w:hAnsi="Arial" w:cs="Arial"/>
+                <w:sz w:val="16"/>
+                <w:szCs w:val="16"/>
+              </w:rPr>
+            </w:pPr>
+            <w:r>
+              <w:rPr>
+                <w:rFonts w:ascii="Arial" w:eastAsia="Times New Roman" w:hAnsi="Arial" w:cs="Arial"/>
+                <w:sz w:val="16"/>
+                <w:szCs w:val="16"/>
+              </w:rPr>
+              <w:t>Show Selected</w:t>
             </w:r>
           </w:p>
         </w:tc>
@@ -3028,6 +3233,35 @@
                 <w:sz w:val="16"/>
                 <w:szCs w:val="16"/>
               </w:rPr>
+              <w:t>Fast Forwarding</w:t>
+            </w:r>
+          </w:p>
+        </w:tc>
+        <w:tc>
+          <w:tcPr>
+            <w:tcW w:w="0" w:type="auto"/>
+            <w:tcBorders>
+              <w:top w:val="single" w:sz="6" w:space="0" w:color="CCCCCC"/>
+              <w:left w:val="single" w:sz="6" w:space="0" w:color="CCCCCC"/>
+              <w:bottom w:val="single" w:sz="6" w:space="0" w:color="CCCCCC"/>
+              <w:right w:val="single" w:sz="6" w:space="0" w:color="CCCCCC"/>
+            </w:tcBorders>
+          </w:tcPr>
+          <w:p>
+            <w:pPr>
+              <w:spacing w:after="0" w:line="240" w:lineRule="auto"/>
+              <w:rPr>
+                <w:rFonts w:ascii="Arial" w:eastAsia="Times New Roman" w:hAnsi="Arial" w:cs="Arial"/>
+                <w:sz w:val="16"/>
+                <w:szCs w:val="16"/>
+              </w:rPr>
+            </w:pPr>
+            <w:r>
+              <w:rPr>
+                <w:rFonts w:ascii="Arial" w:eastAsia="Times New Roman" w:hAnsi="Arial" w:cs="Arial"/>
+                <w:sz w:val="16"/>
+                <w:szCs w:val="16"/>
+              </w:rPr>
               <w:t>Show Ended</w:t>
             </w:r>
           </w:p>
@@ -3182,7 +3416,7 @@
                 <w:sz w:val="16"/>
                 <w:szCs w:val="16"/>
               </w:rPr>
-              <w:t>Idle; Show Selected</w:t>
+              <w:t>Show Selected</w:t>
             </w:r>
           </w:p>
         </w:tc>
@@ -3293,7 +3527,7 @@
                 <w:sz w:val="16"/>
                 <w:szCs w:val="16"/>
               </w:rPr>
-              <w:t>Idle; Show Unselected</w:t>
+              <w:t>Show Unselected</w:t>
             </w:r>
           </w:p>
         </w:tc>
@@ -3404,7 +3638,44 @@
                 <w:sz w:val="16"/>
                 <w:szCs w:val="16"/>
               </w:rPr>
-              <w:t>Screen Saver</w:t>
+              <w:t>Scree</w:t>
+            </w:r>
+            <w:r>
+              <w:rPr>
+                <w:rFonts w:ascii="Arial" w:eastAsia="Times New Roman" w:hAnsi="Arial" w:cs="Arial"/>
+                <w:sz w:val="16"/>
+                <w:szCs w:val="16"/>
+              </w:rPr>
+              <w:t>n Saver</w:t>
+            </w:r>
+          </w:p>
+        </w:tc>
+        <w:tc>
+          <w:tcPr>
+            <w:tcW w:w="0" w:type="auto"/>
+            <w:tcBorders>
+              <w:top w:val="single" w:sz="6" w:space="0" w:color="CCCCCC"/>
+              <w:left w:val="single" w:sz="6" w:space="0" w:color="CCCCCC"/>
+              <w:bottom w:val="single" w:sz="6" w:space="0" w:color="CCCCCC"/>
+              <w:right w:val="single" w:sz="6" w:space="0" w:color="CCCCCC"/>
+            </w:tcBorders>
+          </w:tcPr>
+          <w:p>
+            <w:pPr>
+              <w:spacing w:after="0" w:line="240" w:lineRule="auto"/>
+              <w:rPr>
+                <w:rFonts w:ascii="Arial" w:eastAsia="Times New Roman" w:hAnsi="Arial" w:cs="Arial"/>
+                <w:sz w:val="16"/>
+                <w:szCs w:val="16"/>
+              </w:rPr>
+            </w:pPr>
+            <w:r>
+              <w:rPr>
+                <w:rFonts w:ascii="Arial" w:eastAsia="Times New Roman" w:hAnsi="Arial" w:cs="Arial"/>
+                <w:sz w:val="16"/>
+                <w:szCs w:val="16"/>
+              </w:rPr>
+              <w:t>Show Ended</w:t>
             </w:r>
           </w:p>
         </w:tc>
@@ -3483,7 +3754,7 @@
                 <w:sz w:val="16"/>
                 <w:szCs w:val="16"/>
               </w:rPr>
-              <w:t>Idle; Show Unselected</w:t>
+              <w:t>Show Unselected</w:t>
             </w:r>
           </w:p>
         </w:tc>
@@ -3557,212 +3828,241 @@
                 <w:sz w:val="16"/>
                 <w:szCs w:val="16"/>
               </w:rPr>
-              <w:t>Idle; Show Unselected</w:t>
-            </w:r>
-          </w:p>
-        </w:tc>
-        <w:tc>
-          <w:tcPr>
-            <w:tcW w:w="0" w:type="auto"/>
-            <w:tcBorders>
-              <w:top w:val="single" w:sz="6" w:space="0" w:color="CCCCCC"/>
-              <w:left w:val="single" w:sz="6" w:space="0" w:color="CCCCCC"/>
-              <w:bottom w:val="single" w:sz="6" w:space="0" w:color="CCCCCC"/>
-              <w:right w:val="single" w:sz="6" w:space="0" w:color="CCCCCC"/>
-            </w:tcBorders>
-            <w:tcMar>
-              <w:top w:w="30" w:type="dxa"/>
-              <w:left w:w="45" w:type="dxa"/>
-              <w:bottom w:w="30" w:type="dxa"/>
-              <w:right w:w="45" w:type="dxa"/>
-            </w:tcMar>
-            <w:vAlign w:val="bottom"/>
-            <w:hideMark/>
-          </w:tcPr>
-          <w:p>
-            <w:pPr>
-              <w:spacing w:after="0" w:line="240" w:lineRule="auto"/>
-              <w:rPr>
-                <w:rFonts w:ascii="Arial" w:eastAsia="Times New Roman" w:hAnsi="Arial" w:cs="Arial"/>
-                <w:sz w:val="16"/>
-                <w:szCs w:val="16"/>
-              </w:rPr>
-            </w:pPr>
-            <w:r>
-              <w:rPr>
-                <w:rFonts w:ascii="Arial" w:eastAsia="Times New Roman" w:hAnsi="Arial" w:cs="Arial"/>
-                <w:sz w:val="16"/>
-                <w:szCs w:val="16"/>
-              </w:rPr>
-              <w:t>Idle; Show Unselected</w:t>
-            </w:r>
-          </w:p>
-        </w:tc>
-        <w:tc>
-          <w:tcPr>
-            <w:tcW w:w="0" w:type="auto"/>
-            <w:tcBorders>
-              <w:top w:val="single" w:sz="6" w:space="0" w:color="CCCCCC"/>
-              <w:left w:val="single" w:sz="6" w:space="0" w:color="CCCCCC"/>
-              <w:bottom w:val="single" w:sz="6" w:space="0" w:color="CCCCCC"/>
-              <w:right w:val="single" w:sz="6" w:space="0" w:color="CCCCCC"/>
-            </w:tcBorders>
-            <w:tcMar>
-              <w:top w:w="30" w:type="dxa"/>
-              <w:left w:w="45" w:type="dxa"/>
-              <w:bottom w:w="30" w:type="dxa"/>
-              <w:right w:w="45" w:type="dxa"/>
-            </w:tcMar>
-            <w:vAlign w:val="bottom"/>
-            <w:hideMark/>
-          </w:tcPr>
-          <w:p>
-            <w:pPr>
-              <w:spacing w:after="0" w:line="240" w:lineRule="auto"/>
-              <w:rPr>
-                <w:rFonts w:ascii="Arial" w:eastAsia="Times New Roman" w:hAnsi="Arial" w:cs="Arial"/>
-                <w:sz w:val="16"/>
-                <w:szCs w:val="16"/>
-              </w:rPr>
-            </w:pPr>
-            <w:r>
-              <w:rPr>
-                <w:rFonts w:ascii="Arial" w:eastAsia="Times New Roman" w:hAnsi="Arial" w:cs="Arial"/>
-                <w:sz w:val="16"/>
-                <w:szCs w:val="16"/>
-              </w:rPr>
-              <w:t>Idle; Show Unselected</w:t>
-            </w:r>
-          </w:p>
-        </w:tc>
-        <w:tc>
-          <w:tcPr>
-            <w:tcW w:w="0" w:type="auto"/>
-            <w:tcBorders>
-              <w:top w:val="single" w:sz="6" w:space="0" w:color="CCCCCC"/>
-              <w:left w:val="single" w:sz="6" w:space="0" w:color="CCCCCC"/>
-              <w:bottom w:val="single" w:sz="6" w:space="0" w:color="CCCCCC"/>
-              <w:right w:val="single" w:sz="6" w:space="0" w:color="CCCCCC"/>
-            </w:tcBorders>
-            <w:tcMar>
-              <w:top w:w="30" w:type="dxa"/>
-              <w:left w:w="45" w:type="dxa"/>
-              <w:bottom w:w="30" w:type="dxa"/>
-              <w:right w:w="45" w:type="dxa"/>
-            </w:tcMar>
-            <w:vAlign w:val="bottom"/>
-            <w:hideMark/>
-          </w:tcPr>
-          <w:p>
-            <w:pPr>
-              <w:spacing w:after="0" w:line="240" w:lineRule="auto"/>
-              <w:rPr>
-                <w:rFonts w:ascii="Arial" w:eastAsia="Times New Roman" w:hAnsi="Arial" w:cs="Arial"/>
-                <w:sz w:val="16"/>
-                <w:szCs w:val="16"/>
-              </w:rPr>
-            </w:pPr>
-            <w:r>
-              <w:rPr>
-                <w:rFonts w:ascii="Arial" w:eastAsia="Times New Roman" w:hAnsi="Arial" w:cs="Arial"/>
-                <w:sz w:val="16"/>
-                <w:szCs w:val="16"/>
-              </w:rPr>
-              <w:t>Idle; Show Unselected</w:t>
-            </w:r>
-          </w:p>
-        </w:tc>
-        <w:tc>
-          <w:tcPr>
-            <w:tcW w:w="0" w:type="auto"/>
-            <w:tcBorders>
-              <w:top w:val="single" w:sz="6" w:space="0" w:color="CCCCCC"/>
-              <w:left w:val="single" w:sz="6" w:space="0" w:color="CCCCCC"/>
-              <w:bottom w:val="single" w:sz="6" w:space="0" w:color="CCCCCC"/>
-              <w:right w:val="single" w:sz="6" w:space="0" w:color="CCCCCC"/>
-            </w:tcBorders>
-            <w:tcMar>
-              <w:top w:w="30" w:type="dxa"/>
-              <w:left w:w="45" w:type="dxa"/>
-              <w:bottom w:w="30" w:type="dxa"/>
-              <w:right w:w="45" w:type="dxa"/>
-            </w:tcMar>
-            <w:vAlign w:val="bottom"/>
-            <w:hideMark/>
-          </w:tcPr>
-          <w:p>
-            <w:pPr>
-              <w:spacing w:after="0" w:line="240" w:lineRule="auto"/>
-              <w:rPr>
-                <w:rFonts w:ascii="Arial" w:eastAsia="Times New Roman" w:hAnsi="Arial" w:cs="Arial"/>
-                <w:sz w:val="16"/>
-                <w:szCs w:val="16"/>
-              </w:rPr>
-            </w:pPr>
-            <w:r>
-              <w:rPr>
-                <w:rFonts w:ascii="Arial" w:eastAsia="Times New Roman" w:hAnsi="Arial" w:cs="Arial"/>
-                <w:sz w:val="16"/>
-                <w:szCs w:val="16"/>
-              </w:rPr>
-              <w:t>Idle; Show Unselected</w:t>
-            </w:r>
-          </w:p>
-        </w:tc>
-        <w:tc>
-          <w:tcPr>
-            <w:tcW w:w="0" w:type="auto"/>
-            <w:tcBorders>
-              <w:top w:val="single" w:sz="6" w:space="0" w:color="CCCCCC"/>
-              <w:left w:val="single" w:sz="6" w:space="0" w:color="CCCCCC"/>
-              <w:bottom w:val="single" w:sz="6" w:space="0" w:color="CCCCCC"/>
-              <w:right w:val="single" w:sz="6" w:space="0" w:color="CCCCCC"/>
-            </w:tcBorders>
-            <w:tcMar>
-              <w:top w:w="30" w:type="dxa"/>
-              <w:left w:w="45" w:type="dxa"/>
-              <w:bottom w:w="30" w:type="dxa"/>
-              <w:right w:w="45" w:type="dxa"/>
-            </w:tcMar>
-            <w:vAlign w:val="bottom"/>
-            <w:hideMark/>
-          </w:tcPr>
-          <w:p>
-            <w:pPr>
-              <w:spacing w:after="0" w:line="240" w:lineRule="auto"/>
-              <w:rPr>
-                <w:rFonts w:ascii="Arial" w:eastAsia="Times New Roman" w:hAnsi="Arial" w:cs="Arial"/>
-                <w:sz w:val="16"/>
-                <w:szCs w:val="16"/>
-              </w:rPr>
-            </w:pPr>
-            <w:r>
-              <w:rPr>
-                <w:rFonts w:ascii="Arial" w:eastAsia="Times New Roman" w:hAnsi="Arial" w:cs="Arial"/>
-                <w:sz w:val="16"/>
-                <w:szCs w:val="16"/>
-              </w:rPr>
-              <w:t>Idle; Show Unselected</w:t>
-            </w:r>
-          </w:p>
-        </w:tc>
-        <w:tc>
-          <w:tcPr>
-            <w:tcW w:w="0" w:type="auto"/>
-            <w:tcBorders>
-              <w:top w:val="single" w:sz="6" w:space="0" w:color="CCCCCC"/>
-              <w:left w:val="single" w:sz="6" w:space="0" w:color="CCCCCC"/>
-              <w:bottom w:val="single" w:sz="6" w:space="0" w:color="CCCCCC"/>
-              <w:right w:val="single" w:sz="6" w:space="0" w:color="CCCCCC"/>
-            </w:tcBorders>
-            <w:tcMar>
-              <w:top w:w="30" w:type="dxa"/>
-              <w:left w:w="45" w:type="dxa"/>
-              <w:bottom w:w="30" w:type="dxa"/>
-              <w:right w:w="45" w:type="dxa"/>
-            </w:tcMar>
-            <w:vAlign w:val="bottom"/>
-            <w:hideMark/>
+              <w:t>Show Unselected</w:t>
+            </w:r>
+          </w:p>
+        </w:tc>
+        <w:tc>
+          <w:tcPr>
+            <w:tcW w:w="0" w:type="auto"/>
+            <w:tcBorders>
+              <w:top w:val="single" w:sz="6" w:space="0" w:color="CCCCCC"/>
+              <w:left w:val="single" w:sz="6" w:space="0" w:color="CCCCCC"/>
+              <w:bottom w:val="single" w:sz="6" w:space="0" w:color="CCCCCC"/>
+              <w:right w:val="single" w:sz="6" w:space="0" w:color="CCCCCC"/>
+            </w:tcBorders>
+            <w:tcMar>
+              <w:top w:w="30" w:type="dxa"/>
+              <w:left w:w="45" w:type="dxa"/>
+              <w:bottom w:w="30" w:type="dxa"/>
+              <w:right w:w="45" w:type="dxa"/>
+            </w:tcMar>
+            <w:vAlign w:val="bottom"/>
+            <w:hideMark/>
+          </w:tcPr>
+          <w:p>
+            <w:pPr>
+              <w:spacing w:after="0" w:line="240" w:lineRule="auto"/>
+              <w:rPr>
+                <w:rFonts w:ascii="Arial" w:eastAsia="Times New Roman" w:hAnsi="Arial" w:cs="Arial"/>
+                <w:sz w:val="16"/>
+                <w:szCs w:val="16"/>
+              </w:rPr>
+            </w:pPr>
+            <w:r>
+              <w:rPr>
+                <w:rFonts w:ascii="Arial" w:eastAsia="Times New Roman" w:hAnsi="Arial" w:cs="Arial"/>
+                <w:sz w:val="16"/>
+                <w:szCs w:val="16"/>
+              </w:rPr>
+              <w:t>Show Unselected</w:t>
+            </w:r>
+          </w:p>
+        </w:tc>
+        <w:tc>
+          <w:tcPr>
+            <w:tcW w:w="0" w:type="auto"/>
+            <w:tcBorders>
+              <w:top w:val="single" w:sz="6" w:space="0" w:color="CCCCCC"/>
+              <w:left w:val="single" w:sz="6" w:space="0" w:color="CCCCCC"/>
+              <w:bottom w:val="single" w:sz="6" w:space="0" w:color="CCCCCC"/>
+              <w:right w:val="single" w:sz="6" w:space="0" w:color="CCCCCC"/>
+            </w:tcBorders>
+            <w:tcMar>
+              <w:top w:w="30" w:type="dxa"/>
+              <w:left w:w="45" w:type="dxa"/>
+              <w:bottom w:w="30" w:type="dxa"/>
+              <w:right w:w="45" w:type="dxa"/>
+            </w:tcMar>
+            <w:vAlign w:val="bottom"/>
+            <w:hideMark/>
+          </w:tcPr>
+          <w:p>
+            <w:pPr>
+              <w:spacing w:after="0" w:line="240" w:lineRule="auto"/>
+              <w:rPr>
+                <w:rFonts w:ascii="Arial" w:eastAsia="Times New Roman" w:hAnsi="Arial" w:cs="Arial"/>
+                <w:sz w:val="16"/>
+                <w:szCs w:val="16"/>
+              </w:rPr>
+            </w:pPr>
+            <w:r>
+              <w:rPr>
+                <w:rFonts w:ascii="Arial" w:eastAsia="Times New Roman" w:hAnsi="Arial" w:cs="Arial"/>
+                <w:sz w:val="16"/>
+                <w:szCs w:val="16"/>
+              </w:rPr>
+              <w:t>Show Unselected</w:t>
+            </w:r>
+          </w:p>
+        </w:tc>
+        <w:tc>
+          <w:tcPr>
+            <w:tcW w:w="0" w:type="auto"/>
+            <w:tcBorders>
+              <w:top w:val="single" w:sz="6" w:space="0" w:color="CCCCCC"/>
+              <w:left w:val="single" w:sz="6" w:space="0" w:color="CCCCCC"/>
+              <w:bottom w:val="single" w:sz="6" w:space="0" w:color="CCCCCC"/>
+              <w:right w:val="single" w:sz="6" w:space="0" w:color="CCCCCC"/>
+            </w:tcBorders>
+            <w:tcMar>
+              <w:top w:w="30" w:type="dxa"/>
+              <w:left w:w="45" w:type="dxa"/>
+              <w:bottom w:w="30" w:type="dxa"/>
+              <w:right w:w="45" w:type="dxa"/>
+            </w:tcMar>
+            <w:vAlign w:val="bottom"/>
+            <w:hideMark/>
+          </w:tcPr>
+          <w:p>
+            <w:pPr>
+              <w:spacing w:after="0" w:line="240" w:lineRule="auto"/>
+              <w:rPr>
+                <w:rFonts w:ascii="Arial" w:eastAsia="Times New Roman" w:hAnsi="Arial" w:cs="Arial"/>
+                <w:sz w:val="16"/>
+                <w:szCs w:val="16"/>
+              </w:rPr>
+            </w:pPr>
+            <w:r>
+              <w:rPr>
+                <w:rFonts w:ascii="Arial" w:eastAsia="Times New Roman" w:hAnsi="Arial" w:cs="Arial"/>
+                <w:sz w:val="16"/>
+                <w:szCs w:val="16"/>
+              </w:rPr>
+              <w:t>Show Unselected</w:t>
+            </w:r>
+          </w:p>
+        </w:tc>
+        <w:tc>
+          <w:tcPr>
+            <w:tcW w:w="0" w:type="auto"/>
+            <w:tcBorders>
+              <w:top w:val="single" w:sz="6" w:space="0" w:color="CCCCCC"/>
+              <w:left w:val="single" w:sz="6" w:space="0" w:color="CCCCCC"/>
+              <w:bottom w:val="single" w:sz="6" w:space="0" w:color="CCCCCC"/>
+              <w:right w:val="single" w:sz="6" w:space="0" w:color="CCCCCC"/>
+            </w:tcBorders>
+            <w:tcMar>
+              <w:top w:w="30" w:type="dxa"/>
+              <w:left w:w="45" w:type="dxa"/>
+              <w:bottom w:w="30" w:type="dxa"/>
+              <w:right w:w="45" w:type="dxa"/>
+            </w:tcMar>
+            <w:vAlign w:val="bottom"/>
+            <w:hideMark/>
+          </w:tcPr>
+          <w:p>
+            <w:pPr>
+              <w:spacing w:after="0" w:line="240" w:lineRule="auto"/>
+              <w:rPr>
+                <w:rFonts w:ascii="Arial" w:eastAsia="Times New Roman" w:hAnsi="Arial" w:cs="Arial"/>
+                <w:sz w:val="16"/>
+                <w:szCs w:val="16"/>
+              </w:rPr>
+            </w:pPr>
+            <w:r>
+              <w:rPr>
+                <w:rFonts w:ascii="Arial" w:eastAsia="Times New Roman" w:hAnsi="Arial" w:cs="Arial"/>
+                <w:sz w:val="16"/>
+                <w:szCs w:val="16"/>
+              </w:rPr>
+              <w:t>Show Unselected</w:t>
+            </w:r>
+          </w:p>
+        </w:tc>
+        <w:tc>
+          <w:tcPr>
+            <w:tcW w:w="0" w:type="auto"/>
+            <w:tcBorders>
+              <w:top w:val="single" w:sz="6" w:space="0" w:color="CCCCCC"/>
+              <w:left w:val="single" w:sz="6" w:space="0" w:color="CCCCCC"/>
+              <w:bottom w:val="single" w:sz="6" w:space="0" w:color="CCCCCC"/>
+              <w:right w:val="single" w:sz="6" w:space="0" w:color="CCCCCC"/>
+            </w:tcBorders>
+            <w:tcMar>
+              <w:top w:w="30" w:type="dxa"/>
+              <w:left w:w="45" w:type="dxa"/>
+              <w:bottom w:w="30" w:type="dxa"/>
+              <w:right w:w="45" w:type="dxa"/>
+            </w:tcMar>
+            <w:vAlign w:val="bottom"/>
+            <w:hideMark/>
+          </w:tcPr>
+          <w:p>
+            <w:pPr>
+              <w:spacing w:after="0" w:line="240" w:lineRule="auto"/>
+              <w:rPr>
+                <w:rFonts w:ascii="Arial" w:eastAsia="Times New Roman" w:hAnsi="Arial" w:cs="Arial"/>
+                <w:sz w:val="16"/>
+                <w:szCs w:val="16"/>
+              </w:rPr>
+            </w:pPr>
+            <w:r>
+              <w:rPr>
+                <w:rFonts w:ascii="Arial" w:eastAsia="Times New Roman" w:hAnsi="Arial" w:cs="Arial"/>
+                <w:sz w:val="16"/>
+                <w:szCs w:val="16"/>
+              </w:rPr>
+              <w:t>Show Unselected</w:t>
+            </w:r>
+          </w:p>
+        </w:tc>
+        <w:tc>
+          <w:tcPr>
+            <w:tcW w:w="0" w:type="auto"/>
+            <w:tcBorders>
+              <w:top w:val="single" w:sz="6" w:space="0" w:color="CCCCCC"/>
+              <w:left w:val="single" w:sz="6" w:space="0" w:color="CCCCCC"/>
+              <w:bottom w:val="single" w:sz="6" w:space="0" w:color="CCCCCC"/>
+              <w:right w:val="single" w:sz="6" w:space="0" w:color="CCCCCC"/>
+            </w:tcBorders>
+            <w:tcMar>
+              <w:top w:w="30" w:type="dxa"/>
+              <w:left w:w="45" w:type="dxa"/>
+              <w:bottom w:w="30" w:type="dxa"/>
+              <w:right w:w="45" w:type="dxa"/>
+            </w:tcMar>
+            <w:vAlign w:val="bottom"/>
+            <w:hideMark/>
+          </w:tcPr>
+          <w:p>
+            <w:pPr>
+              <w:spacing w:after="0" w:line="240" w:lineRule="auto"/>
+              <w:rPr>
+                <w:rFonts w:ascii="Arial" w:eastAsia="Times New Roman" w:hAnsi="Arial" w:cs="Arial"/>
+                <w:sz w:val="16"/>
+                <w:szCs w:val="16"/>
+              </w:rPr>
+            </w:pPr>
+            <w:r>
+              <w:rPr>
+                <w:rFonts w:ascii="Arial" w:eastAsia="Times New Roman" w:hAnsi="Arial" w:cs="Arial"/>
+                <w:sz w:val="16"/>
+                <w:szCs w:val="16"/>
+              </w:rPr>
+              <w:t>Screen Saver</w:t>
+            </w:r>
+          </w:p>
+        </w:tc>
+        <w:tc>
+          <w:tcPr>
+            <w:tcW w:w="0" w:type="auto"/>
+            <w:tcBorders>
+              <w:top w:val="single" w:sz="6" w:space="0" w:color="CCCCCC"/>
+              <w:left w:val="single" w:sz="6" w:space="0" w:color="CCCCCC"/>
+              <w:bottom w:val="single" w:sz="6" w:space="0" w:color="CCCCCC"/>
+              <w:right w:val="single" w:sz="6" w:space="0" w:color="CCCCCC"/>
+            </w:tcBorders>
           </w:tcPr>
           <w:p>
             <w:pPr>
@@ -3858,7 +4158,7 @@
                 <w:sz w:val="16"/>
                 <w:szCs w:val="16"/>
               </w:rPr>
-              <w:t>Idle; Show Selected</w:t>
+              <w:t>Show Selected</w:t>
             </w:r>
           </w:p>
         </w:tc>
@@ -3933,7 +4233,7 @@
                 <w:sz w:val="16"/>
                 <w:szCs w:val="16"/>
               </w:rPr>
-              <w:t>Idle; Show Selected</w:t>
+              <w:t>Show Selected</w:t>
             </w:r>
           </w:p>
         </w:tc>
@@ -4008,7 +4308,7 @@
                 <w:sz w:val="16"/>
                 <w:szCs w:val="16"/>
               </w:rPr>
-              <w:t>Idle; Show Selected</w:t>
+              <w:t>Show Selected</w:t>
             </w:r>
           </w:p>
         </w:tc>
@@ -4046,7 +4346,7 @@
                 <w:sz w:val="16"/>
                 <w:szCs w:val="16"/>
               </w:rPr>
-              <w:t>Idle; Show Selected</w:t>
+              <w:t>Show Selected</w:t>
             </w:r>
           </w:p>
         </w:tc>
@@ -4084,7 +4384,7 @@
                 <w:sz w:val="16"/>
                 <w:szCs w:val="16"/>
               </w:rPr>
-              <w:t>Idle; Show Selected</w:t>
+              <w:t>Show Selected</w:t>
             </w:r>
           </w:p>
         </w:tc>
@@ -4122,27 +4422,56 @@
                 <w:sz w:val="16"/>
                 <w:szCs w:val="16"/>
               </w:rPr>
-              <w:t>Idle; Show Selected</w:t>
-            </w:r>
-          </w:p>
-        </w:tc>
-        <w:tc>
-          <w:tcPr>
-            <w:tcW w:w="0" w:type="auto"/>
-            <w:tcBorders>
-              <w:top w:val="single" w:sz="6" w:space="0" w:color="CCCCCC"/>
-              <w:left w:val="single" w:sz="6" w:space="0" w:color="CCCCCC"/>
-              <w:bottom w:val="single" w:sz="6" w:space="0" w:color="CCCCCC"/>
-              <w:right w:val="single" w:sz="6" w:space="0" w:color="CCCCCC"/>
-            </w:tcBorders>
-            <w:tcMar>
-              <w:top w:w="30" w:type="dxa"/>
-              <w:left w:w="45" w:type="dxa"/>
-              <w:bottom w:w="30" w:type="dxa"/>
-              <w:right w:w="45" w:type="dxa"/>
-            </w:tcMar>
-            <w:vAlign w:val="bottom"/>
-            <w:hideMark/>
+              <w:t>Show Selected</w:t>
+            </w:r>
+          </w:p>
+        </w:tc>
+        <w:tc>
+          <w:tcPr>
+            <w:tcW w:w="0" w:type="auto"/>
+            <w:tcBorders>
+              <w:top w:val="single" w:sz="6" w:space="0" w:color="CCCCCC"/>
+              <w:left w:val="single" w:sz="6" w:space="0" w:color="CCCCCC"/>
+              <w:bottom w:val="single" w:sz="6" w:space="0" w:color="CCCCCC"/>
+              <w:right w:val="single" w:sz="6" w:space="0" w:color="CCCCCC"/>
+            </w:tcBorders>
+            <w:tcMar>
+              <w:top w:w="30" w:type="dxa"/>
+              <w:left w:w="45" w:type="dxa"/>
+              <w:bottom w:w="30" w:type="dxa"/>
+              <w:right w:w="45" w:type="dxa"/>
+            </w:tcMar>
+            <w:vAlign w:val="bottom"/>
+            <w:hideMark/>
+          </w:tcPr>
+          <w:p>
+            <w:pPr>
+              <w:spacing w:after="0" w:line="240" w:lineRule="auto"/>
+              <w:rPr>
+                <w:rFonts w:ascii="Arial" w:eastAsia="Times New Roman" w:hAnsi="Arial" w:cs="Arial"/>
+                <w:sz w:val="16"/>
+                <w:szCs w:val="16"/>
+              </w:rPr>
+            </w:pPr>
+            <w:r>
+              <w:rPr>
+                <w:rFonts w:ascii="Arial" w:eastAsia="Times New Roman" w:hAnsi="Arial" w:cs="Arial"/>
+                <w:sz w:val="16"/>
+                <w:szCs w:val="16"/>
+              </w:rPr>
+              <w:t>Screen Saver</w:t>
+            </w:r>
+          </w:p>
+        </w:tc>
+        <w:tc>
+          <w:tcPr>
+            <w:tcW w:w="0" w:type="auto"/>
+            <w:tcBorders>
+              <w:top w:val="single" w:sz="6" w:space="0" w:color="CCCCCC"/>
+              <w:left w:val="single" w:sz="6" w:space="0" w:color="CCCCCC"/>
+              <w:bottom w:val="single" w:sz="6" w:space="0" w:color="CCCCCC"/>
+              <w:right w:val="single" w:sz="6" w:space="0" w:color="CCCCCC"/>
+            </w:tcBorders>
           </w:tcPr>
           <w:p>
             <w:pPr>
@@ -4165,78 +4494,6 @@
         </w:tc>
       </w:tr>
     </w:tbl>
-    <w:p>
-      <w:pPr>
-        <w:rPr>
-          <w:sz w:val="16"/>
-          <w:szCs w:val="16"/>
-        </w:rPr>
-      </w:pPr>
-    </w:p>
-    <w:p>
-      <w:pPr>
-        <w:rPr>
-          <w:sz w:val="16"/>
-          <w:szCs w:val="16"/>
-        </w:rPr>
-      </w:pPr>
-    </w:p>
-    <w:p>
-      <w:pPr>
-        <w:rPr>
-          <w:sz w:val="16"/>
-          <w:szCs w:val="16"/>
-        </w:rPr>
-      </w:pPr>
-    </w:p>
-    <w:p>
-      <w:pPr>
-        <w:rPr>
-          <w:sz w:val="16"/>
-          <w:szCs w:val="16"/>
-        </w:rPr>
-      </w:pPr>
-    </w:p>
-    <w:p>
-      <w:pPr>
-        <w:rPr>
-          <w:sz w:val="16"/>
-          <w:szCs w:val="16"/>
-        </w:rPr>
-      </w:pPr>
-    </w:p>
-    <w:p>
-      <w:pPr>
-        <w:rPr>
-          <w:sz w:val="16"/>
-          <w:szCs w:val="16"/>
-        </w:rPr>
-      </w:pPr>
-    </w:p>
-    <w:p>
-      <w:pPr>
-        <w:rPr>
-          <w:sz w:val="16"/>
-          <w:szCs w:val="16"/>
-        </w:rPr>
-      </w:pPr>
-    </w:p>
-    <w:p>
-      <w:pPr>
-        <w:rPr>
-          <w:sz w:val="16"/>
-          <w:szCs w:val="16"/>
-        </w:rPr>
-      </w:pPr>
-    </w:p>
-    <w:p>
-      <w:pPr>
-        <w:rPr>
-          <w:sz w:val="16"/>
-          <w:szCs w:val="16"/>
-        </w:rPr>
-      </w:pPr>
-    </w:p>
     <w:p>
       <w:pPr>
         <w:rPr>
@@ -4340,31 +4597,15 @@
         <w:lastRenderedPageBreak/>
         <w:t>State Transition Diagram</w:t>
       </w:r>
-    </w:p>
-    <w:p>
-      <w:pPr>
-        <w:rPr>
-          <w:sz w:val="24"/>
-          <w:szCs w:val="24"/>
-        </w:rPr>
-      </w:pPr>
-    </w:p>
-    <w:p>
-      <w:pPr>
-        <w:rPr>
-          <w:sz w:val="24"/>
-          <w:szCs w:val="24"/>
-        </w:rPr>
-      </w:pPr>
       <w:r>
         <w:rPr>
           <w:noProof/>
         </w:rPr>
         <w:drawing>
-          <wp:inline distT="0" distB="0" distL="0" distR="0" wp14:anchorId="74D8487B" wp14:editId="172E17E4">
-            <wp:extent cx="5943600" cy="5511165"/>
+          <wp:inline distT="0" distB="0" distL="0" distR="0" wp14:anchorId="7FBF2F8F" wp14:editId="43821A4D">
+            <wp:extent cx="6426200" cy="5943600"/>
             <wp:effectExtent l="0" t="0" r="0" b="0"/>
-            <wp:docPr id="1" name="Picture 1" descr="Diagram&#10;&#10;Description automatically generated"/>
+            <wp:docPr id="2" name="Picture 2" descr="Diagram&#10;&#10;Description automatically generated"/>
             <wp:cNvGraphicFramePr>
               <a:graphicFrameLocks xmlns:a="http://schemas.openxmlformats.org/drawingml/2006/main" noChangeAspect="1"/>
             </wp:cNvGraphicFramePr>
@@ -4372,7 +4613,7 @@
               <a:graphicData uri="http://schemas.openxmlformats.org/drawingml/2006/picture">
                 <pic:pic xmlns:pic="http://schemas.openxmlformats.org/drawingml/2006/picture">
                   <pic:nvPicPr>
-                    <pic:cNvPr id="1" name="Picture 1" descr="Diagram&#10;&#10;Description automatically generated"/>
+                    <pic:cNvPr id="2" name="Picture 2" descr="Diagram&#10;&#10;Description automatically generated"/>
                     <pic:cNvPicPr>
                       <a:picLocks noChangeAspect="1" noChangeArrowheads="1"/>
                     </pic:cNvPicPr>
@@ -4393,7 +4634,7 @@
                   <pic:spPr bwMode="auto">
                     <a:xfrm>
                       <a:off x="0" y="0"/>
-                      <a:ext cx="5943600" cy="5511165"/>
+                      <a:ext cx="6426200" cy="5943600"/>
                     </a:xfrm>
                     <a:prstGeom prst="rect">
                       <a:avLst/>
@@ -4411,7 +4652,7 @@
       </w:r>
     </w:p>
     <w:sectPr>
-      <w:pgSz w:w="12240" w:h="15840"/>
+      <w:pgSz w:w="15840" w:h="12240" w:orient="landscape"/>
       <w:pgMar w:top="1440" w:right="1440" w:bottom="1440" w:left="1440" w:header="720" w:footer="720" w:gutter="0"/>
       <w:cols w:space="720"/>
       <w:docGrid w:linePitch="360"/>

</xml_diff>